<commit_message>
DL updated IE portion
</commit_message>
<xml_diff>
--- a/INE/Working Doc New.docx
+++ b/INE/Working Doc New.docx
@@ -1,30 +1,2127 @@
 
 <file path=word/document.xml><?xml version="1.0" encoding="utf-8"?>
-<w:document xmlns:wpc="http://schemas.microsoft.com/office/word/2010/wordprocessingCanvas" xmlns:cx="http://schemas.microsoft.com/office/drawing/2014/chartex" xmlns:cx1="http://schemas.microsoft.com/office/drawing/2015/9/8/chartex" xmlns:cx2="http://schemas.microsoft.com/office/drawing/2015/10/21/chartex" xmlns:cx3="http://schemas.microsoft.com/office/drawing/2016/5/9/chartex" xmlns:cx4="http://schemas.microsoft.com/office/drawing/2016/5/10/chartex" xmlns:cx5="http://schemas.microsoft.com/office/drawing/2016/5/11/chartex" xmlns:cx6="http://schemas.microsoft.com/office/drawing/2016/5/12/chartex" xmlns:cx7="http://schemas.microsoft.com/office/drawing/2016/5/13/chartex" xmlns:cx8="http://schemas.microsoft.com/office/drawing/2016/5/14/chartex" xmlns:mc="http://schemas.openxmlformats.org/markup-compatibility/2006" xmlns:aink="http://schemas.microsoft.com/office/drawing/2016/ink" xmlns:am3d="http://schemas.microsoft.com/office/drawing/2017/model3d" xmlns:o="urn:schemas-microsoft-com:office:office" xmlns:r="http://schemas.openxmlformats.org/officeDocument/2006/relationships" xmlns:m="http://schemas.openxmlformats.org/officeDocument/2006/math" xmlns:v="urn:schemas-microsoft-com:vml" xmlns:wp14="http://schemas.microsoft.com/office/word/2010/wordprocessingDrawing" xmlns:wp="http://schemas.openxmlformats.org/drawingml/2006/wordprocessingDrawing" xmlns:w10="urn:schemas-microsoft-com:office:word" xmlns:w="http://schemas.openxmlformats.org/wordprocessingml/2006/main" xmlns:w14="http://schemas.microsoft.com/office/word/2010/wordml" xmlns:w15="http://schemas.microsoft.com/office/word/2012/wordml" xmlns:w16cex="http://schemas.microsoft.com/office/word/2018/wordml/cex" xmlns:w16cid="http://schemas.microsoft.com/office/word/2016/wordml/cid" xmlns:w16="http://schemas.microsoft.com/office/word/2018/wordml" xmlns:w16sdtdh="http://schemas.microsoft.com/office/word/2020/wordml/sdtdatahash" xmlns:w16se="http://schemas.microsoft.com/office/word/2015/wordml/symex" xmlns:wpg="http://schemas.microsoft.com/office/word/2010/wordprocessingGroup" xmlns:wpi="http://schemas.microsoft.com/office/word/2010/wordprocessingInk" xmlns:wne="http://schemas.microsoft.com/office/word/2006/wordml" xmlns:wps="http://schemas.microsoft.com/office/word/2010/wordprocessingShape" mc:Ignorable="w14 w15 w16se w16cid w16 w16cex w16sdtdh wp14">
+<w:document xmlns:wpc="http://schemas.microsoft.com/office/word/2010/wordprocessingCanvas" xmlns:cx="http://schemas.microsoft.com/office/drawing/2014/chartex" xmlns:cx1="http://schemas.microsoft.com/office/drawing/2015/9/8/chartex" xmlns:cx2="http://schemas.microsoft.com/office/drawing/2015/10/21/chartex" xmlns:cx3="http://schemas.microsoft.com/office/drawing/2016/5/9/chartex" xmlns:cx4="http://schemas.microsoft.com/office/drawing/2016/5/10/chartex" xmlns:cx5="http://schemas.microsoft.com/office/drawing/2016/5/11/chartex" xmlns:cx6="http://schemas.microsoft.com/office/drawing/2016/5/12/chartex" xmlns:cx7="http://schemas.microsoft.com/office/drawing/2016/5/13/chartex" xmlns:cx8="http://schemas.microsoft.com/office/drawing/2016/5/14/chartex" xmlns:mc="http://schemas.openxmlformats.org/markup-compatibility/2006" xmlns:aink="http://schemas.microsoft.com/office/drawing/2016/ink" xmlns:am3d="http://schemas.microsoft.com/office/drawing/2017/model3d" xmlns:o="urn:schemas-microsoft-com:office:office" xmlns:oel="http://schemas.microsoft.com/office/2019/extlst" xmlns:r="http://schemas.openxmlformats.org/officeDocument/2006/relationships" xmlns:m="http://schemas.openxmlformats.org/officeDocument/2006/math" xmlns:v="urn:schemas-microsoft-com:vml" xmlns:wp14="http://schemas.microsoft.com/office/word/2010/wordprocessingDrawing" xmlns:wp="http://schemas.openxmlformats.org/drawingml/2006/wordprocessingDrawing" xmlns:w10="urn:schemas-microsoft-com:office:word" xmlns:w="http://schemas.openxmlformats.org/wordprocessingml/2006/main" xmlns:w14="http://schemas.microsoft.com/office/word/2010/wordml" xmlns:w15="http://schemas.microsoft.com/office/word/2012/wordml" xmlns:w16cex="http://schemas.microsoft.com/office/word/2018/wordml/cex" xmlns:w16cid="http://schemas.microsoft.com/office/word/2016/wordml/cid" xmlns:w16="http://schemas.microsoft.com/office/word/2018/wordml" xmlns:w16sdtdh="http://schemas.microsoft.com/office/word/2020/wordml/sdtdatahash" xmlns:w16se="http://schemas.microsoft.com/office/word/2015/wordml/symex" xmlns:wpg="http://schemas.microsoft.com/office/word/2010/wordprocessingGroup" xmlns:wpi="http://schemas.microsoft.com/office/word/2010/wordprocessingInk" xmlns:wne="http://schemas.microsoft.com/office/word/2006/wordml" xmlns:wps="http://schemas.microsoft.com/office/word/2010/wordprocessingShape" mc:Ignorable="w14 w15 w16se w16cid w16 w16cex w16sdtdh wp14">
   <w:body>
     <w:p>
       <w:pPr>
         <w:rPr>
-          <w:rFonts w:ascii="Times New Roman" w:hAnsi="Times New Roman" w:cs="Times New Roman"/>
-        </w:rPr>
-      </w:pPr>
-    </w:p>
-    <w:p>
-      <w:pPr>
-        <w:rPr>
+          <w:ins w:id="0" w:author="Dan Lane" w:date="2022-04-18T11:21:00Z"/>
           <w:rFonts w:ascii="Times New Roman" w:hAnsi="Times New Roman" w:cs="Times New Roman"/>
           <w:b/>
           <w:bCs/>
-        </w:rPr>
-      </w:pPr>
-      <w:r>
-        <w:rPr>
-          <w:rFonts w:ascii="Times New Roman" w:hAnsi="Times New Roman" w:cs="Times New Roman"/>
+          <w:rPrChange w:id="1" w:author="Dan Lane" w:date="2022-04-18T13:41:00Z">
+            <w:rPr>
+              <w:ins w:id="2" w:author="Dan Lane" w:date="2022-04-18T11:21:00Z"/>
+              <w:rFonts w:ascii="Times New Roman" w:hAnsi="Times New Roman" w:cs="Times New Roman"/>
+            </w:rPr>
+          </w:rPrChange>
+        </w:rPr>
+      </w:pPr>
+      <w:ins w:id="3" w:author="Dan Lane" w:date="2022-04-18T11:10:00Z">
+        <w:r>
+          <w:rPr>
+            <w:rFonts w:ascii="Times New Roman" w:hAnsi="Times New Roman" w:cs="Times New Roman"/>
+            <w:b/>
+            <w:bCs/>
+            <w:rPrChange w:id="4" w:author="Dan Lane" w:date="2022-04-18T13:41:00Z">
+              <w:rPr>
+                <w:b/>
+                <w:bCs/>
+              </w:rPr>
+            </w:rPrChange>
+          </w:rPr>
+          <w:t xml:space="preserve">Incidental News Exposure </w:t>
+        </w:r>
+      </w:ins>
+    </w:p>
+    <w:p>
+      <w:pPr>
+        <w:ind w:firstLine="720"/>
+        <w:rPr>
+          <w:ins w:id="5" w:author="Dan Lane" w:date="2022-04-18T11:54:00Z"/>
+          <w:rFonts w:ascii="Times New Roman" w:hAnsi="Times New Roman" w:cs="Times New Roman"/>
+        </w:rPr>
+      </w:pPr>
+      <w:ins w:id="6" w:author="Dan Lane" w:date="2022-04-18T11:22:00Z">
+        <w:r>
+          <w:rPr>
+            <w:rFonts w:ascii="Times New Roman" w:hAnsi="Times New Roman" w:cs="Times New Roman"/>
+          </w:rPr>
+          <w:t xml:space="preserve">A central </w:t>
+        </w:r>
+      </w:ins>
+      <w:ins w:id="7" w:author="Dan Lane" w:date="2022-04-18T11:23:00Z">
+        <w:r>
+          <w:rPr>
+            <w:rFonts w:ascii="Times New Roman" w:hAnsi="Times New Roman" w:cs="Times New Roman"/>
+          </w:rPr>
+          <w:t xml:space="preserve">question in </w:t>
+        </w:r>
+      </w:ins>
+      <w:ins w:id="8" w:author="Dan Lane" w:date="2022-04-18T11:22:00Z">
+        <w:r>
+          <w:rPr>
+            <w:rFonts w:ascii="Times New Roman" w:hAnsi="Times New Roman" w:cs="Times New Roman"/>
+          </w:rPr>
+          <w:t>s</w:t>
+        </w:r>
+      </w:ins>
+      <w:ins w:id="9" w:author="Dan Lane" w:date="2022-04-18T11:15:00Z">
+        <w:r>
+          <w:rPr>
+            <w:rFonts w:ascii="Times New Roman" w:hAnsi="Times New Roman" w:cs="Times New Roman"/>
+          </w:rPr>
+          <w:t xml:space="preserve">cholarship on </w:t>
+        </w:r>
+      </w:ins>
+      <w:ins w:id="10" w:author="Dan Lane" w:date="2022-04-18T11:31:00Z">
+        <w:r>
+          <w:rPr>
+            <w:rFonts w:ascii="Times New Roman" w:hAnsi="Times New Roman" w:cs="Times New Roman"/>
+          </w:rPr>
+          <w:t>contemporary</w:t>
+        </w:r>
+      </w:ins>
+      <w:ins w:id="11" w:author="Dan Lane" w:date="2022-04-18T11:15:00Z">
+        <w:r>
+          <w:rPr>
+            <w:rFonts w:ascii="Times New Roman" w:hAnsi="Times New Roman" w:cs="Times New Roman"/>
+          </w:rPr>
+          <w:t xml:space="preserve"> </w:t>
+        </w:r>
+      </w:ins>
+      <w:ins w:id="12" w:author="Dan Lane" w:date="2022-04-18T11:16:00Z">
+        <w:r>
+          <w:rPr>
+            <w:rFonts w:ascii="Times New Roman" w:hAnsi="Times New Roman" w:cs="Times New Roman"/>
+          </w:rPr>
+          <w:t xml:space="preserve">news environments </w:t>
+        </w:r>
+      </w:ins>
+      <w:ins w:id="13" w:author="Dan Lane" w:date="2022-04-18T11:24:00Z">
+        <w:r>
+          <w:rPr>
+            <w:rFonts w:ascii="Times New Roman" w:hAnsi="Times New Roman" w:cs="Times New Roman"/>
+          </w:rPr>
+          <w:t xml:space="preserve">has been </w:t>
+        </w:r>
+      </w:ins>
+      <w:ins w:id="14" w:author="Dan Lane" w:date="2022-04-18T11:26:00Z">
+        <w:r>
+          <w:rPr>
+            <w:rFonts w:ascii="Times New Roman" w:hAnsi="Times New Roman" w:cs="Times New Roman"/>
+          </w:rPr>
+          <w:t>whether</w:t>
+        </w:r>
+      </w:ins>
+      <w:ins w:id="15" w:author="Dan Lane" w:date="2022-04-18T11:24:00Z">
+        <w:r>
+          <w:rPr>
+            <w:rFonts w:ascii="Times New Roman" w:hAnsi="Times New Roman" w:cs="Times New Roman"/>
+          </w:rPr>
+          <w:t xml:space="preserve"> </w:t>
+        </w:r>
+      </w:ins>
+      <w:ins w:id="16" w:author="Dan Lane" w:date="2022-04-18T11:31:00Z">
+        <w:r>
+          <w:rPr>
+            <w:rFonts w:ascii="Times New Roman" w:hAnsi="Times New Roman" w:cs="Times New Roman"/>
+          </w:rPr>
+          <w:t>digital media</w:t>
+        </w:r>
+      </w:ins>
+      <w:ins w:id="17" w:author="Dan Lane" w:date="2022-04-18T11:26:00Z">
+        <w:r>
+          <w:rPr>
+            <w:rFonts w:ascii="Times New Roman" w:hAnsi="Times New Roman" w:cs="Times New Roman"/>
+          </w:rPr>
+          <w:t xml:space="preserve"> are reshaping</w:t>
+        </w:r>
+      </w:ins>
+      <w:ins w:id="18" w:author="Dan Lane" w:date="2022-04-18T11:16:00Z">
+        <w:r>
+          <w:rPr>
+            <w:rFonts w:ascii="Times New Roman" w:hAnsi="Times New Roman" w:cs="Times New Roman"/>
+          </w:rPr>
+          <w:t xml:space="preserve"> </w:t>
+        </w:r>
+      </w:ins>
+      <w:ins w:id="19" w:author="Dan Lane" w:date="2022-04-18T11:24:00Z">
+        <w:r>
+          <w:rPr>
+            <w:rFonts w:ascii="Times New Roman" w:hAnsi="Times New Roman" w:cs="Times New Roman"/>
+          </w:rPr>
+          <w:t xml:space="preserve">long-standing </w:t>
+        </w:r>
+      </w:ins>
+      <w:ins w:id="20" w:author="Dan Lane" w:date="2022-04-18T11:16:00Z">
+        <w:r>
+          <w:rPr>
+            <w:rFonts w:ascii="Times New Roman" w:hAnsi="Times New Roman" w:cs="Times New Roman"/>
+          </w:rPr>
+          <w:t xml:space="preserve">inequalities in news exposure and engagement. </w:t>
+        </w:r>
+      </w:ins>
+      <w:ins w:id="21" w:author="Dan Lane" w:date="2022-04-18T12:25:00Z">
+        <w:r>
+          <w:rPr>
+            <w:rFonts w:ascii="Times New Roman" w:hAnsi="Times New Roman" w:cs="Times New Roman"/>
+          </w:rPr>
+          <w:t>Historically, individuals with greater political resources (e.g., the wealthy</w:t>
+        </w:r>
+      </w:ins>
+      <w:ins w:id="22" w:author="Dan Lane" w:date="2022-04-18T12:26:00Z">
+        <w:r>
+          <w:rPr>
+            <w:rFonts w:ascii="Times New Roman" w:hAnsi="Times New Roman" w:cs="Times New Roman"/>
+          </w:rPr>
+          <w:t xml:space="preserve">, educated and politically interested) have </w:t>
+        </w:r>
+        <w:r>
+          <w:rPr>
+            <w:rFonts w:ascii="Times New Roman" w:hAnsi="Times New Roman" w:cs="Times New Roman"/>
+          </w:rPr>
+          <w:t>been able to</w:t>
+        </w:r>
+      </w:ins>
+      <w:ins w:id="23" w:author="Dan Lane" w:date="2022-04-18T12:27:00Z">
+        <w:r>
+          <w:rPr>
+            <w:rFonts w:ascii="Times New Roman" w:hAnsi="Times New Roman" w:cs="Times New Roman"/>
+          </w:rPr>
+          <w:t xml:space="preserve"> not only consume more news content, but reap </w:t>
+        </w:r>
+      </w:ins>
+      <w:ins w:id="24" w:author="Dan Lane" w:date="2022-04-18T12:29:00Z">
+        <w:r>
+          <w:rPr>
+            <w:rFonts w:ascii="Times New Roman" w:hAnsi="Times New Roman" w:cs="Times New Roman"/>
+          </w:rPr>
+          <w:t>greater</w:t>
+        </w:r>
+      </w:ins>
+      <w:ins w:id="25" w:author="Dan Lane" w:date="2022-04-18T12:27:00Z">
+        <w:r>
+          <w:rPr>
+            <w:rFonts w:ascii="Times New Roman" w:hAnsi="Times New Roman" w:cs="Times New Roman"/>
+          </w:rPr>
+          <w:t xml:space="preserve"> benefits in terms of political knowledge and engagement </w:t>
+        </w:r>
+      </w:ins>
+      <w:ins w:id="26" w:author="Dan Lane" w:date="2022-04-18T12:43:00Z">
+        <w:r>
+          <w:rPr>
+            <w:rFonts w:ascii="Times New Roman" w:hAnsi="Times New Roman" w:cs="Times New Roman"/>
+          </w:rPr>
+          <w:t>(Schlozman et al., 2018)</w:t>
+        </w:r>
+      </w:ins>
+      <w:ins w:id="27" w:author="Dan Lane" w:date="2022-04-18T12:27:00Z">
+        <w:r>
+          <w:rPr>
+            <w:rFonts w:ascii="Times New Roman" w:hAnsi="Times New Roman" w:cs="Times New Roman"/>
+          </w:rPr>
+          <w:t>.</w:t>
+        </w:r>
+      </w:ins>
+      <w:ins w:id="28" w:author="Dan Lane" w:date="2022-04-18T12:45:00Z">
+        <w:r>
+          <w:rPr>
+            <w:rFonts w:ascii="Times New Roman" w:hAnsi="Times New Roman" w:cs="Times New Roman"/>
+          </w:rPr>
+          <w:t xml:space="preserve"> </w:t>
+        </w:r>
+      </w:ins>
+      <w:ins w:id="29" w:author="Dan Lane" w:date="2022-04-18T11:27:00Z">
+        <w:r>
+          <w:rPr>
+            <w:rFonts w:ascii="Times New Roman" w:hAnsi="Times New Roman" w:cs="Times New Roman"/>
+          </w:rPr>
+          <w:t>The dominant perspective has been that d</w:t>
+        </w:r>
+      </w:ins>
+      <w:ins w:id="30" w:author="Dan Lane" w:date="2022-04-18T11:25:00Z">
+        <w:r>
+          <w:rPr>
+            <w:rFonts w:ascii="Times New Roman" w:hAnsi="Times New Roman" w:cs="Times New Roman"/>
+          </w:rPr>
+          <w:t xml:space="preserve">igital media </w:t>
+        </w:r>
+      </w:ins>
+      <w:ins w:id="31" w:author="Dan Lane" w:date="2022-04-18T11:27:00Z">
+        <w:r>
+          <w:rPr>
+            <w:rFonts w:ascii="Times New Roman" w:hAnsi="Times New Roman" w:cs="Times New Roman"/>
+          </w:rPr>
+          <w:t>create</w:t>
+        </w:r>
+      </w:ins>
+      <w:ins w:id="32" w:author="Dan Lane" w:date="2022-04-18T11:25:00Z">
+        <w:r>
+          <w:rPr>
+            <w:rFonts w:ascii="Times New Roman" w:hAnsi="Times New Roman" w:cs="Times New Roman"/>
+          </w:rPr>
+          <w:t xml:space="preserve"> </w:t>
+        </w:r>
+      </w:ins>
+      <w:ins w:id="33" w:author="Dan Lane" w:date="2022-04-18T11:30:00Z">
+        <w:r>
+          <w:rPr>
+            <w:rFonts w:ascii="Times New Roman" w:hAnsi="Times New Roman" w:cs="Times New Roman"/>
+          </w:rPr>
+          <w:t>“</w:t>
+        </w:r>
+      </w:ins>
+      <w:ins w:id="34" w:author="Dan Lane" w:date="2022-04-18T11:25:00Z">
+        <w:r>
+          <w:rPr>
+            <w:rFonts w:ascii="Times New Roman" w:hAnsi="Times New Roman" w:cs="Times New Roman"/>
+          </w:rPr>
+          <w:t>high</w:t>
+        </w:r>
+      </w:ins>
+      <w:ins w:id="35" w:author="Dan Lane" w:date="2022-04-18T11:26:00Z">
+        <w:r>
+          <w:rPr>
+            <w:rFonts w:ascii="Times New Roman" w:hAnsi="Times New Roman" w:cs="Times New Roman"/>
+          </w:rPr>
+          <w:t>-</w:t>
+        </w:r>
+      </w:ins>
+      <w:ins w:id="36" w:author="Dan Lane" w:date="2022-04-18T11:25:00Z">
+        <w:r>
+          <w:rPr>
+            <w:rFonts w:ascii="Times New Roman" w:hAnsi="Times New Roman" w:cs="Times New Roman"/>
+          </w:rPr>
+          <w:t>choice</w:t>
+        </w:r>
+      </w:ins>
+      <w:ins w:id="37" w:author="Dan Lane" w:date="2022-04-18T11:30:00Z">
+        <w:r>
+          <w:rPr>
+            <w:rFonts w:ascii="Times New Roman" w:hAnsi="Times New Roman" w:cs="Times New Roman"/>
+          </w:rPr>
+          <w:t>”</w:t>
+        </w:r>
+      </w:ins>
+      <w:ins w:id="38" w:author="Dan Lane" w:date="2022-04-18T11:25:00Z">
+        <w:r>
+          <w:rPr>
+            <w:rFonts w:ascii="Times New Roman" w:hAnsi="Times New Roman" w:cs="Times New Roman"/>
+          </w:rPr>
+          <w:t xml:space="preserve"> media environments, in </w:t>
+        </w:r>
+      </w:ins>
+      <w:ins w:id="39" w:author="Dan Lane" w:date="2022-04-18T11:36:00Z">
+        <w:r>
+          <w:rPr>
+            <w:rFonts w:ascii="Times New Roman" w:hAnsi="Times New Roman" w:cs="Times New Roman"/>
+          </w:rPr>
+          <w:t>which t</w:t>
+        </w:r>
+      </w:ins>
+      <w:ins w:id="40" w:author="Dan Lane" w:date="2022-04-18T11:32:00Z">
+        <w:r>
+          <w:rPr>
+            <w:rFonts w:ascii="Times New Roman" w:hAnsi="Times New Roman" w:cs="Times New Roman"/>
+          </w:rPr>
+          <w:t>he ability of individuals to customize and curate their media diets</w:t>
+        </w:r>
+        <w:r>
+          <w:rPr>
+            <w:rFonts w:ascii="Times New Roman" w:hAnsi="Times New Roman" w:cs="Times New Roman"/>
+          </w:rPr>
+          <w:t xml:space="preserve"> has</w:t>
+        </w:r>
+      </w:ins>
+      <w:ins w:id="41" w:author="Dan Lane" w:date="2022-04-18T11:33:00Z">
+        <w:r>
+          <w:rPr>
+            <w:rFonts w:ascii="Times New Roman" w:hAnsi="Times New Roman" w:cs="Times New Roman"/>
+          </w:rPr>
+          <w:t xml:space="preserve"> </w:t>
+        </w:r>
+        <w:r>
+          <w:rPr>
+            <w:rFonts w:ascii="Times New Roman" w:hAnsi="Times New Roman" w:cs="Times New Roman"/>
+          </w:rPr>
+          <w:t>deepen</w:t>
+        </w:r>
+        <w:r>
+          <w:rPr>
+            <w:rFonts w:ascii="Times New Roman" w:hAnsi="Times New Roman" w:cs="Times New Roman"/>
+          </w:rPr>
+          <w:t>ed</w:t>
+        </w:r>
+        <w:r>
+          <w:rPr>
+            <w:rFonts w:ascii="Times New Roman" w:hAnsi="Times New Roman" w:cs="Times New Roman"/>
+          </w:rPr>
+          <w:t xml:space="preserve"> </w:t>
+        </w:r>
+      </w:ins>
+      <w:ins w:id="42" w:author="Dan Lane" w:date="2022-04-18T12:51:00Z">
+        <w:r>
+          <w:rPr>
+            <w:rFonts w:ascii="Times New Roman" w:hAnsi="Times New Roman" w:cs="Times New Roman"/>
+          </w:rPr>
+          <w:t>inequalities</w:t>
+        </w:r>
+      </w:ins>
+      <w:ins w:id="43" w:author="Dan Lane" w:date="2022-04-18T11:33:00Z">
+        <w:r>
+          <w:rPr>
+            <w:rFonts w:ascii="Times New Roman" w:hAnsi="Times New Roman" w:cs="Times New Roman"/>
+          </w:rPr>
+          <w:t xml:space="preserve"> in</w:t>
+        </w:r>
+        <w:r>
+          <w:rPr>
+            <w:rFonts w:ascii="Times New Roman" w:hAnsi="Times New Roman" w:cs="Times New Roman"/>
+          </w:rPr>
+          <w:t xml:space="preserve"> news consumption</w:t>
+        </w:r>
+      </w:ins>
+      <w:ins w:id="44" w:author="Dan Lane" w:date="2022-04-18T11:34:00Z">
+        <w:r>
+          <w:rPr>
+            <w:rFonts w:ascii="Times New Roman" w:hAnsi="Times New Roman" w:cs="Times New Roman"/>
+          </w:rPr>
+          <w:t xml:space="preserve"> </w:t>
+        </w:r>
+        <w:r>
+          <w:rPr>
+            <w:rFonts w:ascii="Times New Roman" w:hAnsi="Times New Roman" w:cs="Times New Roman"/>
+          </w:rPr>
+          <w:t>(Prior 2007)</w:t>
+        </w:r>
+      </w:ins>
+      <w:ins w:id="45" w:author="Dan Lane" w:date="2022-04-18T11:33:00Z">
+        <w:r>
+          <w:rPr>
+            <w:rFonts w:ascii="Times New Roman" w:hAnsi="Times New Roman" w:cs="Times New Roman"/>
+          </w:rPr>
+          <w:t>.</w:t>
+        </w:r>
+      </w:ins>
+      <w:ins w:id="46" w:author="Dan Lane" w:date="2022-04-18T12:53:00Z">
+        <w:r>
+          <w:rPr>
+            <w:rFonts w:ascii="Times New Roman" w:hAnsi="Times New Roman" w:cs="Times New Roman"/>
+          </w:rPr>
+          <w:t xml:space="preserve"> </w:t>
+        </w:r>
+      </w:ins>
+      <w:ins w:id="47" w:author="Dan Lane" w:date="2022-04-18T11:42:00Z">
+        <w:r>
+          <w:rPr>
+            <w:rFonts w:ascii="Times New Roman" w:hAnsi="Times New Roman" w:cs="Times New Roman"/>
+          </w:rPr>
+          <w:t>According</w:t>
+        </w:r>
+        <w:r>
+          <w:rPr>
+            <w:rFonts w:ascii="Times New Roman" w:hAnsi="Times New Roman" w:cs="Times New Roman"/>
+          </w:rPr>
+          <w:t xml:space="preserve"> to this view, </w:t>
+        </w:r>
+      </w:ins>
+      <w:ins w:id="48" w:author="Dan Lane" w:date="2022-04-18T11:40:00Z">
+        <w:r>
+          <w:rPr>
+            <w:rFonts w:ascii="Times New Roman" w:hAnsi="Times New Roman" w:cs="Times New Roman"/>
+          </w:rPr>
+          <w:t xml:space="preserve">the politically </w:t>
+        </w:r>
+      </w:ins>
+      <w:ins w:id="49" w:author="Dan Lane" w:date="2022-04-18T11:41:00Z">
+        <w:r>
+          <w:rPr>
+            <w:rFonts w:ascii="Times New Roman" w:hAnsi="Times New Roman" w:cs="Times New Roman"/>
+          </w:rPr>
+          <w:t>interested</w:t>
+        </w:r>
+      </w:ins>
+      <w:ins w:id="50" w:author="Dan Lane" w:date="2022-04-18T11:40:00Z">
+        <w:r>
+          <w:rPr>
+            <w:rFonts w:ascii="Times New Roman" w:hAnsi="Times New Roman" w:cs="Times New Roman"/>
+          </w:rPr>
+          <w:t xml:space="preserve"> exist in news-rich digital </w:t>
+        </w:r>
+      </w:ins>
+      <w:ins w:id="51" w:author="Dan Lane" w:date="2022-04-18T11:41:00Z">
+        <w:r>
+          <w:rPr>
+            <w:rFonts w:ascii="Times New Roman" w:hAnsi="Times New Roman" w:cs="Times New Roman"/>
+          </w:rPr>
+          <w:t>spaces, while everyone else is able to self-select out of news and politics altogether</w:t>
+        </w:r>
+      </w:ins>
+      <w:ins w:id="52" w:author="Dan Lane" w:date="2022-04-18T11:50:00Z">
+        <w:r>
+          <w:rPr>
+            <w:rFonts w:ascii="Times New Roman" w:hAnsi="Times New Roman" w:cs="Times New Roman"/>
+          </w:rPr>
+          <w:t xml:space="preserve"> </w:t>
+        </w:r>
+        <w:r>
+          <w:rPr>
+            <w:rFonts w:ascii="Times New Roman" w:hAnsi="Times New Roman" w:cs="Times New Roman"/>
+          </w:rPr>
+          <w:t>(Karlsen et al., 2020</w:t>
+        </w:r>
+      </w:ins>
+      <w:ins w:id="53" w:author="Dan Lane" w:date="2022-04-18T11:51:00Z">
+        <w:r>
+          <w:rPr>
+            <w:rFonts w:ascii="Times New Roman" w:hAnsi="Times New Roman" w:cs="Times New Roman"/>
+          </w:rPr>
+          <w:t>; Thorson</w:t>
+        </w:r>
+      </w:ins>
+      <w:ins w:id="54" w:author="Dan Lane" w:date="2022-04-18T12:07:00Z">
+        <w:r>
+          <w:rPr>
+            <w:rFonts w:ascii="Times New Roman" w:hAnsi="Times New Roman" w:cs="Times New Roman"/>
+          </w:rPr>
+          <w:t>, 2015</w:t>
+        </w:r>
+      </w:ins>
+      <w:ins w:id="55" w:author="Dan Lane" w:date="2022-04-18T11:50:00Z">
+        <w:r>
+          <w:rPr>
+            <w:rFonts w:ascii="Times New Roman" w:hAnsi="Times New Roman" w:cs="Times New Roman"/>
+          </w:rPr>
+          <w:t>)</w:t>
+        </w:r>
+      </w:ins>
+      <w:ins w:id="56" w:author="Dan Lane" w:date="2022-04-18T11:41:00Z">
+        <w:r>
+          <w:rPr>
+            <w:rFonts w:ascii="Times New Roman" w:hAnsi="Times New Roman" w:cs="Times New Roman"/>
+          </w:rPr>
+          <w:t xml:space="preserve">. </w:t>
+        </w:r>
+      </w:ins>
+      <w:ins w:id="57" w:author="Dan Lane" w:date="2022-04-18T11:43:00Z">
+        <w:r>
+          <w:rPr>
+            <w:rFonts w:ascii="Times New Roman" w:hAnsi="Times New Roman" w:cs="Times New Roman"/>
+          </w:rPr>
+          <w:t xml:space="preserve">Empirical research has </w:t>
+        </w:r>
+      </w:ins>
+      <w:ins w:id="58" w:author="Dan Lane" w:date="2022-04-18T11:46:00Z">
+        <w:r>
+          <w:rPr>
+            <w:rFonts w:ascii="Times New Roman" w:hAnsi="Times New Roman" w:cs="Times New Roman"/>
+          </w:rPr>
+          <w:t>documented that</w:t>
+        </w:r>
+      </w:ins>
+      <w:ins w:id="59" w:author="Dan Lane" w:date="2022-04-18T11:47:00Z">
+        <w:r>
+          <w:rPr>
+            <w:rFonts w:ascii="Times New Roman" w:hAnsi="Times New Roman" w:cs="Times New Roman"/>
+          </w:rPr>
+          <w:t xml:space="preserve"> inequalities in news exposure and engagement persist online</w:t>
+        </w:r>
+      </w:ins>
+      <w:ins w:id="60" w:author="Dan Lane" w:date="2022-04-18T11:54:00Z">
+        <w:r>
+          <w:rPr>
+            <w:rFonts w:ascii="Times New Roman" w:hAnsi="Times New Roman" w:cs="Times New Roman"/>
+          </w:rPr>
+          <w:t xml:space="preserve"> </w:t>
+        </w:r>
+        <w:r>
+          <w:rPr>
+            <w:rFonts w:ascii="Times New Roman" w:hAnsi="Times New Roman" w:cs="Times New Roman"/>
+          </w:rPr>
+          <w:t>(</w:t>
+        </w:r>
+      </w:ins>
+      <w:proofErr w:type="spellStart"/>
+      <w:ins w:id="61" w:author="Dan Lane" w:date="2022-04-18T12:06:00Z">
+        <w:r>
+          <w:rPr>
+            <w:rFonts w:ascii="Times New Roman" w:hAnsi="Times New Roman" w:cs="Times New Roman"/>
+          </w:rPr>
+          <w:t>Kalogeropoulos</w:t>
+        </w:r>
+        <w:proofErr w:type="spellEnd"/>
+        <w:r>
+          <w:rPr>
+            <w:rFonts w:ascii="Times New Roman" w:hAnsi="Times New Roman" w:cs="Times New Roman"/>
+          </w:rPr>
+          <w:t xml:space="preserve"> &amp; Nielsen, 2018</w:t>
+        </w:r>
+        <w:r>
+          <w:rPr>
+            <w:rFonts w:ascii="Times New Roman" w:hAnsi="Times New Roman" w:cs="Times New Roman"/>
+          </w:rPr>
+          <w:t xml:space="preserve">; </w:t>
+        </w:r>
+      </w:ins>
+      <w:proofErr w:type="spellStart"/>
+      <w:ins w:id="62" w:author="Dan Lane" w:date="2022-04-18T11:54:00Z">
+        <w:r>
+          <w:rPr>
+            <w:rFonts w:ascii="Times New Roman" w:hAnsi="Times New Roman" w:cs="Times New Roman"/>
+          </w:rPr>
+          <w:t>Merten</w:t>
+        </w:r>
+        <w:proofErr w:type="spellEnd"/>
+        <w:r>
+          <w:rPr>
+            <w:rFonts w:ascii="Times New Roman" w:hAnsi="Times New Roman" w:cs="Times New Roman"/>
+          </w:rPr>
+          <w:t xml:space="preserve"> et al., 2022)</w:t>
+        </w:r>
+      </w:ins>
+      <w:ins w:id="63" w:author="Dan Lane" w:date="2022-04-18T11:47:00Z">
+        <w:r>
+          <w:rPr>
+            <w:rFonts w:ascii="Times New Roman" w:hAnsi="Times New Roman" w:cs="Times New Roman"/>
+          </w:rPr>
+          <w:t xml:space="preserve">. </w:t>
+        </w:r>
+      </w:ins>
+      <w:ins w:id="64" w:author="Dan Lane" w:date="2022-04-18T11:41:00Z">
+        <w:r>
+          <w:rPr>
+            <w:rFonts w:ascii="Times New Roman" w:hAnsi="Times New Roman" w:cs="Times New Roman"/>
+          </w:rPr>
+          <w:t xml:space="preserve">Yet </w:t>
+        </w:r>
+        <w:r>
+          <w:rPr>
+            <w:rFonts w:ascii="Times New Roman" w:hAnsi="Times New Roman" w:cs="Times New Roman"/>
+          </w:rPr>
+          <w:t>the</w:t>
+        </w:r>
+        <w:r>
+          <w:rPr>
+            <w:rFonts w:ascii="Times New Roman" w:hAnsi="Times New Roman" w:cs="Times New Roman"/>
+          </w:rPr>
+          <w:t xml:space="preserve"> burgeoning literature on “incidental” exposure complicates this picture.</w:t>
+        </w:r>
+      </w:ins>
+    </w:p>
+    <w:p>
+      <w:pPr>
+        <w:rPr>
+          <w:ins w:id="65" w:author="Dan Lane" w:date="2022-04-18T12:15:00Z"/>
+          <w:rFonts w:ascii="Times New Roman" w:eastAsia="Times New Roman" w:hAnsi="Times New Roman" w:cs="Times New Roman"/>
+          <w:rPrChange w:id="66" w:author="Dan Lane" w:date="2022-04-18T14:02:00Z">
+            <w:rPr>
+              <w:ins w:id="67" w:author="Dan Lane" w:date="2022-04-18T12:15:00Z"/>
+              <w:rFonts w:ascii="Times New Roman" w:hAnsi="Times New Roman" w:cs="Times New Roman"/>
+            </w:rPr>
+          </w:rPrChange>
+        </w:rPr>
+        <w:pPrChange w:id="68" w:author="Dan Lane" w:date="2022-04-18T14:02:00Z">
+          <w:pPr>
+            <w:ind w:firstLine="720"/>
+          </w:pPr>
+        </w:pPrChange>
+      </w:pPr>
+      <w:ins w:id="69" w:author="Dan Lane" w:date="2022-04-18T11:48:00Z">
+        <w:r>
+          <w:rPr>
+            <w:rFonts w:ascii="Times New Roman" w:hAnsi="Times New Roman" w:cs="Times New Roman"/>
+          </w:rPr>
+          <w:t>I</w:t>
+        </w:r>
+        <w:r>
+          <w:rPr>
+            <w:rFonts w:ascii="Times New Roman" w:hAnsi="Times New Roman" w:cs="Times New Roman"/>
+          </w:rPr>
+          <w:t>ncidental exposure</w:t>
+        </w:r>
+        <w:r>
+          <w:rPr>
+            <w:rFonts w:ascii="Times New Roman" w:hAnsi="Times New Roman" w:cs="Times New Roman"/>
+          </w:rPr>
+          <w:t xml:space="preserve"> broadly describes</w:t>
+        </w:r>
+        <w:r>
+          <w:rPr>
+            <w:rFonts w:ascii="Times New Roman" w:hAnsi="Times New Roman" w:cs="Times New Roman"/>
+          </w:rPr>
+          <w:t xml:space="preserve"> encounters</w:t>
+        </w:r>
+      </w:ins>
+      <w:ins w:id="70" w:author="Dan Lane" w:date="2022-04-18T11:49:00Z">
+        <w:r>
+          <w:rPr>
+            <w:rFonts w:ascii="Times New Roman" w:hAnsi="Times New Roman" w:cs="Times New Roman"/>
+          </w:rPr>
+          <w:t xml:space="preserve"> with</w:t>
+        </w:r>
+      </w:ins>
+      <w:ins w:id="71" w:author="Dan Lane" w:date="2022-04-18T11:48:00Z">
+        <w:r>
+          <w:rPr>
+            <w:rFonts w:ascii="Times New Roman" w:hAnsi="Times New Roman" w:cs="Times New Roman"/>
+          </w:rPr>
+          <w:t xml:space="preserve"> news or political information </w:t>
+        </w:r>
+      </w:ins>
+      <w:ins w:id="72" w:author="Dan Lane" w:date="2022-04-18T11:49:00Z">
+        <w:r>
+          <w:rPr>
+            <w:rFonts w:ascii="Times New Roman" w:hAnsi="Times New Roman" w:cs="Times New Roman"/>
+          </w:rPr>
+          <w:t>that occur when individuals are using media for other</w:t>
+        </w:r>
+      </w:ins>
+      <w:ins w:id="73" w:author="Dan Lane" w:date="2022-04-18T12:07:00Z">
+        <w:r>
+          <w:rPr>
+            <w:rFonts w:ascii="Times New Roman" w:hAnsi="Times New Roman" w:cs="Times New Roman"/>
+          </w:rPr>
+          <w:t xml:space="preserve">, non-news </w:t>
+        </w:r>
+      </w:ins>
+      <w:ins w:id="74" w:author="Dan Lane" w:date="2022-04-18T11:49:00Z">
+        <w:r>
+          <w:rPr>
+            <w:rFonts w:ascii="Times New Roman" w:hAnsi="Times New Roman" w:cs="Times New Roman"/>
+          </w:rPr>
+          <w:t>purposes</w:t>
+        </w:r>
+      </w:ins>
+      <w:ins w:id="75" w:author="Dan Lane" w:date="2022-04-18T11:48:00Z">
+        <w:r>
+          <w:rPr>
+            <w:rFonts w:ascii="Times New Roman" w:hAnsi="Times New Roman" w:cs="Times New Roman"/>
+          </w:rPr>
+          <w:t xml:space="preserve"> (Weeks &amp; Lane, 2020).</w:t>
+        </w:r>
+      </w:ins>
+      <w:ins w:id="76" w:author="Dan Lane" w:date="2022-04-18T11:50:00Z">
+        <w:r>
+          <w:rPr>
+            <w:rFonts w:ascii="Times New Roman" w:hAnsi="Times New Roman" w:cs="Times New Roman"/>
+          </w:rPr>
+          <w:t xml:space="preserve"> </w:t>
+        </w:r>
+      </w:ins>
+      <w:ins w:id="77" w:author="Dan Lane" w:date="2022-04-18T12:06:00Z">
+        <w:r>
+          <w:rPr>
+            <w:rFonts w:ascii="Times New Roman" w:hAnsi="Times New Roman" w:cs="Times New Roman"/>
+          </w:rPr>
+          <w:t xml:space="preserve">Despite </w:t>
+        </w:r>
+      </w:ins>
+      <w:ins w:id="78" w:author="Dan Lane" w:date="2022-04-18T12:08:00Z">
+        <w:r>
+          <w:rPr>
+            <w:rFonts w:ascii="Times New Roman" w:hAnsi="Times New Roman" w:cs="Times New Roman"/>
+          </w:rPr>
+          <w:t>the high-choice</w:t>
+        </w:r>
+      </w:ins>
+      <w:ins w:id="79" w:author="Dan Lane" w:date="2022-04-18T12:09:00Z">
+        <w:r>
+          <w:rPr>
+            <w:rFonts w:ascii="Times New Roman" w:hAnsi="Times New Roman" w:cs="Times New Roman"/>
+          </w:rPr>
+          <w:t xml:space="preserve"> nature of digital media, </w:t>
+        </w:r>
+      </w:ins>
+      <w:ins w:id="80" w:author="Dan Lane" w:date="2022-04-18T12:10:00Z">
+        <w:r>
+          <w:rPr>
+            <w:rFonts w:ascii="Times New Roman" w:hAnsi="Times New Roman" w:cs="Times New Roman"/>
+          </w:rPr>
+          <w:t xml:space="preserve">the pervasiveness of news online </w:t>
+        </w:r>
+        <w:r>
+          <w:rPr>
+            <w:rFonts w:ascii="Times New Roman" w:hAnsi="Times New Roman" w:cs="Times New Roman"/>
+          </w:rPr>
+          <w:t xml:space="preserve">makes </w:t>
+        </w:r>
+      </w:ins>
+      <w:ins w:id="81" w:author="Dan Lane" w:date="2022-04-18T12:11:00Z">
+        <w:r>
+          <w:rPr>
+            <w:rFonts w:ascii="Times New Roman" w:hAnsi="Times New Roman" w:cs="Times New Roman"/>
+          </w:rPr>
+          <w:t xml:space="preserve">it likely that even those who have little interest in news will “stumble upon” it once </w:t>
+        </w:r>
+      </w:ins>
+      <w:ins w:id="82" w:author="Dan Lane" w:date="2022-04-18T12:36:00Z">
+        <w:r>
+          <w:rPr>
+            <w:rFonts w:ascii="Times New Roman" w:hAnsi="Times New Roman" w:cs="Times New Roman"/>
+          </w:rPr>
+          <w:t>in</w:t>
+        </w:r>
+      </w:ins>
+      <w:ins w:id="83" w:author="Dan Lane" w:date="2022-04-18T12:11:00Z">
+        <w:r>
+          <w:rPr>
+            <w:rFonts w:ascii="Times New Roman" w:hAnsi="Times New Roman" w:cs="Times New Roman"/>
+          </w:rPr>
+          <w:t xml:space="preserve"> a while</w:t>
+        </w:r>
+      </w:ins>
+      <w:ins w:id="84" w:author="Dan Lane" w:date="2022-04-18T11:10:00Z">
+        <w:r>
+          <w:rPr>
+            <w:rFonts w:ascii="Times New Roman" w:hAnsi="Times New Roman" w:cs="Times New Roman"/>
+            <w:rPrChange w:id="85" w:author="Dan Lane" w:date="2022-04-18T11:11:00Z">
+              <w:rPr/>
+            </w:rPrChange>
+          </w:rPr>
+          <w:t xml:space="preserve"> (Fletcher &amp; Nielsen, 2018; Weeks et al., 202</w:t>
+        </w:r>
+      </w:ins>
+      <w:ins w:id="86" w:author="Dan Lane" w:date="2022-04-18T12:31:00Z">
+        <w:r>
+          <w:rPr>
+            <w:rFonts w:ascii="Times New Roman" w:hAnsi="Times New Roman" w:cs="Times New Roman"/>
+          </w:rPr>
+          <w:t>0</w:t>
+        </w:r>
+      </w:ins>
+      <w:ins w:id="87" w:author="Dan Lane" w:date="2022-04-18T11:10:00Z">
+        <w:r>
+          <w:rPr>
+            <w:rFonts w:ascii="Times New Roman" w:hAnsi="Times New Roman" w:cs="Times New Roman"/>
+            <w:rPrChange w:id="88" w:author="Dan Lane" w:date="2022-04-18T11:11:00Z">
+              <w:rPr/>
+            </w:rPrChange>
+          </w:rPr>
+          <w:t xml:space="preserve">). </w:t>
+        </w:r>
+      </w:ins>
+      <w:ins w:id="89" w:author="Dan Lane" w:date="2022-04-18T12:12:00Z">
+        <w:r>
+          <w:rPr>
+            <w:rFonts w:ascii="Times New Roman" w:hAnsi="Times New Roman" w:cs="Times New Roman"/>
+          </w:rPr>
+          <w:t>Accordin</w:t>
+        </w:r>
+      </w:ins>
+      <w:ins w:id="90" w:author="Dan Lane" w:date="2022-04-18T12:13:00Z">
+        <w:r>
+          <w:rPr>
+            <w:rFonts w:ascii="Times New Roman" w:hAnsi="Times New Roman" w:cs="Times New Roman"/>
+          </w:rPr>
+          <w:t>gly, some scholars have argued that the</w:t>
+        </w:r>
+      </w:ins>
+      <w:ins w:id="91" w:author="Dan Lane" w:date="2022-04-18T12:12:00Z">
+        <w:r>
+          <w:rPr>
+            <w:rFonts w:ascii="Times New Roman" w:hAnsi="Times New Roman" w:cs="Times New Roman"/>
+          </w:rPr>
+          <w:t xml:space="preserve"> sheer abundance of opportunity to encounter news </w:t>
+        </w:r>
+      </w:ins>
+      <w:ins w:id="92" w:author="Dan Lane" w:date="2022-04-18T12:13:00Z">
+        <w:r>
+          <w:rPr>
+            <w:rFonts w:ascii="Times New Roman" w:hAnsi="Times New Roman" w:cs="Times New Roman"/>
+          </w:rPr>
+          <w:t>online may actually serve to reduce</w:t>
+        </w:r>
+      </w:ins>
+      <w:ins w:id="93" w:author="Dan Lane" w:date="2022-04-18T12:14:00Z">
+        <w:r>
+          <w:rPr>
+            <w:rFonts w:ascii="Times New Roman" w:hAnsi="Times New Roman" w:cs="Times New Roman"/>
+          </w:rPr>
+          <w:t xml:space="preserve"> or temper </w:t>
+        </w:r>
+      </w:ins>
+      <w:ins w:id="94" w:author="Dan Lane" w:date="2022-04-18T12:15:00Z">
+        <w:r>
+          <w:rPr>
+            <w:rFonts w:ascii="Times New Roman" w:hAnsi="Times New Roman" w:cs="Times New Roman"/>
+          </w:rPr>
+          <w:t>political inequality</w:t>
+        </w:r>
+      </w:ins>
+      <w:ins w:id="95" w:author="Dan Lane" w:date="2022-04-18T12:16:00Z">
+        <w:r>
+          <w:rPr>
+            <w:rFonts w:ascii="Times New Roman" w:hAnsi="Times New Roman" w:cs="Times New Roman"/>
+          </w:rPr>
+          <w:t xml:space="preserve">, by providing opportunities </w:t>
+        </w:r>
+      </w:ins>
+      <w:ins w:id="96" w:author="Dan Lane" w:date="2022-04-18T12:17:00Z">
+        <w:r>
+          <w:rPr>
+            <w:rFonts w:ascii="Times New Roman" w:hAnsi="Times New Roman" w:cs="Times New Roman"/>
+          </w:rPr>
+          <w:t xml:space="preserve">for the disinterested </w:t>
+        </w:r>
+      </w:ins>
+      <w:ins w:id="97" w:author="Dan Lane" w:date="2022-04-18T12:16:00Z">
+        <w:r>
+          <w:rPr>
+            <w:rFonts w:ascii="Times New Roman" w:hAnsi="Times New Roman" w:cs="Times New Roman"/>
+          </w:rPr>
+          <w:t xml:space="preserve">to learn </w:t>
+        </w:r>
+      </w:ins>
+      <w:ins w:id="98" w:author="Dan Lane" w:date="2022-04-18T12:17:00Z">
+        <w:r>
+          <w:rPr>
+            <w:rFonts w:ascii="Times New Roman" w:hAnsi="Times New Roman" w:cs="Times New Roman"/>
+          </w:rPr>
+          <w:t xml:space="preserve">about </w:t>
+        </w:r>
+      </w:ins>
+      <w:ins w:id="99" w:author="Dan Lane" w:date="2022-04-18T12:16:00Z">
+        <w:r>
+          <w:rPr>
+            <w:rFonts w:ascii="Times New Roman" w:hAnsi="Times New Roman" w:cs="Times New Roman"/>
+          </w:rPr>
+          <w:t>and participate</w:t>
+        </w:r>
+      </w:ins>
+      <w:ins w:id="100" w:author="Dan Lane" w:date="2022-04-18T12:17:00Z">
+        <w:r>
+          <w:rPr>
+            <w:rFonts w:ascii="Times New Roman" w:hAnsi="Times New Roman" w:cs="Times New Roman"/>
+          </w:rPr>
+          <w:t xml:space="preserve"> in the political process</w:t>
+        </w:r>
+      </w:ins>
+      <w:ins w:id="101" w:author="Dan Lane" w:date="2022-04-18T13:55:00Z">
+        <w:r>
+          <w:rPr>
+            <w:rFonts w:ascii="Times New Roman" w:hAnsi="Times New Roman" w:cs="Times New Roman"/>
+          </w:rPr>
+          <w:t xml:space="preserve"> </w:t>
+        </w:r>
+      </w:ins>
+      <w:ins w:id="102" w:author="Dan Lane" w:date="2022-04-18T13:58:00Z">
+        <w:r>
+          <w:rPr>
+            <w:rFonts w:ascii="Times New Roman" w:hAnsi="Times New Roman" w:cs="Times New Roman"/>
+          </w:rPr>
+          <w:t>(Weeks et al. 2022</w:t>
+        </w:r>
+      </w:ins>
+      <w:ins w:id="103" w:author="Dan Lane" w:date="2022-04-18T14:02:00Z">
+        <w:r>
+          <w:rPr>
+            <w:rFonts w:ascii="Times New Roman" w:hAnsi="Times New Roman" w:cs="Times New Roman"/>
+          </w:rPr>
+          <w:t>;</w:t>
+        </w:r>
+        <w:r>
+          <w:rPr>
+            <w:rFonts w:ascii="Times New Roman" w:hAnsi="Times New Roman" w:cs="Times New Roman"/>
+          </w:rPr>
+          <w:t xml:space="preserve"> </w:t>
+        </w:r>
+        <w:proofErr w:type="spellStart"/>
+        <w:r>
+          <w:rPr>
+            <w:rFonts w:ascii="Times New Roman" w:eastAsia="Times New Roman" w:hAnsi="Times New Roman" w:cs="Times New Roman"/>
+          </w:rPr>
+          <w:t>Xenos</w:t>
+        </w:r>
+        <w:proofErr w:type="spellEnd"/>
+        <w:r>
+          <w:rPr>
+            <w:rFonts w:ascii="Times New Roman" w:eastAsia="Times New Roman" w:hAnsi="Times New Roman" w:cs="Times New Roman"/>
+          </w:rPr>
+          <w:t xml:space="preserve"> et al., 2014)</w:t>
+        </w:r>
+      </w:ins>
+      <w:ins w:id="104" w:author="Dan Lane" w:date="2022-04-18T12:16:00Z">
+        <w:r>
+          <w:rPr>
+            <w:rFonts w:ascii="Times New Roman" w:hAnsi="Times New Roman" w:cs="Times New Roman"/>
+          </w:rPr>
+          <w:t>.</w:t>
+        </w:r>
+      </w:ins>
+      <w:ins w:id="105" w:author="Dan Lane" w:date="2022-04-18T12:34:00Z">
+        <w:r>
+          <w:rPr>
+            <w:rFonts w:ascii="Times New Roman" w:hAnsi="Times New Roman" w:cs="Times New Roman"/>
+          </w:rPr>
+          <w:t xml:space="preserve"> Others have </w:t>
+        </w:r>
+      </w:ins>
+      <w:ins w:id="106" w:author="Dan Lane" w:date="2022-04-18T12:35:00Z">
+        <w:r>
+          <w:rPr>
+            <w:rFonts w:ascii="Times New Roman" w:hAnsi="Times New Roman" w:cs="Times New Roman"/>
+          </w:rPr>
+          <w:t>argued</w:t>
+        </w:r>
+      </w:ins>
+      <w:ins w:id="107" w:author="Dan Lane" w:date="2022-04-18T12:34:00Z">
+        <w:r>
+          <w:rPr>
+            <w:rFonts w:ascii="Times New Roman" w:hAnsi="Times New Roman" w:cs="Times New Roman"/>
+          </w:rPr>
+          <w:t xml:space="preserve"> tha</w:t>
+        </w:r>
+      </w:ins>
+      <w:ins w:id="108" w:author="Dan Lane" w:date="2022-04-18T12:35:00Z">
+        <w:r>
+          <w:rPr>
+            <w:rFonts w:ascii="Times New Roman" w:hAnsi="Times New Roman" w:cs="Times New Roman"/>
+          </w:rPr>
+          <w:t xml:space="preserve">t, while digital media </w:t>
+        </w:r>
+      </w:ins>
+      <w:ins w:id="109" w:author="Dan Lane" w:date="2022-04-18T12:36:00Z">
+        <w:r>
+          <w:rPr>
+            <w:rFonts w:ascii="Times New Roman" w:hAnsi="Times New Roman" w:cs="Times New Roman"/>
+          </w:rPr>
+          <w:t xml:space="preserve">may </w:t>
+        </w:r>
+      </w:ins>
+      <w:ins w:id="110" w:author="Dan Lane" w:date="2022-04-18T12:35:00Z">
+        <w:r>
+          <w:rPr>
+            <w:rFonts w:ascii="Times New Roman" w:hAnsi="Times New Roman" w:cs="Times New Roman"/>
+          </w:rPr>
+          <w:t xml:space="preserve">facilitate incidental </w:t>
+        </w:r>
+      </w:ins>
+      <w:ins w:id="111" w:author="Dan Lane" w:date="2022-04-18T12:37:00Z">
+        <w:r>
+          <w:rPr>
+            <w:rFonts w:ascii="Times New Roman" w:hAnsi="Times New Roman" w:cs="Times New Roman"/>
+          </w:rPr>
+          <w:t>exposure</w:t>
+        </w:r>
+      </w:ins>
+      <w:ins w:id="112" w:author="Dan Lane" w:date="2022-04-18T12:35:00Z">
+        <w:r>
+          <w:rPr>
+            <w:rFonts w:ascii="Times New Roman" w:hAnsi="Times New Roman" w:cs="Times New Roman"/>
+          </w:rPr>
+          <w:t xml:space="preserve"> </w:t>
+        </w:r>
+      </w:ins>
+      <w:ins w:id="113" w:author="Dan Lane" w:date="2022-04-18T12:37:00Z">
+        <w:r>
+          <w:rPr>
+            <w:rFonts w:ascii="Times New Roman" w:hAnsi="Times New Roman" w:cs="Times New Roman"/>
+          </w:rPr>
+          <w:t>to</w:t>
+        </w:r>
+      </w:ins>
+      <w:ins w:id="114" w:author="Dan Lane" w:date="2022-04-18T12:35:00Z">
+        <w:r>
+          <w:rPr>
+            <w:rFonts w:ascii="Times New Roman" w:hAnsi="Times New Roman" w:cs="Times New Roman"/>
+          </w:rPr>
+          <w:t xml:space="preserve"> news, </w:t>
+        </w:r>
+      </w:ins>
+      <w:ins w:id="115" w:author="Dan Lane" w:date="2022-04-18T12:37:00Z">
+        <w:r>
+          <w:rPr>
+            <w:rFonts w:ascii="Times New Roman" w:hAnsi="Times New Roman" w:cs="Times New Roman"/>
+          </w:rPr>
+          <w:t xml:space="preserve">actual </w:t>
+        </w:r>
+        <w:r>
+          <w:rPr>
+            <w:rFonts w:ascii="Times New Roman" w:hAnsi="Times New Roman" w:cs="Times New Roman"/>
+            <w:i/>
+            <w:iCs/>
+            <w:rPrChange w:id="116" w:author="Dan Lane" w:date="2022-04-18T12:39:00Z">
+              <w:rPr>
+                <w:rFonts w:ascii="Times New Roman" w:hAnsi="Times New Roman" w:cs="Times New Roman"/>
+              </w:rPr>
+            </w:rPrChange>
+          </w:rPr>
+          <w:t>engagement</w:t>
+        </w:r>
+        <w:r>
+          <w:rPr>
+            <w:rFonts w:ascii="Times New Roman" w:hAnsi="Times New Roman" w:cs="Times New Roman"/>
+          </w:rPr>
+          <w:t xml:space="preserve"> with news will remain</w:t>
+        </w:r>
+      </w:ins>
+      <w:ins w:id="117" w:author="Dan Lane" w:date="2022-04-18T12:40:00Z">
+        <w:r>
+          <w:rPr>
+            <w:rFonts w:ascii="Times New Roman" w:hAnsi="Times New Roman" w:cs="Times New Roman"/>
+          </w:rPr>
+          <w:t xml:space="preserve"> unequal </w:t>
+        </w:r>
+      </w:ins>
+      <w:ins w:id="118" w:author="Dan Lane" w:date="2022-04-18T12:41:00Z">
+        <w:r>
+          <w:rPr>
+            <w:rFonts w:ascii="Times New Roman" w:hAnsi="Times New Roman" w:cs="Times New Roman"/>
+          </w:rPr>
+          <w:t>(</w:t>
+        </w:r>
+        <w:proofErr w:type="spellStart"/>
+        <w:r>
+          <w:rPr>
+            <w:rFonts w:ascii="Times New Roman" w:hAnsi="Times New Roman" w:cs="Times New Roman"/>
+          </w:rPr>
+          <w:t>Kümpel</w:t>
+        </w:r>
+        <w:proofErr w:type="spellEnd"/>
+        <w:r>
+          <w:rPr>
+            <w:rFonts w:ascii="Times New Roman" w:hAnsi="Times New Roman" w:cs="Times New Roman"/>
+          </w:rPr>
+          <w:t>, 2020</w:t>
+        </w:r>
+      </w:ins>
+      <w:ins w:id="119" w:author="Dan Lane" w:date="2022-04-18T14:03:00Z">
+        <w:r>
+          <w:rPr>
+            <w:rFonts w:ascii="Times New Roman" w:hAnsi="Times New Roman" w:cs="Times New Roman"/>
+          </w:rPr>
+          <w:t>; Thorson, 2020</w:t>
+        </w:r>
+      </w:ins>
+      <w:ins w:id="120" w:author="Dan Lane" w:date="2022-04-18T12:41:00Z">
+        <w:r>
+          <w:rPr>
+            <w:rFonts w:ascii="Times New Roman" w:hAnsi="Times New Roman" w:cs="Times New Roman"/>
+          </w:rPr>
+          <w:t>)</w:t>
+        </w:r>
+      </w:ins>
+      <w:ins w:id="121" w:author="Dan Lane" w:date="2022-04-18T12:40:00Z">
+        <w:r>
+          <w:rPr>
+            <w:rFonts w:ascii="Times New Roman" w:hAnsi="Times New Roman" w:cs="Times New Roman"/>
+          </w:rPr>
+          <w:t>.</w:t>
+        </w:r>
+      </w:ins>
+    </w:p>
+    <w:p>
+      <w:pPr>
+        <w:ind w:firstLine="720"/>
+        <w:rPr>
+          <w:ins w:id="122" w:author="Dan Lane" w:date="2022-04-18T12:54:00Z"/>
+          <w:rFonts w:ascii="Times New Roman" w:eastAsia="Times New Roman" w:hAnsi="Times New Roman" w:cs="Times New Roman"/>
+        </w:rPr>
+      </w:pPr>
+      <w:ins w:id="123" w:author="Dan Lane" w:date="2022-04-18T12:17:00Z">
+        <w:r>
+          <w:rPr>
+            <w:rFonts w:ascii="Times New Roman" w:hAnsi="Times New Roman" w:cs="Times New Roman"/>
+          </w:rPr>
+          <w:t>Th</w:t>
+        </w:r>
+      </w:ins>
+      <w:ins w:id="124" w:author="Dan Lane" w:date="2022-04-18T12:35:00Z">
+        <w:r>
+          <w:rPr>
+            <w:rFonts w:ascii="Times New Roman" w:hAnsi="Times New Roman" w:cs="Times New Roman"/>
+          </w:rPr>
+          <w:t>e</w:t>
+        </w:r>
+      </w:ins>
+      <w:ins w:id="125" w:author="Dan Lane" w:date="2022-04-18T12:17:00Z">
+        <w:r>
+          <w:rPr>
+            <w:rFonts w:ascii="Times New Roman" w:hAnsi="Times New Roman" w:cs="Times New Roman"/>
+          </w:rPr>
+          <w:t xml:space="preserve"> more optimistic view of digital media’s role in </w:t>
+        </w:r>
+      </w:ins>
+      <w:ins w:id="126" w:author="Dan Lane" w:date="2022-04-18T12:19:00Z">
+        <w:r>
+          <w:rPr>
+            <w:rFonts w:ascii="Times New Roman" w:hAnsi="Times New Roman" w:cs="Times New Roman"/>
+          </w:rPr>
+          <w:t xml:space="preserve">news </w:t>
+        </w:r>
+      </w:ins>
+      <w:ins w:id="127" w:author="Dan Lane" w:date="2022-04-18T12:34:00Z">
+        <w:r>
+          <w:rPr>
+            <w:rFonts w:ascii="Times New Roman" w:hAnsi="Times New Roman" w:cs="Times New Roman"/>
+          </w:rPr>
+          <w:t>inequalities</w:t>
+        </w:r>
+      </w:ins>
+      <w:ins w:id="128" w:author="Dan Lane" w:date="2022-04-18T12:17:00Z">
+        <w:r>
+          <w:rPr>
+            <w:rFonts w:ascii="Times New Roman" w:hAnsi="Times New Roman" w:cs="Times New Roman"/>
+          </w:rPr>
+          <w:t xml:space="preserve"> has found </w:t>
+        </w:r>
+      </w:ins>
+      <w:ins w:id="129" w:author="Dan Lane" w:date="2022-04-18T12:22:00Z">
+        <w:r>
+          <w:rPr>
+            <w:rFonts w:ascii="Times New Roman" w:hAnsi="Times New Roman" w:cs="Times New Roman"/>
+          </w:rPr>
+          <w:t xml:space="preserve">some </w:t>
+        </w:r>
+      </w:ins>
+      <w:ins w:id="130" w:author="Dan Lane" w:date="2022-04-18T12:17:00Z">
+        <w:r>
+          <w:rPr>
+            <w:rFonts w:ascii="Times New Roman" w:hAnsi="Times New Roman" w:cs="Times New Roman"/>
+          </w:rPr>
+          <w:t xml:space="preserve">support in studies showing that </w:t>
+        </w:r>
+      </w:ins>
+      <w:ins w:id="131" w:author="Dan Lane" w:date="2022-04-18T12:16:00Z">
+        <w:r>
+          <w:rPr>
+            <w:rFonts w:ascii="Times New Roman" w:hAnsi="Times New Roman" w:cs="Times New Roman"/>
+          </w:rPr>
+          <w:t xml:space="preserve">online incidental exposure is positively related to </w:t>
+        </w:r>
+      </w:ins>
+      <w:ins w:id="132" w:author="Dan Lane" w:date="2022-04-18T12:18:00Z">
+        <w:r>
+          <w:rPr>
+            <w:rFonts w:ascii="Times New Roman" w:hAnsi="Times New Roman" w:cs="Times New Roman"/>
+          </w:rPr>
+          <w:t>political learning and participation</w:t>
+        </w:r>
+      </w:ins>
+      <w:ins w:id="133" w:author="Dan Lane" w:date="2022-04-18T12:19:00Z">
+        <w:r>
+          <w:rPr>
+            <w:rFonts w:ascii="Times New Roman" w:hAnsi="Times New Roman" w:cs="Times New Roman"/>
+          </w:rPr>
+          <w:t xml:space="preserve"> </w:t>
+        </w:r>
+      </w:ins>
+      <w:ins w:id="134" w:author="Dan Lane" w:date="2022-04-18T12:20:00Z">
+        <w:r>
+          <w:rPr>
+            <w:rFonts w:ascii="Times New Roman" w:eastAsia="Times New Roman" w:hAnsi="Times New Roman" w:cs="Times New Roman"/>
+          </w:rPr>
+          <w:t>(</w:t>
+        </w:r>
+      </w:ins>
+      <w:ins w:id="135" w:author="Dan Lane" w:date="2022-04-18T12:31:00Z">
+        <w:r>
+          <w:rPr>
+            <w:rFonts w:ascii="Times New Roman" w:eastAsia="Times New Roman" w:hAnsi="Times New Roman" w:cs="Times New Roman"/>
+          </w:rPr>
+          <w:t xml:space="preserve">Weeks et al., 2021; </w:t>
+        </w:r>
+      </w:ins>
+      <w:proofErr w:type="spellStart"/>
+      <w:ins w:id="136" w:author="Dan Lane" w:date="2022-04-18T12:20:00Z">
+        <w:r>
+          <w:rPr>
+            <w:rFonts w:ascii="Times New Roman" w:eastAsia="Times New Roman" w:hAnsi="Times New Roman" w:cs="Times New Roman"/>
+          </w:rPr>
+          <w:t>Heiss</w:t>
+        </w:r>
+        <w:proofErr w:type="spellEnd"/>
+        <w:r>
+          <w:rPr>
+            <w:rFonts w:ascii="Times New Roman" w:eastAsia="Times New Roman" w:hAnsi="Times New Roman" w:cs="Times New Roman"/>
+          </w:rPr>
+          <w:t xml:space="preserve"> &amp; </w:t>
+        </w:r>
+        <w:proofErr w:type="spellStart"/>
+        <w:r>
+          <w:rPr>
+            <w:rFonts w:ascii="Times New Roman" w:eastAsia="Times New Roman" w:hAnsi="Times New Roman" w:cs="Times New Roman"/>
+          </w:rPr>
+          <w:t>Matthes</w:t>
+        </w:r>
+        <w:proofErr w:type="spellEnd"/>
+        <w:r>
+          <w:rPr>
+            <w:rFonts w:ascii="Times New Roman" w:eastAsia="Times New Roman" w:hAnsi="Times New Roman" w:cs="Times New Roman"/>
+          </w:rPr>
+          <w:t>, 2019)</w:t>
+        </w:r>
+      </w:ins>
+      <w:ins w:id="137" w:author="Dan Lane" w:date="2022-04-18T12:22:00Z">
+        <w:r>
+          <w:rPr>
+            <w:rFonts w:ascii="Times New Roman" w:eastAsia="Times New Roman" w:hAnsi="Times New Roman" w:cs="Times New Roman"/>
+          </w:rPr>
+          <w:t xml:space="preserve">. However, </w:t>
+        </w:r>
+      </w:ins>
+      <w:ins w:id="138" w:author="Dan Lane" w:date="2022-04-18T12:23:00Z">
+        <w:r>
+          <w:rPr>
+            <w:rFonts w:ascii="Times New Roman" w:eastAsia="Times New Roman" w:hAnsi="Times New Roman" w:cs="Times New Roman"/>
+          </w:rPr>
+          <w:t xml:space="preserve">a meta-analysis of incidental exposure research noted that these effects tend to be small and </w:t>
+        </w:r>
+      </w:ins>
+      <w:ins w:id="139" w:author="Dan Lane" w:date="2022-04-18T12:24:00Z">
+        <w:r>
+          <w:rPr>
+            <w:rFonts w:ascii="Times New Roman" w:eastAsia="Times New Roman" w:hAnsi="Times New Roman" w:cs="Times New Roman"/>
+          </w:rPr>
+          <w:t xml:space="preserve">contextual </w:t>
+        </w:r>
+      </w:ins>
+      <w:ins w:id="140" w:author="Dan Lane" w:date="2022-04-18T12:25:00Z">
+        <w:r>
+          <w:rPr>
+            <w:rFonts w:ascii="Times New Roman" w:eastAsia="Times New Roman" w:hAnsi="Times New Roman" w:cs="Times New Roman"/>
+          </w:rPr>
+          <w:t>(</w:t>
+        </w:r>
+        <w:proofErr w:type="spellStart"/>
+        <w:r>
+          <w:rPr>
+            <w:rFonts w:ascii="Times New Roman" w:eastAsia="Times New Roman" w:hAnsi="Times New Roman" w:cs="Times New Roman"/>
+          </w:rPr>
+          <w:t>Nanz</w:t>
+        </w:r>
+        <w:proofErr w:type="spellEnd"/>
+        <w:r>
+          <w:rPr>
+            <w:rFonts w:ascii="Times New Roman" w:eastAsia="Times New Roman" w:hAnsi="Times New Roman" w:cs="Times New Roman"/>
+          </w:rPr>
+          <w:t xml:space="preserve"> &amp; </w:t>
+        </w:r>
+        <w:proofErr w:type="spellStart"/>
+        <w:r>
+          <w:rPr>
+            <w:rFonts w:ascii="Times New Roman" w:eastAsia="Times New Roman" w:hAnsi="Times New Roman" w:cs="Times New Roman"/>
+          </w:rPr>
+          <w:t>Matthes</w:t>
+        </w:r>
+        <w:proofErr w:type="spellEnd"/>
+        <w:r>
+          <w:rPr>
+            <w:rFonts w:ascii="Times New Roman" w:eastAsia="Times New Roman" w:hAnsi="Times New Roman" w:cs="Times New Roman"/>
+          </w:rPr>
+          <w:t>, 2022)</w:t>
+        </w:r>
+      </w:ins>
+      <w:ins w:id="141" w:author="Dan Lane" w:date="2022-04-18T12:31:00Z">
+        <w:r>
+          <w:rPr>
+            <w:rFonts w:ascii="Times New Roman" w:eastAsia="Times New Roman" w:hAnsi="Times New Roman" w:cs="Times New Roman"/>
+          </w:rPr>
+          <w:t xml:space="preserve">. </w:t>
+        </w:r>
+      </w:ins>
+      <w:ins w:id="142" w:author="Dan Lane" w:date="2022-04-18T12:32:00Z">
+        <w:r>
+          <w:rPr>
+            <w:rFonts w:ascii="Times New Roman" w:eastAsia="Times New Roman" w:hAnsi="Times New Roman" w:cs="Times New Roman"/>
+          </w:rPr>
+          <w:t>Thus, there continues t</w:t>
+        </w:r>
+      </w:ins>
+      <w:ins w:id="143" w:author="Dan Lane" w:date="2022-04-18T12:33:00Z">
+        <w:r>
+          <w:rPr>
+            <w:rFonts w:ascii="Times New Roman" w:eastAsia="Times New Roman" w:hAnsi="Times New Roman" w:cs="Times New Roman"/>
+          </w:rPr>
+          <w:t xml:space="preserve">o be robust scholarly debate over the </w:t>
+        </w:r>
+      </w:ins>
+      <w:ins w:id="144" w:author="Dan Lane" w:date="2022-04-18T14:04:00Z">
+        <w:r>
+          <w:rPr>
+            <w:rFonts w:ascii="Times New Roman" w:eastAsia="Times New Roman" w:hAnsi="Times New Roman" w:cs="Times New Roman"/>
+          </w:rPr>
+          <w:t xml:space="preserve">role of </w:t>
+        </w:r>
+      </w:ins>
+      <w:ins w:id="145" w:author="Dan Lane" w:date="2022-04-18T12:33:00Z">
+        <w:r>
+          <w:rPr>
+            <w:rFonts w:ascii="Times New Roman" w:eastAsia="Times New Roman" w:hAnsi="Times New Roman" w:cs="Times New Roman"/>
+          </w:rPr>
+          <w:t>online incidental exposure</w:t>
+        </w:r>
+      </w:ins>
+      <w:ins w:id="146" w:author="Dan Lane" w:date="2022-04-18T14:04:00Z">
+        <w:r>
+          <w:rPr>
+            <w:rFonts w:ascii="Times New Roman" w:eastAsia="Times New Roman" w:hAnsi="Times New Roman" w:cs="Times New Roman"/>
+          </w:rPr>
+          <w:t xml:space="preserve"> in shaping inequalities in news exposure and engagement.</w:t>
+        </w:r>
+      </w:ins>
+    </w:p>
+    <w:p>
+      <w:pPr>
+        <w:rPr>
+          <w:ins w:id="147" w:author="Dan Lane" w:date="2022-04-18T12:54:00Z"/>
+          <w:rFonts w:ascii="Times New Roman" w:eastAsia="Times New Roman" w:hAnsi="Times New Roman" w:cs="Times New Roman"/>
+        </w:rPr>
+      </w:pPr>
+    </w:p>
+    <w:p>
+      <w:pPr>
+        <w:rPr>
+          <w:ins w:id="148" w:author="Dan Lane" w:date="2022-04-18T12:46:00Z"/>
+          <w:rFonts w:ascii="Times New Roman" w:eastAsia="Times New Roman" w:hAnsi="Times New Roman" w:cs="Times New Roman"/>
           <w:b/>
           <w:bCs/>
-        </w:rPr>
-        <w:t>‘News Attraction’</w:t>
-      </w:r>
+          <w:rPrChange w:id="149" w:author="Dan Lane" w:date="2022-04-18T12:54:00Z">
+            <w:rPr>
+              <w:ins w:id="150" w:author="Dan Lane" w:date="2022-04-18T12:46:00Z"/>
+              <w:rFonts w:ascii="Times New Roman" w:eastAsia="Times New Roman" w:hAnsi="Times New Roman" w:cs="Times New Roman"/>
+            </w:rPr>
+          </w:rPrChange>
+        </w:rPr>
+        <w:pPrChange w:id="151" w:author="Dan Lane" w:date="2022-04-18T12:54:00Z">
+          <w:pPr>
+            <w:ind w:firstLine="720"/>
+          </w:pPr>
+        </w:pPrChange>
+      </w:pPr>
+      <w:ins w:id="152" w:author="Dan Lane" w:date="2022-04-18T12:54:00Z">
+        <w:r>
+          <w:rPr>
+            <w:rFonts w:ascii="Times New Roman" w:eastAsia="Times New Roman" w:hAnsi="Times New Roman" w:cs="Times New Roman"/>
+            <w:b/>
+            <w:bCs/>
+            <w:rPrChange w:id="153" w:author="Dan Lane" w:date="2022-04-18T12:54:00Z">
+              <w:rPr>
+                <w:rFonts w:ascii="Times New Roman" w:eastAsia="Times New Roman" w:hAnsi="Times New Roman" w:cs="Times New Roman"/>
+              </w:rPr>
+            </w:rPrChange>
+          </w:rPr>
+          <w:t>From Incidental Exposure to News Attraction</w:t>
+        </w:r>
+      </w:ins>
+    </w:p>
+    <w:p>
+      <w:pPr>
+        <w:ind w:firstLine="720"/>
+        <w:rPr>
+          <w:del w:id="154" w:author="Dan Lane" w:date="2022-04-18T12:23:00Z"/>
+          <w:rFonts w:ascii="Times New Roman" w:eastAsia="Times New Roman" w:hAnsi="Times New Roman" w:cs="Times New Roman"/>
+          <w:rPrChange w:id="155" w:author="Dan Lane" w:date="2022-04-18T13:53:00Z">
+            <w:rPr>
+              <w:del w:id="156" w:author="Dan Lane" w:date="2022-04-18T12:23:00Z"/>
+              <w:rFonts w:ascii="Times New Roman" w:hAnsi="Times New Roman" w:cs="Times New Roman"/>
+            </w:rPr>
+          </w:rPrChange>
+        </w:rPr>
+        <w:pPrChange w:id="157" w:author="Dan Lane" w:date="2022-04-18T14:05:00Z">
+          <w:pPr/>
+        </w:pPrChange>
+      </w:pPr>
+      <w:ins w:id="158" w:author="Dan Lane" w:date="2022-04-18T12:47:00Z">
+        <w:r>
+          <w:rPr>
+            <w:rFonts w:ascii="Times New Roman" w:eastAsia="Times New Roman" w:hAnsi="Times New Roman" w:cs="Times New Roman"/>
+          </w:rPr>
+          <w:t>We argue that advancing our understanding of how digital media shape new</w:t>
+        </w:r>
+      </w:ins>
+      <w:ins w:id="159" w:author="Dan Lane" w:date="2022-04-18T13:03:00Z">
+        <w:r>
+          <w:rPr>
+            <w:rFonts w:ascii="Times New Roman" w:eastAsia="Times New Roman" w:hAnsi="Times New Roman" w:cs="Times New Roman"/>
+          </w:rPr>
+          <w:t>s</w:t>
+        </w:r>
+      </w:ins>
+      <w:ins w:id="160" w:author="Dan Lane" w:date="2022-04-18T12:47:00Z">
+        <w:r>
+          <w:rPr>
+            <w:rFonts w:ascii="Times New Roman" w:eastAsia="Times New Roman" w:hAnsi="Times New Roman" w:cs="Times New Roman"/>
+          </w:rPr>
+          <w:t xml:space="preserve"> inequalities </w:t>
+        </w:r>
+      </w:ins>
+      <w:ins w:id="161" w:author="Dan Lane" w:date="2022-04-18T12:48:00Z">
+        <w:r>
+          <w:rPr>
+            <w:rFonts w:ascii="Times New Roman" w:eastAsia="Times New Roman" w:hAnsi="Times New Roman" w:cs="Times New Roman"/>
+          </w:rPr>
+          <w:t xml:space="preserve">requires addressing </w:t>
+        </w:r>
+      </w:ins>
+      <w:ins w:id="162" w:author="Dan Lane" w:date="2022-04-18T13:40:00Z">
+        <w:r>
+          <w:rPr>
+            <w:rFonts w:ascii="Times New Roman" w:eastAsia="Times New Roman" w:hAnsi="Times New Roman" w:cs="Times New Roman"/>
+          </w:rPr>
+          <w:t>a key issue that has</w:t>
+        </w:r>
+      </w:ins>
+      <w:ins w:id="163" w:author="Dan Lane" w:date="2022-04-18T12:48:00Z">
+        <w:r>
+          <w:rPr>
+            <w:rFonts w:ascii="Times New Roman" w:eastAsia="Times New Roman" w:hAnsi="Times New Roman" w:cs="Times New Roman"/>
+          </w:rPr>
+          <w:t xml:space="preserve"> arisen in incidental exposure research. </w:t>
+        </w:r>
+      </w:ins>
+      <w:ins w:id="164" w:author="Dan Lane" w:date="2022-04-18T13:43:00Z">
+        <w:r>
+          <w:rPr>
+            <w:rFonts w:ascii="Times New Roman" w:eastAsia="Times New Roman" w:hAnsi="Times New Roman" w:cs="Times New Roman"/>
+          </w:rPr>
+          <w:t>This</w:t>
+        </w:r>
+      </w:ins>
+      <w:ins w:id="165" w:author="Dan Lane" w:date="2022-04-18T13:10:00Z">
+        <w:r>
+          <w:rPr>
+            <w:rFonts w:ascii="Times New Roman" w:eastAsia="Times New Roman" w:hAnsi="Times New Roman" w:cs="Times New Roman"/>
+          </w:rPr>
+          <w:t xml:space="preserve"> </w:t>
+        </w:r>
+      </w:ins>
+      <w:ins w:id="166" w:author="Dan Lane" w:date="2022-04-18T13:19:00Z">
+        <w:r>
+          <w:rPr>
+            <w:rFonts w:ascii="Times New Roman" w:eastAsia="Times New Roman" w:hAnsi="Times New Roman" w:cs="Times New Roman"/>
+          </w:rPr>
+          <w:t xml:space="preserve">work </w:t>
+        </w:r>
+      </w:ins>
+      <w:ins w:id="167" w:author="Dan Lane" w:date="2022-04-18T13:10:00Z">
+        <w:r>
+          <w:rPr>
+            <w:rFonts w:ascii="Times New Roman" w:eastAsia="Times New Roman" w:hAnsi="Times New Roman" w:cs="Times New Roman"/>
+          </w:rPr>
+          <w:t xml:space="preserve">has </w:t>
+        </w:r>
+      </w:ins>
+      <w:ins w:id="168" w:author="Dan Lane" w:date="2022-04-18T13:11:00Z">
+        <w:r>
+          <w:rPr>
+            <w:rFonts w:ascii="Times New Roman" w:eastAsia="Times New Roman" w:hAnsi="Times New Roman" w:cs="Times New Roman"/>
+          </w:rPr>
+          <w:t xml:space="preserve">primarily </w:t>
+        </w:r>
+      </w:ins>
+      <w:ins w:id="169" w:author="Dan Lane" w:date="2022-04-18T13:10:00Z">
+        <w:r>
+          <w:rPr>
+            <w:rFonts w:ascii="Times New Roman" w:eastAsia="Times New Roman" w:hAnsi="Times New Roman" w:cs="Times New Roman"/>
+          </w:rPr>
+          <w:t xml:space="preserve">focused </w:t>
+        </w:r>
+        <w:r>
+          <w:rPr>
+            <w:rFonts w:ascii="Times New Roman" w:eastAsia="Times New Roman" w:hAnsi="Times New Roman" w:cs="Times New Roman"/>
+          </w:rPr>
+          <w:t>on the “demand” side of news exposure</w:t>
+        </w:r>
+        <w:r>
+          <w:rPr>
+            <w:rFonts w:ascii="Times New Roman" w:eastAsia="Times New Roman" w:hAnsi="Times New Roman" w:cs="Times New Roman"/>
+          </w:rPr>
+          <w:t xml:space="preserve">. </w:t>
+        </w:r>
+      </w:ins>
+      <w:ins w:id="170" w:author="Dan Lane" w:date="2022-04-18T13:11:00Z">
+        <w:r>
+          <w:rPr>
+            <w:rFonts w:ascii="Times New Roman" w:eastAsia="Times New Roman" w:hAnsi="Times New Roman" w:cs="Times New Roman"/>
+          </w:rPr>
+          <w:t>Studies have</w:t>
+        </w:r>
+      </w:ins>
+      <w:ins w:id="171" w:author="Dan Lane" w:date="2022-04-18T13:01:00Z">
+        <w:r>
+          <w:rPr>
+            <w:rFonts w:ascii="Times New Roman" w:eastAsia="Times New Roman" w:hAnsi="Times New Roman" w:cs="Times New Roman"/>
+          </w:rPr>
+          <w:t xml:space="preserve"> </w:t>
+        </w:r>
+      </w:ins>
+      <w:ins w:id="172" w:author="Dan Lane" w:date="2022-04-18T13:12:00Z">
+        <w:r>
+          <w:rPr>
+            <w:rFonts w:ascii="Times New Roman" w:eastAsia="Times New Roman" w:hAnsi="Times New Roman" w:cs="Times New Roman"/>
+          </w:rPr>
+          <w:t>operationalized incidental exposure</w:t>
+        </w:r>
+      </w:ins>
+      <w:ins w:id="173" w:author="Dan Lane" w:date="2022-04-18T13:04:00Z">
+        <w:r>
+          <w:rPr>
+            <w:rFonts w:ascii="Times New Roman" w:eastAsia="Times New Roman" w:hAnsi="Times New Roman" w:cs="Times New Roman"/>
+          </w:rPr>
+          <w:t xml:space="preserve"> </w:t>
+        </w:r>
+      </w:ins>
+      <w:ins w:id="174" w:author="Dan Lane" w:date="2022-04-18T13:12:00Z">
+        <w:r>
+          <w:rPr>
+            <w:rFonts w:ascii="Times New Roman" w:eastAsia="Times New Roman" w:hAnsi="Times New Roman" w:cs="Times New Roman"/>
+          </w:rPr>
+          <w:t>as</w:t>
+        </w:r>
+      </w:ins>
+      <w:ins w:id="175" w:author="Dan Lane" w:date="2022-04-18T13:03:00Z">
+        <w:r>
+          <w:rPr>
+            <w:rFonts w:ascii="Times New Roman" w:eastAsia="Times New Roman" w:hAnsi="Times New Roman" w:cs="Times New Roman"/>
+          </w:rPr>
+          <w:t xml:space="preserve"> </w:t>
+        </w:r>
+      </w:ins>
+      <w:ins w:id="176" w:author="Dan Lane" w:date="2022-04-18T13:04:00Z">
+        <w:r>
+          <w:rPr>
+            <w:rFonts w:ascii="Times New Roman" w:eastAsia="Times New Roman" w:hAnsi="Times New Roman" w:cs="Times New Roman"/>
+          </w:rPr>
+          <w:t xml:space="preserve">instances </w:t>
+        </w:r>
+      </w:ins>
+      <w:ins w:id="177" w:author="Dan Lane" w:date="2022-04-18T13:07:00Z">
+        <w:r>
+          <w:rPr>
+            <w:rFonts w:ascii="Times New Roman" w:eastAsia="Times New Roman" w:hAnsi="Times New Roman" w:cs="Times New Roman"/>
+          </w:rPr>
+          <w:t xml:space="preserve">in which an individual </w:t>
+        </w:r>
+      </w:ins>
+      <w:ins w:id="178" w:author="Dan Lane" w:date="2022-04-18T13:38:00Z">
+        <w:r>
+          <w:rPr>
+            <w:rFonts w:ascii="Times New Roman" w:eastAsia="Times New Roman" w:hAnsi="Times New Roman" w:cs="Times New Roman"/>
+          </w:rPr>
+          <w:t>was</w:t>
+        </w:r>
+      </w:ins>
+      <w:ins w:id="179" w:author="Dan Lane" w:date="2022-04-18T13:27:00Z">
+        <w:r>
+          <w:rPr>
+            <w:rFonts w:ascii="Times New Roman" w:eastAsia="Times New Roman" w:hAnsi="Times New Roman" w:cs="Times New Roman"/>
+          </w:rPr>
+          <w:t xml:space="preserve"> </w:t>
+        </w:r>
+      </w:ins>
+      <w:ins w:id="180" w:author="Dan Lane" w:date="2022-04-18T13:07:00Z">
+        <w:r>
+          <w:rPr>
+            <w:rFonts w:ascii="Times New Roman" w:eastAsia="Times New Roman" w:hAnsi="Times New Roman" w:cs="Times New Roman"/>
+          </w:rPr>
+          <w:t xml:space="preserve">exposed to news </w:t>
+        </w:r>
+        <w:r>
+          <w:rPr>
+            <w:rFonts w:ascii="Times New Roman" w:eastAsia="Times New Roman" w:hAnsi="Times New Roman" w:cs="Times New Roman"/>
+          </w:rPr>
+          <w:t xml:space="preserve">when </w:t>
+        </w:r>
+      </w:ins>
+      <w:ins w:id="181" w:author="Dan Lane" w:date="2022-04-18T13:28:00Z">
+        <w:r>
+          <w:rPr>
+            <w:rFonts w:ascii="Times New Roman" w:eastAsia="Times New Roman" w:hAnsi="Times New Roman" w:cs="Times New Roman"/>
+          </w:rPr>
+          <w:t xml:space="preserve">they </w:t>
+        </w:r>
+      </w:ins>
+      <w:ins w:id="182" w:author="Dan Lane" w:date="2022-04-18T13:38:00Z">
+        <w:r>
+          <w:rPr>
+            <w:rFonts w:ascii="Times New Roman" w:eastAsia="Times New Roman" w:hAnsi="Times New Roman" w:cs="Times New Roman"/>
+          </w:rPr>
+          <w:t>were</w:t>
+        </w:r>
+      </w:ins>
+      <w:ins w:id="183" w:author="Dan Lane" w:date="2022-04-18T13:28:00Z">
+        <w:r>
+          <w:rPr>
+            <w:rFonts w:ascii="Times New Roman" w:eastAsia="Times New Roman" w:hAnsi="Times New Roman" w:cs="Times New Roman"/>
+          </w:rPr>
+          <w:t xml:space="preserve"> </w:t>
+        </w:r>
+      </w:ins>
+      <w:ins w:id="184" w:author="Dan Lane" w:date="2022-04-18T13:07:00Z">
+        <w:r>
+          <w:rPr>
+            <w:rFonts w:ascii="Times New Roman" w:eastAsia="Times New Roman" w:hAnsi="Times New Roman" w:cs="Times New Roman"/>
+          </w:rPr>
+          <w:t xml:space="preserve">not </w:t>
+        </w:r>
+      </w:ins>
+      <w:ins w:id="185" w:author="Dan Lane" w:date="2022-04-18T13:08:00Z">
+        <w:r>
+          <w:rPr>
+            <w:rFonts w:ascii="Times New Roman" w:eastAsia="Times New Roman" w:hAnsi="Times New Roman" w:cs="Times New Roman"/>
+          </w:rPr>
+          <w:t xml:space="preserve">motivated to do so. </w:t>
+        </w:r>
+      </w:ins>
+      <w:ins w:id="186" w:author="Dan Lane" w:date="2022-04-18T13:13:00Z">
+        <w:r>
+          <w:rPr>
+            <w:rFonts w:ascii="Times New Roman" w:eastAsia="Times New Roman" w:hAnsi="Times New Roman" w:cs="Times New Roman"/>
+          </w:rPr>
+          <w:t xml:space="preserve">In foregrounding </w:t>
+        </w:r>
+      </w:ins>
+      <w:ins w:id="187" w:author="Dan Lane" w:date="2022-04-18T13:15:00Z">
+        <w:r>
+          <w:rPr>
+            <w:rFonts w:ascii="Times New Roman" w:eastAsia="Times New Roman" w:hAnsi="Times New Roman" w:cs="Times New Roman"/>
+          </w:rPr>
+          <w:t>the role of</w:t>
+        </w:r>
+      </w:ins>
+      <w:ins w:id="188" w:author="Dan Lane" w:date="2022-04-18T13:13:00Z">
+        <w:r>
+          <w:rPr>
+            <w:rFonts w:ascii="Times New Roman" w:eastAsia="Times New Roman" w:hAnsi="Times New Roman" w:cs="Times New Roman"/>
+          </w:rPr>
+          <w:t xml:space="preserve"> </w:t>
+        </w:r>
+      </w:ins>
+      <w:ins w:id="189" w:author="Dan Lane" w:date="2022-04-18T13:43:00Z">
+        <w:r>
+          <w:rPr>
+            <w:rFonts w:ascii="Times New Roman" w:eastAsia="Times New Roman" w:hAnsi="Times New Roman" w:cs="Times New Roman"/>
+          </w:rPr>
+          <w:t xml:space="preserve">individual </w:t>
+        </w:r>
+      </w:ins>
+      <w:ins w:id="190" w:author="Dan Lane" w:date="2022-04-18T13:13:00Z">
+        <w:r>
+          <w:rPr>
+            <w:rFonts w:ascii="Times New Roman" w:eastAsia="Times New Roman" w:hAnsi="Times New Roman" w:cs="Times New Roman"/>
+          </w:rPr>
+          <w:t xml:space="preserve">motivation, incidental exposure </w:t>
+        </w:r>
+      </w:ins>
+      <w:ins w:id="191" w:author="Dan Lane" w:date="2022-04-18T13:23:00Z">
+        <w:r>
+          <w:rPr>
+            <w:rFonts w:ascii="Times New Roman" w:eastAsia="Times New Roman" w:hAnsi="Times New Roman" w:cs="Times New Roman"/>
+          </w:rPr>
+          <w:t xml:space="preserve">becomes </w:t>
+        </w:r>
+      </w:ins>
+      <w:ins w:id="192" w:author="Dan Lane" w:date="2022-04-18T13:36:00Z">
+        <w:r>
+          <w:rPr>
+            <w:rFonts w:ascii="Times New Roman" w:eastAsia="Times New Roman" w:hAnsi="Times New Roman" w:cs="Times New Roman"/>
+          </w:rPr>
+          <w:t xml:space="preserve">primarily </w:t>
+        </w:r>
+        <w:proofErr w:type="spellStart"/>
+        <w:r>
+          <w:rPr>
+            <w:rFonts w:ascii="Times New Roman" w:eastAsia="Times New Roman" w:hAnsi="Times New Roman" w:cs="Times New Roman"/>
+          </w:rPr>
+          <w:t>a</w:t>
+        </w:r>
+        <w:proofErr w:type="spellEnd"/>
+        <w:r>
+          <w:rPr>
+            <w:rFonts w:ascii="Times New Roman" w:eastAsia="Times New Roman" w:hAnsi="Times New Roman" w:cs="Times New Roman"/>
+          </w:rPr>
+          <w:t xml:space="preserve"> function of the</w:t>
+        </w:r>
+      </w:ins>
+      <w:ins w:id="193" w:author="Dan Lane" w:date="2022-04-18T13:24:00Z">
+        <w:r>
+          <w:rPr>
+            <w:rFonts w:ascii="Times New Roman" w:eastAsia="Times New Roman" w:hAnsi="Times New Roman" w:cs="Times New Roman"/>
+          </w:rPr>
+          <w:t xml:space="preserve"> psychology of news consumers. </w:t>
+        </w:r>
+        <w:r>
+          <w:rPr>
+            <w:rFonts w:ascii="Times New Roman" w:eastAsia="Times New Roman" w:hAnsi="Times New Roman" w:cs="Times New Roman"/>
+          </w:rPr>
+          <w:t xml:space="preserve">Yet the novelty of digital media lies in the “supply” side of the equation. </w:t>
+        </w:r>
+      </w:ins>
+      <w:ins w:id="194" w:author="Dan Lane" w:date="2022-04-18T13:25:00Z">
+        <w:r>
+          <w:rPr>
+            <w:rFonts w:ascii="Times New Roman" w:eastAsia="Times New Roman" w:hAnsi="Times New Roman" w:cs="Times New Roman"/>
+          </w:rPr>
+          <w:t>Here, the very opportunity to incidentally encounter news (i.e., the supply of news) is shaped by a host of social, strategic, and algorithmic forces</w:t>
+        </w:r>
+      </w:ins>
+      <w:ins w:id="195" w:author="Dan Lane" w:date="2022-04-18T13:36:00Z">
+        <w:r>
+          <w:rPr>
+            <w:rFonts w:ascii="Times New Roman" w:eastAsia="Times New Roman" w:hAnsi="Times New Roman" w:cs="Times New Roman"/>
+          </w:rPr>
+          <w:t xml:space="preserve"> (Thorson, 2015</w:t>
+        </w:r>
+      </w:ins>
+      <w:ins w:id="196" w:author="Dan Lane" w:date="2022-04-18T13:51:00Z">
+        <w:r>
+          <w:rPr>
+            <w:rFonts w:ascii="Times New Roman" w:eastAsia="Times New Roman" w:hAnsi="Times New Roman" w:cs="Times New Roman"/>
+          </w:rPr>
+          <w:t xml:space="preserve"> </w:t>
+        </w:r>
+        <w:r>
+          <w:rPr>
+            <w:rFonts w:ascii="Times New Roman" w:hAnsi="Times New Roman" w:cs="Times New Roman"/>
+          </w:rPr>
+          <w:t>Thorson, 2020)</w:t>
+        </w:r>
+      </w:ins>
+      <w:ins w:id="197" w:author="Dan Lane" w:date="2022-04-18T13:25:00Z">
+        <w:r>
+          <w:rPr>
+            <w:rFonts w:ascii="Times New Roman" w:eastAsia="Times New Roman" w:hAnsi="Times New Roman" w:cs="Times New Roman"/>
+          </w:rPr>
+          <w:t>.</w:t>
+        </w:r>
+      </w:ins>
+      <w:ins w:id="198" w:author="Dan Lane" w:date="2022-04-18T13:26:00Z">
+        <w:r>
+          <w:rPr>
+            <w:rFonts w:ascii="Times New Roman" w:eastAsia="Times New Roman" w:hAnsi="Times New Roman" w:cs="Times New Roman"/>
+          </w:rPr>
+          <w:t xml:space="preserve"> </w:t>
+        </w:r>
+      </w:ins>
+      <w:ins w:id="199" w:author="Dan Lane" w:date="2022-04-18T13:29:00Z">
+        <w:r>
+          <w:rPr>
+            <w:rFonts w:ascii="Times New Roman" w:eastAsia="Times New Roman" w:hAnsi="Times New Roman" w:cs="Times New Roman"/>
+          </w:rPr>
+          <w:t xml:space="preserve">As </w:t>
+        </w:r>
+      </w:ins>
+      <w:proofErr w:type="spellStart"/>
+      <w:ins w:id="200" w:author="Dan Lane" w:date="2022-04-18T13:32:00Z">
+        <w:r>
+          <w:rPr>
+            <w:rFonts w:ascii="Times New Roman" w:eastAsia="Times New Roman" w:hAnsi="Times New Roman" w:cs="Times New Roman"/>
+          </w:rPr>
+          <w:t>Kümpel</w:t>
+        </w:r>
+        <w:proofErr w:type="spellEnd"/>
+        <w:r>
+          <w:rPr>
+            <w:rFonts w:ascii="Times New Roman" w:eastAsia="Times New Roman" w:hAnsi="Times New Roman" w:cs="Times New Roman"/>
+          </w:rPr>
+          <w:t xml:space="preserve"> </w:t>
+        </w:r>
+        <w:r>
+          <w:rPr>
+            <w:rFonts w:ascii="Times New Roman" w:eastAsia="Times New Roman" w:hAnsi="Times New Roman" w:cs="Times New Roman"/>
+          </w:rPr>
+          <w:t>(</w:t>
+        </w:r>
+        <w:r>
+          <w:rPr>
+            <w:rFonts w:ascii="Times New Roman" w:eastAsia="Times New Roman" w:hAnsi="Times New Roman" w:cs="Times New Roman"/>
+          </w:rPr>
+          <w:t>2020)</w:t>
+        </w:r>
+        <w:r>
+          <w:rPr>
+            <w:rFonts w:ascii="Times New Roman" w:eastAsia="Times New Roman" w:hAnsi="Times New Roman" w:cs="Times New Roman"/>
+          </w:rPr>
+          <w:t xml:space="preserve"> argu</w:t>
+        </w:r>
+      </w:ins>
+      <w:ins w:id="201" w:author="Dan Lane" w:date="2022-04-18T13:33:00Z">
+        <w:r>
+          <w:rPr>
+            <w:rFonts w:ascii="Times New Roman" w:eastAsia="Times New Roman" w:hAnsi="Times New Roman" w:cs="Times New Roman"/>
+          </w:rPr>
+          <w:t xml:space="preserve">ed, </w:t>
+        </w:r>
+      </w:ins>
+      <w:ins w:id="202" w:author="Dan Lane" w:date="2022-04-18T13:34:00Z">
+        <w:r>
+          <w:rPr>
+            <w:rFonts w:ascii="Times New Roman" w:eastAsia="Times New Roman" w:hAnsi="Times New Roman" w:cs="Times New Roman"/>
+          </w:rPr>
+          <w:t xml:space="preserve">there is a need to focus on how the very </w:t>
+        </w:r>
+      </w:ins>
+      <w:ins w:id="203" w:author="Dan Lane" w:date="2022-04-18T13:28:00Z">
+        <w:r>
+          <w:rPr>
+            <w:rFonts w:ascii="Times New Roman" w:eastAsia="Times New Roman" w:hAnsi="Times New Roman" w:cs="Times New Roman"/>
+          </w:rPr>
+          <w:t>opportuni</w:t>
+        </w:r>
+      </w:ins>
+      <w:ins w:id="204" w:author="Dan Lane" w:date="2022-04-18T13:34:00Z">
+        <w:r>
+          <w:rPr>
+            <w:rFonts w:ascii="Times New Roman" w:eastAsia="Times New Roman" w:hAnsi="Times New Roman" w:cs="Times New Roman"/>
+          </w:rPr>
+          <w:t xml:space="preserve">ty </w:t>
+        </w:r>
+      </w:ins>
+      <w:ins w:id="205" w:author="Dan Lane" w:date="2022-04-18T13:28:00Z">
+        <w:r>
+          <w:rPr>
+            <w:rFonts w:ascii="Times New Roman" w:eastAsia="Times New Roman" w:hAnsi="Times New Roman" w:cs="Times New Roman"/>
+          </w:rPr>
+          <w:t xml:space="preserve">for incidental exposure </w:t>
+        </w:r>
+      </w:ins>
+      <w:ins w:id="206" w:author="Dan Lane" w:date="2022-04-18T13:37:00Z">
+        <w:r>
+          <w:rPr>
+            <w:rFonts w:ascii="Times New Roman" w:eastAsia="Times New Roman" w:hAnsi="Times New Roman" w:cs="Times New Roman"/>
+          </w:rPr>
+          <w:t>may be</w:t>
+        </w:r>
+      </w:ins>
+      <w:ins w:id="207" w:author="Dan Lane" w:date="2022-04-18T13:28:00Z">
+        <w:r>
+          <w:rPr>
+            <w:rFonts w:ascii="Times New Roman" w:eastAsia="Times New Roman" w:hAnsi="Times New Roman" w:cs="Times New Roman"/>
+          </w:rPr>
+          <w:t xml:space="preserve"> unequally distributed</w:t>
+        </w:r>
+      </w:ins>
+      <w:ins w:id="208" w:author="Dan Lane" w:date="2022-04-18T13:34:00Z">
+        <w:r>
+          <w:rPr>
+            <w:rFonts w:ascii="Times New Roman" w:eastAsia="Times New Roman" w:hAnsi="Times New Roman" w:cs="Times New Roman"/>
+          </w:rPr>
+          <w:t>.</w:t>
+        </w:r>
+      </w:ins>
+      <w:ins w:id="209" w:author="Dan Lane" w:date="2022-04-18T13:28:00Z">
+        <w:r>
+          <w:rPr>
+            <w:rFonts w:ascii="Times New Roman" w:eastAsia="Times New Roman" w:hAnsi="Times New Roman" w:cs="Times New Roman"/>
+          </w:rPr>
+          <w:t xml:space="preserve"> </w:t>
+        </w:r>
+      </w:ins>
+      <w:ins w:id="210" w:author="Dan Lane" w:date="2022-04-18T13:37:00Z">
+        <w:r>
+          <w:rPr>
+            <w:rFonts w:ascii="Times New Roman" w:eastAsia="Times New Roman" w:hAnsi="Times New Roman" w:cs="Times New Roman"/>
+          </w:rPr>
+          <w:t xml:space="preserve">This requires considering not only individual motivation, but </w:t>
+        </w:r>
+      </w:ins>
+      <w:ins w:id="211" w:author="Dan Lane" w:date="2022-04-18T14:05:00Z">
+        <w:r>
+          <w:rPr>
+            <w:rFonts w:ascii="Times New Roman" w:eastAsia="Times New Roman" w:hAnsi="Times New Roman" w:cs="Times New Roman"/>
+          </w:rPr>
+          <w:t xml:space="preserve">also </w:t>
+        </w:r>
+      </w:ins>
+      <w:ins w:id="212" w:author="Dan Lane" w:date="2022-04-18T13:38:00Z">
+        <w:r>
+          <w:rPr>
+            <w:rFonts w:ascii="Times New Roman" w:eastAsia="Times New Roman" w:hAnsi="Times New Roman" w:cs="Times New Roman"/>
+          </w:rPr>
+          <w:t>social and algorithmic forces as well</w:t>
+        </w:r>
+      </w:ins>
+      <w:ins w:id="213" w:author="Dan Lane" w:date="2022-04-18T13:39:00Z">
+        <w:r>
+          <w:rPr>
+            <w:rFonts w:ascii="Times New Roman" w:eastAsia="Times New Roman" w:hAnsi="Times New Roman" w:cs="Times New Roman"/>
+          </w:rPr>
+          <w:t xml:space="preserve"> (</w:t>
+        </w:r>
+        <w:r>
+          <w:rPr>
+            <w:rFonts w:ascii="Times New Roman" w:eastAsia="Times New Roman" w:hAnsi="Times New Roman" w:cs="Times New Roman"/>
+          </w:rPr>
+          <w:t xml:space="preserve">Weeks </w:t>
+        </w:r>
+        <w:r>
+          <w:rPr>
+            <w:rFonts w:ascii="Times New Roman" w:eastAsia="Times New Roman" w:hAnsi="Times New Roman" w:cs="Times New Roman"/>
+          </w:rPr>
+          <w:t>and Lane,</w:t>
+        </w:r>
+        <w:r>
+          <w:rPr>
+            <w:rFonts w:ascii="Times New Roman" w:eastAsia="Times New Roman" w:hAnsi="Times New Roman" w:cs="Times New Roman"/>
+          </w:rPr>
+          <w:t xml:space="preserve"> 202</w:t>
+        </w:r>
+        <w:r>
+          <w:rPr>
+            <w:rFonts w:ascii="Times New Roman" w:eastAsia="Times New Roman" w:hAnsi="Times New Roman" w:cs="Times New Roman"/>
+          </w:rPr>
+          <w:t>0</w:t>
+        </w:r>
+      </w:ins>
+      <w:ins w:id="214" w:author="Dan Lane" w:date="2022-04-18T13:51:00Z">
+        <w:r>
+          <w:rPr>
+            <w:rFonts w:ascii="Times New Roman" w:eastAsia="Times New Roman" w:hAnsi="Times New Roman" w:cs="Times New Roman"/>
+          </w:rPr>
+          <w:t>;</w:t>
+        </w:r>
+        <w:r>
+          <w:rPr>
+            <w:rFonts w:ascii="Times New Roman" w:eastAsia="Times New Roman" w:hAnsi="Times New Roman" w:cs="Times New Roman"/>
+          </w:rPr>
+          <w:t xml:space="preserve"> </w:t>
+        </w:r>
+        <w:r>
+          <w:rPr>
+            <w:rFonts w:ascii="Times New Roman" w:hAnsi="Times New Roman" w:cs="Times New Roman"/>
+          </w:rPr>
+          <w:t>Thorson, 2020</w:t>
+        </w:r>
+      </w:ins>
+      <w:ins w:id="215" w:author="Dan Lane" w:date="2022-04-18T13:39:00Z">
+        <w:r>
+          <w:rPr>
+            <w:rFonts w:ascii="Times New Roman" w:eastAsia="Times New Roman" w:hAnsi="Times New Roman" w:cs="Times New Roman"/>
+          </w:rPr>
+          <w:t>)</w:t>
+        </w:r>
+      </w:ins>
+      <w:ins w:id="216" w:author="Dan Lane" w:date="2022-04-18T13:38:00Z">
+        <w:r>
+          <w:rPr>
+            <w:rFonts w:ascii="Times New Roman" w:eastAsia="Times New Roman" w:hAnsi="Times New Roman" w:cs="Times New Roman"/>
+          </w:rPr>
+          <w:t>.</w:t>
+        </w:r>
+      </w:ins>
+      <w:ins w:id="217" w:author="Dan Lane" w:date="2022-04-18T13:44:00Z">
+        <w:r>
+          <w:rPr>
+            <w:rFonts w:ascii="Times New Roman" w:eastAsia="Times New Roman" w:hAnsi="Times New Roman" w:cs="Times New Roman"/>
+          </w:rPr>
+          <w:t xml:space="preserve"> </w:t>
+        </w:r>
+      </w:ins>
+      <w:ins w:id="218" w:author="Dan Lane" w:date="2022-04-18T13:43:00Z">
+        <w:r>
+          <w:rPr>
+            <w:rFonts w:ascii="Times New Roman" w:eastAsia="Times New Roman" w:hAnsi="Times New Roman" w:cs="Times New Roman"/>
+          </w:rPr>
+          <w:t>To a</w:t>
+        </w:r>
+      </w:ins>
+      <w:ins w:id="219" w:author="Dan Lane" w:date="2022-04-18T13:44:00Z">
+        <w:r>
+          <w:rPr>
+            <w:rFonts w:ascii="Times New Roman" w:eastAsia="Times New Roman" w:hAnsi="Times New Roman" w:cs="Times New Roman"/>
+          </w:rPr>
+          <w:t xml:space="preserve">ddress this challenge, we </w:t>
+        </w:r>
+      </w:ins>
+      <w:ins w:id="220" w:author="Dan Lane" w:date="2022-04-18T13:52:00Z">
+        <w:r>
+          <w:rPr>
+            <w:rFonts w:ascii="Times New Roman" w:eastAsia="Times New Roman" w:hAnsi="Times New Roman" w:cs="Times New Roman"/>
+          </w:rPr>
+          <w:t xml:space="preserve">turn to </w:t>
+        </w:r>
+      </w:ins>
+      <w:ins w:id="221" w:author="Dan Lane" w:date="2022-04-18T13:44:00Z">
+        <w:r>
+          <w:rPr>
+            <w:rFonts w:ascii="Times New Roman" w:hAnsi="Times New Roman" w:cs="Times New Roman"/>
+          </w:rPr>
+          <w:t>Thorson</w:t>
+        </w:r>
+      </w:ins>
+      <w:ins w:id="222" w:author="Dan Lane" w:date="2022-04-18T13:52:00Z">
+        <w:r>
+          <w:rPr>
+            <w:rFonts w:ascii="Times New Roman" w:hAnsi="Times New Roman" w:cs="Times New Roman"/>
+          </w:rPr>
+          <w:t>'s (</w:t>
+        </w:r>
+      </w:ins>
+      <w:ins w:id="223" w:author="Dan Lane" w:date="2022-04-18T13:44:00Z">
+        <w:r>
+          <w:rPr>
+            <w:rFonts w:ascii="Times New Roman" w:hAnsi="Times New Roman" w:cs="Times New Roman"/>
+          </w:rPr>
+          <w:t>2020)</w:t>
+        </w:r>
+      </w:ins>
+      <w:ins w:id="224" w:author="Dan Lane" w:date="2022-04-18T14:05:00Z">
+        <w:r>
+          <w:rPr>
+            <w:rFonts w:ascii="Times New Roman" w:hAnsi="Times New Roman" w:cs="Times New Roman"/>
+          </w:rPr>
+          <w:t xml:space="preserve"> concept of </w:t>
+        </w:r>
+      </w:ins>
+      <w:ins w:id="225" w:author="Dan Lane" w:date="2022-04-18T13:52:00Z">
+        <w:r>
+          <w:rPr>
+            <w:rFonts w:ascii="Times New Roman" w:eastAsia="Times New Roman" w:hAnsi="Times New Roman" w:cs="Times New Roman"/>
+          </w:rPr>
+          <w:t xml:space="preserve"> ‘news attraction</w:t>
+        </w:r>
+        <w:r>
+          <w:rPr>
+            <w:rFonts w:ascii="Times New Roman" w:eastAsia="Times New Roman" w:hAnsi="Times New Roman" w:cs="Times New Roman"/>
+          </w:rPr>
+          <w:t>,</w:t>
+        </w:r>
+        <w:r>
+          <w:rPr>
+            <w:rFonts w:ascii="Times New Roman" w:eastAsia="Times New Roman" w:hAnsi="Times New Roman" w:cs="Times New Roman"/>
+          </w:rPr>
+          <w:t>’</w:t>
+        </w:r>
+        <w:r>
+          <w:rPr>
+            <w:rFonts w:ascii="Times New Roman" w:eastAsia="Times New Roman" w:hAnsi="Times New Roman" w:cs="Times New Roman"/>
+          </w:rPr>
+          <w:t xml:space="preserve"> </w:t>
+        </w:r>
+      </w:ins>
+    </w:p>
+    <w:p>
+      <w:pPr>
+        <w:ind w:firstLine="720"/>
+        <w:rPr>
+          <w:rFonts w:ascii="Times New Roman" w:hAnsi="Times New Roman" w:cs="Times New Roman"/>
+        </w:rPr>
+        <w:pPrChange w:id="226" w:author="Dan Lane" w:date="2022-04-18T14:05:00Z">
+          <w:pPr/>
+        </w:pPrChange>
+      </w:pPr>
+    </w:p>
+    <w:p>
+      <w:pPr>
+        <w:rPr>
+          <w:del w:id="227" w:author="Dan Lane" w:date="2022-04-18T13:53:00Z"/>
+          <w:rFonts w:ascii="Times New Roman" w:hAnsi="Times New Roman" w:cs="Times New Roman"/>
+          <w:b/>
+          <w:bCs/>
+        </w:rPr>
+      </w:pPr>
+      <w:del w:id="228" w:author="Dan Lane" w:date="2022-04-18T13:52:00Z">
+        <w:r>
+          <w:rPr>
+            <w:rFonts w:ascii="Times New Roman" w:hAnsi="Times New Roman" w:cs="Times New Roman"/>
+            <w:b/>
+            <w:bCs/>
+          </w:rPr>
+          <w:delText>‘News Attraction’</w:delText>
+        </w:r>
+      </w:del>
     </w:p>
     <w:p>
       <w:pPr>
@@ -37,7 +2134,49 @@
           <w:rFonts w:ascii="Times New Roman" w:hAnsi="Times New Roman" w:cs="Times New Roman"/>
         </w:rPr>
         <w:tab/>
-        <w:t>Seeking to reframe the scholarly conversation about incidental news exposure, Thorson (2020) introduced the concept of ‘news attraction’ in order to better characterize the “shift in power toward a broader assemblage of actors” that play a role in the process of exposure to news and political information on social media platforms” (</w:t>
+      </w:r>
+      <w:ins w:id="229" w:author="Dan Lane" w:date="2022-04-18T14:06:00Z">
+        <w:r>
+          <w:rPr>
+            <w:rFonts w:ascii="Times New Roman" w:hAnsi="Times New Roman" w:cs="Times New Roman"/>
+          </w:rPr>
+          <w:t xml:space="preserve">Responding to developments in incidental exposure research, </w:t>
+        </w:r>
+      </w:ins>
+      <w:del w:id="230" w:author="Dan Lane" w:date="2022-04-18T14:05:00Z">
+        <w:r>
+          <w:rPr>
+            <w:rFonts w:ascii="Times New Roman" w:hAnsi="Times New Roman" w:cs="Times New Roman"/>
+          </w:rPr>
+          <w:delText xml:space="preserve">Seeking to reframe the scholarly conversation about incidental news exposure, </w:delText>
+        </w:r>
+      </w:del>
+      <w:r>
+        <w:rPr>
+          <w:rFonts w:ascii="Times New Roman" w:hAnsi="Times New Roman" w:cs="Times New Roman"/>
+        </w:rPr>
+        <w:t>Thorson</w:t>
+      </w:r>
+      <w:del w:id="231" w:author="Dan Lane" w:date="2022-04-18T14:06:00Z">
+        <w:r>
+          <w:rPr>
+            <w:rFonts w:ascii="Times New Roman" w:hAnsi="Times New Roman" w:cs="Times New Roman"/>
+          </w:rPr>
+          <w:delText xml:space="preserve"> (2020)</w:delText>
+        </w:r>
+      </w:del>
+      <w:r>
+        <w:rPr>
+          <w:rFonts w:ascii="Times New Roman" w:hAnsi="Times New Roman" w:cs="Times New Roman"/>
+        </w:rPr>
+        <w:t xml:space="preserve"> introduced the concept of ‘news attraction’ in order to better characterize the “shift in power toward a broader </w:t>
+      </w:r>
+      <w:r>
+        <w:rPr>
+          <w:rFonts w:ascii="Times New Roman" w:hAnsi="Times New Roman" w:cs="Times New Roman"/>
+        </w:rPr>
+        <w:lastRenderedPageBreak/>
+        <w:t>assemblage of actors” that play a role in the process of exposure to news and political information on social media platforms” (</w:t>
       </w:r>
       <w:r>
         <w:rPr>
@@ -110,7 +2249,21 @@
           <w:rFonts w:ascii="Times New Roman" w:hAnsi="Times New Roman" w:cs="Times New Roman"/>
         </w:rPr>
         <w:tab/>
-        <w:t xml:space="preserve">While Thorson (2020) offered ‘news attraction’ as a metaphor, we argue that it may also prove fruitful to develop the idea as an analytic concept. There is a need for such a conceptualization in the literature, because, as we previously discussed, most models testing the equalizing or stratification effects of incidental exposure focus primarily on individual’s self-reported interest in politics or the news as an antecedent factor, and generally consider incidental exposure (or its subsequent outcomes) among individuals with low interest to be evidence of equalizing effects (e.g., Barnidge, 2021; </w:t>
+        <w:t>While Thorson (2020) offered ‘news attraction’ as a metaphor, we argue that it may also prove fruitful to develop the idea as an analytic concept</w:t>
+      </w:r>
+      <w:ins w:id="232" w:author="Dan Lane" w:date="2022-04-18T14:07:00Z">
+        <w:r>
+          <w:rPr>
+            <w:rFonts w:ascii="Times New Roman" w:hAnsi="Times New Roman" w:cs="Times New Roman"/>
+          </w:rPr>
+          <w:t xml:space="preserve"> in conjunction with incidental exposure</w:t>
+        </w:r>
+      </w:ins>
+      <w:r>
+        <w:rPr>
+          <w:rFonts w:ascii="Times New Roman" w:hAnsi="Times New Roman" w:cs="Times New Roman"/>
+        </w:rPr>
+        <w:t xml:space="preserve">. There is a need for such a conceptualization in the literature, because, as we previously discussed, most models testing the equalizing or stratification effects of incidental exposure focus primarily on individual’s self-reported interest in politics or the news as an antecedent factor, and generally consider incidental exposure (or its subsequent outcomes) among individuals with low interest to be evidence of equalizing effects (e.g., Barnidge, 2021; </w:t>
       </w:r>
       <w:r>
         <w:rPr>
@@ -206,14 +2359,7 @@
         <w:rPr>
           <w:rFonts w:ascii="Times New Roman" w:hAnsi="Times New Roman" w:cs="Times New Roman"/>
         </w:rPr>
-        <w:t xml:space="preserve"> (2020) has called ‘Matthew Effect’ (i.e., a ‘rich-get-richer’ dynamic) of news on social media platforms. And while the capacity of research to directly observe curation </w:t>
-      </w:r>
-      <w:r>
-        <w:rPr>
-          <w:rFonts w:ascii="Times New Roman" w:hAnsi="Times New Roman" w:cs="Times New Roman"/>
-        </w:rPr>
-        <w:lastRenderedPageBreak/>
-        <w:t xml:space="preserve">algorithms is limited, prior research has provided some indirect evidence that is algorithms play a large role in shaping incidental exposure, specifically by showing how previous engagements with news content predict a future exposure (Barnidge, 2021; </w:t>
+        <w:t xml:space="preserve"> (2020) has called ‘Matthew Effect’ (i.e., a ‘rich-get-richer’ dynamic) of news on social media platforms. And while the capacity of research to directly observe curation algorithms is limited, prior research has provided some indirect evidence that is algorithms play a large role in shaping incidental exposure, specifically by showing how previous engagements with news content predict a future exposure (Barnidge, 2021; </w:t>
       </w:r>
       <w:r>
         <w:rPr>
@@ -5384,19 +7530,7 @@
         <w:rPr>
           <w:rFonts w:ascii="Times New Roman" w:hAnsi="Times New Roman" w:cs="Times New Roman"/>
         </w:rPr>
-        <w:t xml:space="preserve"> </w:t>
-      </w:r>
-      <w:r>
-        <w:rPr>
-          <w:rFonts w:ascii="Times New Roman" w:hAnsi="Times New Roman" w:cs="Times New Roman"/>
-        </w:rPr>
-        <w:t>In order to demonstrate the added value of the multi-variable approach to operationalizing news attractiveness, we re-ran all regression analyses using only self-reported interest as a primary predictor, as this variable has received the most attention both theoretically and empirically from prior literature. Results are both less robust and less rich in terms of their descriptive capacity.</w:t>
-      </w:r>
-      <w:r>
-        <w:rPr>
-          <w:rFonts w:ascii="Times New Roman" w:hAnsi="Times New Roman" w:cs="Times New Roman"/>
-        </w:rPr>
-        <w:t xml:space="preserve"> See Appendix D online for a more thorough reporting of relevant results. Full results are available upon request.</w:t>
+        <w:t xml:space="preserve"> In order to demonstrate the added value of the multi-variable approach to operationalizing news attractiveness, we re-ran all regression analyses using only self-reported interest as a primary predictor, as this variable has received the most attention both theoretically and empirically from prior literature. Results are both less robust and less rich in terms of their descriptive capacity. See Appendix D online for a more thorough reporting of relevant results. Full results are available upon request.</w:t>
       </w:r>
     </w:p>
     <w:p/>
@@ -5581,6 +7715,7 @@
     <w:p>
       <w:pPr>
         <w:rPr>
+          <w:ins w:id="233" w:author="Dan Lane" w:date="2022-04-18T12:20:00Z"/>
           <w:rFonts w:ascii="Times New Roman" w:hAnsi="Times New Roman" w:cs="Times New Roman"/>
         </w:rPr>
       </w:pPr>
@@ -5600,6 +7735,129 @@
         </w:rPr>
         <w:t xml:space="preserve"> et al., 2018</w:t>
       </w:r>
+    </w:p>
+    <w:p>
+      <w:pPr>
+        <w:rPr>
+          <w:ins w:id="234" w:author="Dan Lane" w:date="2022-04-18T12:20:00Z"/>
+          <w:rFonts w:ascii="Times New Roman" w:hAnsi="Times New Roman" w:cs="Times New Roman"/>
+        </w:rPr>
+      </w:pPr>
+    </w:p>
+    <w:p>
+      <w:pPr>
+        <w:spacing w:line="480" w:lineRule="auto"/>
+        <w:ind w:hanging="480"/>
+        <w:rPr>
+          <w:ins w:id="235" w:author="Dan Lane" w:date="2022-04-18T12:20:00Z"/>
+          <w:rFonts w:ascii="Times New Roman" w:eastAsia="Times New Roman" w:hAnsi="Times New Roman" w:cs="Times New Roman"/>
+        </w:rPr>
+      </w:pPr>
+      <w:proofErr w:type="spellStart"/>
+      <w:ins w:id="236" w:author="Dan Lane" w:date="2022-04-18T12:20:00Z">
+        <w:r>
+          <w:rPr>
+            <w:rFonts w:ascii="Times New Roman" w:eastAsia="Times New Roman" w:hAnsi="Times New Roman" w:cs="Times New Roman"/>
+          </w:rPr>
+          <w:t>Heiss</w:t>
+        </w:r>
+        <w:proofErr w:type="spellEnd"/>
+        <w:r>
+          <w:rPr>
+            <w:rFonts w:ascii="Times New Roman" w:eastAsia="Times New Roman" w:hAnsi="Times New Roman" w:cs="Times New Roman"/>
+          </w:rPr>
+          <w:t xml:space="preserve">, R., &amp; </w:t>
+        </w:r>
+        <w:proofErr w:type="spellStart"/>
+        <w:r>
+          <w:rPr>
+            <w:rFonts w:ascii="Times New Roman" w:eastAsia="Times New Roman" w:hAnsi="Times New Roman" w:cs="Times New Roman"/>
+          </w:rPr>
+          <w:t>Matthes</w:t>
+        </w:r>
+        <w:proofErr w:type="spellEnd"/>
+        <w:r>
+          <w:rPr>
+            <w:rFonts w:ascii="Times New Roman" w:eastAsia="Times New Roman" w:hAnsi="Times New Roman" w:cs="Times New Roman"/>
+          </w:rPr>
+          <w:t xml:space="preserve">, J. (2019). Does incidental exposure on social media equalize or reinforce participatory gaps? Evidence from a panel study. </w:t>
+        </w:r>
+        <w:r>
+          <w:rPr>
+            <w:rFonts w:ascii="Times New Roman" w:eastAsia="Times New Roman" w:hAnsi="Times New Roman" w:cs="Times New Roman"/>
+            <w:i/>
+            <w:iCs/>
+          </w:rPr>
+          <w:t>New Media &amp; Society</w:t>
+        </w:r>
+        <w:r>
+          <w:rPr>
+            <w:rFonts w:ascii="Times New Roman" w:eastAsia="Times New Roman" w:hAnsi="Times New Roman" w:cs="Times New Roman"/>
+          </w:rPr>
+          <w:t xml:space="preserve">, </w:t>
+        </w:r>
+        <w:r>
+          <w:rPr>
+            <w:rFonts w:ascii="Times New Roman" w:eastAsia="Times New Roman" w:hAnsi="Times New Roman" w:cs="Times New Roman"/>
+            <w:i/>
+            <w:iCs/>
+          </w:rPr>
+          <w:t>21</w:t>
+        </w:r>
+        <w:r>
+          <w:rPr>
+            <w:rFonts w:ascii="Times New Roman" w:eastAsia="Times New Roman" w:hAnsi="Times New Roman" w:cs="Times New Roman"/>
+          </w:rPr>
+          <w:t xml:space="preserve">(11–12), 2463–2482. </w:t>
+        </w:r>
+        <w:r>
+          <w:rPr>
+            <w:rFonts w:ascii="Times New Roman" w:eastAsia="Times New Roman" w:hAnsi="Times New Roman" w:cs="Times New Roman"/>
+          </w:rPr>
+          <w:fldChar w:fldCharType="begin"/>
+        </w:r>
+        <w:r>
+          <w:rPr>
+            <w:rFonts w:ascii="Times New Roman" w:eastAsia="Times New Roman" w:hAnsi="Times New Roman" w:cs="Times New Roman"/>
+          </w:rPr>
+          <w:instrText xml:space="preserve"> HYPERLINK "https://doi.org/10.1177/1461444819850755" </w:instrText>
+        </w:r>
+        <w:r>
+          <w:rPr>
+            <w:rFonts w:ascii="Times New Roman" w:eastAsia="Times New Roman" w:hAnsi="Times New Roman" w:cs="Times New Roman"/>
+          </w:rPr>
+          <w:fldChar w:fldCharType="separate"/>
+        </w:r>
+        <w:r>
+          <w:rPr>
+            <w:rFonts w:ascii="Times New Roman" w:eastAsia="Times New Roman" w:hAnsi="Times New Roman" w:cs="Times New Roman"/>
+            <w:color w:val="0000FF"/>
+            <w:u w:val="single"/>
+          </w:rPr>
+          <w:t>https://doi.org/10.1177/1461444819850755</w:t>
+        </w:r>
+        <w:r>
+          <w:rPr>
+            <w:rFonts w:ascii="Times New Roman" w:eastAsia="Times New Roman" w:hAnsi="Times New Roman" w:cs="Times New Roman"/>
+          </w:rPr>
+          <w:fldChar w:fldCharType="end"/>
+        </w:r>
+      </w:ins>
+    </w:p>
+    <w:p>
+      <w:pPr>
+        <w:rPr>
+          <w:ins w:id="237" w:author="Dan Lane" w:date="2022-04-18T12:20:00Z"/>
+          <w:rFonts w:ascii="Times New Roman" w:hAnsi="Times New Roman" w:cs="Times New Roman"/>
+        </w:rPr>
+      </w:pPr>
+    </w:p>
+    <w:p>
+      <w:pPr>
+        <w:rPr>
+          <w:rFonts w:ascii="Times New Roman" w:hAnsi="Times New Roman" w:cs="Times New Roman"/>
+        </w:rPr>
+      </w:pPr>
     </w:p>
     <w:p>
       <w:pPr>
@@ -5672,6 +7930,7 @@
     <w:p>
       <w:pPr>
         <w:rPr>
+          <w:ins w:id="238" w:author="Dan Lane" w:date="2022-04-18T11:55:00Z"/>
           <w:rFonts w:ascii="Times New Roman" w:hAnsi="Times New Roman" w:cs="Times New Roman"/>
         </w:rPr>
       </w:pPr>
@@ -5695,6 +7954,104 @@
     <w:p>
       <w:pPr>
         <w:rPr>
+          <w:ins w:id="239" w:author="Dan Lane" w:date="2022-04-18T11:55:00Z"/>
+          <w:rFonts w:ascii="Times New Roman" w:hAnsi="Times New Roman" w:cs="Times New Roman"/>
+        </w:rPr>
+      </w:pPr>
+    </w:p>
+    <w:p>
+      <w:pPr>
+        <w:spacing w:line="480" w:lineRule="auto"/>
+        <w:ind w:hanging="480"/>
+        <w:rPr>
+          <w:ins w:id="240" w:author="Dan Lane" w:date="2022-04-18T11:55:00Z"/>
+          <w:rFonts w:ascii="Times New Roman" w:eastAsia="Times New Roman" w:hAnsi="Times New Roman" w:cs="Times New Roman"/>
+        </w:rPr>
+      </w:pPr>
+      <w:proofErr w:type="spellStart"/>
+      <w:ins w:id="241" w:author="Dan Lane" w:date="2022-04-18T11:55:00Z">
+        <w:r>
+          <w:rPr>
+            <w:rFonts w:ascii="Times New Roman" w:eastAsia="Times New Roman" w:hAnsi="Times New Roman" w:cs="Times New Roman"/>
+          </w:rPr>
+          <w:t>Merten</w:t>
+        </w:r>
+        <w:proofErr w:type="spellEnd"/>
+        <w:r>
+          <w:rPr>
+            <w:rFonts w:ascii="Times New Roman" w:eastAsia="Times New Roman" w:hAnsi="Times New Roman" w:cs="Times New Roman"/>
+          </w:rPr>
+          <w:t xml:space="preserve">, L., </w:t>
+        </w:r>
+        <w:proofErr w:type="spellStart"/>
+        <w:r>
+          <w:rPr>
+            <w:rFonts w:ascii="Times New Roman" w:eastAsia="Times New Roman" w:hAnsi="Times New Roman" w:cs="Times New Roman"/>
+          </w:rPr>
+          <w:t>Metoui</w:t>
+        </w:r>
+        <w:proofErr w:type="spellEnd"/>
+        <w:r>
+          <w:rPr>
+            <w:rFonts w:ascii="Times New Roman" w:eastAsia="Times New Roman" w:hAnsi="Times New Roman" w:cs="Times New Roman"/>
+          </w:rPr>
+          <w:t xml:space="preserve">, N., </w:t>
+        </w:r>
+        <w:proofErr w:type="spellStart"/>
+        <w:r>
+          <w:rPr>
+            <w:rFonts w:ascii="Times New Roman" w:eastAsia="Times New Roman" w:hAnsi="Times New Roman" w:cs="Times New Roman"/>
+          </w:rPr>
+          <w:t>Makhortykh</w:t>
+        </w:r>
+        <w:proofErr w:type="spellEnd"/>
+        <w:r>
+          <w:rPr>
+            <w:rFonts w:ascii="Times New Roman" w:eastAsia="Times New Roman" w:hAnsi="Times New Roman" w:cs="Times New Roman"/>
+          </w:rPr>
+          <w:t xml:space="preserve">, M., Trilling, D., &amp; Moeller, J. (2022). News Won’t Find Me? Exploring Inequalities in Social Media News Use With Tracking Data. </w:t>
+        </w:r>
+        <w:r>
+          <w:rPr>
+            <w:rFonts w:ascii="Times New Roman" w:eastAsia="Times New Roman" w:hAnsi="Times New Roman" w:cs="Times New Roman"/>
+            <w:i/>
+            <w:iCs/>
+          </w:rPr>
+          <w:t>International Journal of Communication</w:t>
+        </w:r>
+        <w:r>
+          <w:rPr>
+            <w:rFonts w:ascii="Times New Roman" w:eastAsia="Times New Roman" w:hAnsi="Times New Roman" w:cs="Times New Roman"/>
+          </w:rPr>
+          <w:t xml:space="preserve">, </w:t>
+        </w:r>
+        <w:r>
+          <w:rPr>
+            <w:rFonts w:ascii="Times New Roman" w:eastAsia="Times New Roman" w:hAnsi="Times New Roman" w:cs="Times New Roman"/>
+            <w:i/>
+            <w:iCs/>
+          </w:rPr>
+          <w:t>16</w:t>
+        </w:r>
+        <w:r>
+          <w:rPr>
+            <w:rFonts w:ascii="Times New Roman" w:eastAsia="Times New Roman" w:hAnsi="Times New Roman" w:cs="Times New Roman"/>
+          </w:rPr>
+          <w:t>(0), 21.</w:t>
+        </w:r>
+      </w:ins>
+    </w:p>
+    <w:p>
+      <w:pPr>
+        <w:rPr>
+          <w:rFonts w:ascii="Times New Roman" w:hAnsi="Times New Roman" w:cs="Times New Roman"/>
+        </w:rPr>
+      </w:pPr>
+    </w:p>
+    <w:p>
+      <w:pPr>
+        <w:rPr>
+          <w:ins w:id="242" w:author="Dan Lane" w:date="2022-04-18T12:22:00Z"/>
           <w:rFonts w:ascii="Times New Roman" w:hAnsi="Times New Roman" w:cs="Times New Roman"/>
         </w:rPr>
       </w:pPr>
@@ -5756,6 +8113,108 @@
     <w:p>
       <w:pPr>
         <w:rPr>
+          <w:ins w:id="243" w:author="Dan Lane" w:date="2022-04-18T12:22:00Z"/>
+          <w:rFonts w:ascii="Times New Roman" w:hAnsi="Times New Roman" w:cs="Times New Roman"/>
+        </w:rPr>
+      </w:pPr>
+    </w:p>
+    <w:p>
+      <w:pPr>
+        <w:spacing w:line="480" w:lineRule="auto"/>
+        <w:ind w:hanging="480"/>
+        <w:rPr>
+          <w:ins w:id="244" w:author="Dan Lane" w:date="2022-04-18T12:22:00Z"/>
+          <w:rFonts w:ascii="Times New Roman" w:eastAsia="Times New Roman" w:hAnsi="Times New Roman" w:cs="Times New Roman"/>
+        </w:rPr>
+      </w:pPr>
+      <w:proofErr w:type="spellStart"/>
+      <w:ins w:id="245" w:author="Dan Lane" w:date="2022-04-18T12:22:00Z">
+        <w:r>
+          <w:rPr>
+            <w:rFonts w:ascii="Times New Roman" w:eastAsia="Times New Roman" w:hAnsi="Times New Roman" w:cs="Times New Roman"/>
+          </w:rPr>
+          <w:t>Nanz</w:t>
+        </w:r>
+        <w:proofErr w:type="spellEnd"/>
+        <w:r>
+          <w:rPr>
+            <w:rFonts w:ascii="Times New Roman" w:eastAsia="Times New Roman" w:hAnsi="Times New Roman" w:cs="Times New Roman"/>
+          </w:rPr>
+          <w:t xml:space="preserve">, A., &amp; </w:t>
+        </w:r>
+        <w:proofErr w:type="spellStart"/>
+        <w:r>
+          <w:rPr>
+            <w:rFonts w:ascii="Times New Roman" w:eastAsia="Times New Roman" w:hAnsi="Times New Roman" w:cs="Times New Roman"/>
+          </w:rPr>
+          <w:t>Matthes</w:t>
+        </w:r>
+        <w:proofErr w:type="spellEnd"/>
+        <w:r>
+          <w:rPr>
+            <w:rFonts w:ascii="Times New Roman" w:eastAsia="Times New Roman" w:hAnsi="Times New Roman" w:cs="Times New Roman"/>
+          </w:rPr>
+          <w:t xml:space="preserve">, J. (2022). Democratic Consequences of Incidental Exposure to Political Information: A Meta-Analysis. </w:t>
+        </w:r>
+        <w:r>
+          <w:rPr>
+            <w:rFonts w:ascii="Times New Roman" w:eastAsia="Times New Roman" w:hAnsi="Times New Roman" w:cs="Times New Roman"/>
+            <w:i/>
+            <w:iCs/>
+          </w:rPr>
+          <w:t>Journal of Communication</w:t>
+        </w:r>
+        <w:r>
+          <w:rPr>
+            <w:rFonts w:ascii="Times New Roman" w:eastAsia="Times New Roman" w:hAnsi="Times New Roman" w:cs="Times New Roman"/>
+          </w:rPr>
+          <w:t xml:space="preserve">, jqac008. </w:t>
+        </w:r>
+        <w:r>
+          <w:rPr>
+            <w:rFonts w:ascii="Times New Roman" w:eastAsia="Times New Roman" w:hAnsi="Times New Roman" w:cs="Times New Roman"/>
+          </w:rPr>
+          <w:fldChar w:fldCharType="begin"/>
+        </w:r>
+        <w:r>
+          <w:rPr>
+            <w:rFonts w:ascii="Times New Roman" w:eastAsia="Times New Roman" w:hAnsi="Times New Roman" w:cs="Times New Roman"/>
+          </w:rPr>
+          <w:instrText xml:space="preserve"> HYPERLINK "https://doi.org/10.1093/joc/jqac008" </w:instrText>
+        </w:r>
+        <w:r>
+          <w:rPr>
+            <w:rFonts w:ascii="Times New Roman" w:eastAsia="Times New Roman" w:hAnsi="Times New Roman" w:cs="Times New Roman"/>
+          </w:rPr>
+          <w:fldChar w:fldCharType="separate"/>
+        </w:r>
+        <w:r>
+          <w:rPr>
+            <w:rFonts w:ascii="Times New Roman" w:eastAsia="Times New Roman" w:hAnsi="Times New Roman" w:cs="Times New Roman"/>
+            <w:color w:val="0000FF"/>
+            <w:u w:val="single"/>
+          </w:rPr>
+          <w:t>https://doi.org/10.1093/joc/jqac008</w:t>
+        </w:r>
+        <w:r>
+          <w:rPr>
+            <w:rFonts w:ascii="Times New Roman" w:eastAsia="Times New Roman" w:hAnsi="Times New Roman" w:cs="Times New Roman"/>
+          </w:rPr>
+          <w:fldChar w:fldCharType="end"/>
+        </w:r>
+      </w:ins>
+    </w:p>
+    <w:p>
+      <w:pPr>
+        <w:rPr>
+          <w:rFonts w:ascii="Times New Roman" w:hAnsi="Times New Roman" w:cs="Times New Roman"/>
+        </w:rPr>
+      </w:pPr>
+    </w:p>
+    <w:p>
+      <w:pPr>
+        <w:rPr>
+          <w:ins w:id="246" w:author="Dan Lane" w:date="2022-04-18T12:20:00Z"/>
           <w:rFonts w:ascii="Times New Roman" w:hAnsi="Times New Roman" w:cs="Times New Roman"/>
         </w:rPr>
       </w:pPr>
@@ -5766,6 +8225,181 @@
         </w:rPr>
         <w:t>Prior, 2007</w:t>
       </w:r>
+    </w:p>
+    <w:p>
+      <w:pPr>
+        <w:rPr>
+          <w:ins w:id="247" w:author="Dan Lane" w:date="2022-04-18T12:05:00Z"/>
+          <w:rFonts w:ascii="Times New Roman" w:hAnsi="Times New Roman" w:cs="Times New Roman"/>
+        </w:rPr>
+      </w:pPr>
+    </w:p>
+    <w:p>
+      <w:pPr>
+        <w:rPr>
+          <w:ins w:id="248" w:author="Dan Lane" w:date="2022-04-18T12:05:00Z"/>
+          <w:rFonts w:ascii="Times New Roman" w:hAnsi="Times New Roman" w:cs="Times New Roman"/>
+        </w:rPr>
+      </w:pPr>
+    </w:p>
+    <w:p>
+      <w:pPr>
+        <w:spacing w:line="480" w:lineRule="auto"/>
+        <w:ind w:hanging="480"/>
+        <w:rPr>
+          <w:ins w:id="249" w:author="Dan Lane" w:date="2022-04-18T12:41:00Z"/>
+          <w:rFonts w:ascii="Times New Roman" w:eastAsia="Times New Roman" w:hAnsi="Times New Roman" w:cs="Times New Roman"/>
+        </w:rPr>
+      </w:pPr>
+      <w:proofErr w:type="spellStart"/>
+      <w:ins w:id="250" w:author="Dan Lane" w:date="2022-04-18T12:05:00Z">
+        <w:r>
+          <w:rPr>
+            <w:rFonts w:ascii="Times New Roman" w:eastAsia="Times New Roman" w:hAnsi="Times New Roman" w:cs="Times New Roman"/>
+          </w:rPr>
+          <w:t>Kalogeropoulos</w:t>
+        </w:r>
+        <w:proofErr w:type="spellEnd"/>
+        <w:r>
+          <w:rPr>
+            <w:rFonts w:ascii="Times New Roman" w:eastAsia="Times New Roman" w:hAnsi="Times New Roman" w:cs="Times New Roman"/>
+          </w:rPr>
+          <w:t xml:space="preserve">, A., &amp; Nielsen, R. K. (2018). </w:t>
+        </w:r>
+        <w:r>
+          <w:rPr>
+            <w:rFonts w:ascii="Times New Roman" w:eastAsia="Times New Roman" w:hAnsi="Times New Roman" w:cs="Times New Roman"/>
+            <w:i/>
+            <w:iCs/>
+          </w:rPr>
+          <w:t>Factsheet: Social inequalities in news consumption</w:t>
+        </w:r>
+        <w:r>
+          <w:rPr>
+            <w:rFonts w:ascii="Times New Roman" w:eastAsia="Times New Roman" w:hAnsi="Times New Roman" w:cs="Times New Roman"/>
+          </w:rPr>
+          <w:t xml:space="preserve">. Reuters Institute for the Study of Journalism. </w:t>
+        </w:r>
+        <w:r>
+          <w:rPr>
+            <w:rFonts w:ascii="Times New Roman" w:eastAsia="Times New Roman" w:hAnsi="Times New Roman" w:cs="Times New Roman"/>
+          </w:rPr>
+          <w:fldChar w:fldCharType="begin"/>
+        </w:r>
+        <w:r>
+          <w:rPr>
+            <w:rFonts w:ascii="Times New Roman" w:eastAsia="Times New Roman" w:hAnsi="Times New Roman" w:cs="Times New Roman"/>
+          </w:rPr>
+          <w:instrText xml:space="preserve"> HYPERLINK "https://reutersinstitute.politics.ox.ac.uk/our-research/social-inequalities-news-consumption" </w:instrText>
+        </w:r>
+        <w:r>
+          <w:rPr>
+            <w:rFonts w:ascii="Times New Roman" w:eastAsia="Times New Roman" w:hAnsi="Times New Roman" w:cs="Times New Roman"/>
+          </w:rPr>
+          <w:fldChar w:fldCharType="separate"/>
+        </w:r>
+        <w:r>
+          <w:rPr>
+            <w:rFonts w:ascii="Times New Roman" w:eastAsia="Times New Roman" w:hAnsi="Times New Roman" w:cs="Times New Roman"/>
+            <w:color w:val="0000FF"/>
+            <w:u w:val="single"/>
+          </w:rPr>
+          <w:t>https://reutersinstitute.politics.ox.ac.uk/our-research/social-inequalities-news-consumption</w:t>
+        </w:r>
+        <w:r>
+          <w:rPr>
+            <w:rFonts w:ascii="Times New Roman" w:eastAsia="Times New Roman" w:hAnsi="Times New Roman" w:cs="Times New Roman"/>
+          </w:rPr>
+          <w:fldChar w:fldCharType="end"/>
+        </w:r>
+      </w:ins>
+    </w:p>
+    <w:p>
+      <w:pPr>
+        <w:spacing w:line="480" w:lineRule="auto"/>
+        <w:ind w:hanging="480"/>
+        <w:rPr>
+          <w:ins w:id="251" w:author="Dan Lane" w:date="2022-04-18T12:05:00Z"/>
+          <w:rFonts w:ascii="Times New Roman" w:eastAsia="Times New Roman" w:hAnsi="Times New Roman" w:cs="Times New Roman"/>
+        </w:rPr>
+      </w:pPr>
+      <w:proofErr w:type="spellStart"/>
+      <w:ins w:id="252" w:author="Dan Lane" w:date="2022-04-18T12:41:00Z">
+        <w:r>
+          <w:rPr>
+            <w:rFonts w:ascii="Times New Roman" w:eastAsia="Times New Roman" w:hAnsi="Times New Roman" w:cs="Times New Roman"/>
+          </w:rPr>
+          <w:t>Kümpel</w:t>
+        </w:r>
+        <w:proofErr w:type="spellEnd"/>
+        <w:r>
+          <w:rPr>
+            <w:rFonts w:ascii="Times New Roman" w:eastAsia="Times New Roman" w:hAnsi="Times New Roman" w:cs="Times New Roman"/>
+          </w:rPr>
+          <w:t>, A. S. (2020). The Matthew Effect in social media news use: Assessing inequalities in news exposure and news engagement on social network sites (SNS). Journalism, 21(8), 1083–1098. https://doi.org/10.1177/1464884920915374</w:t>
+        </w:r>
+      </w:ins>
+    </w:p>
+    <w:p>
+      <w:pPr>
+        <w:spacing w:line="480" w:lineRule="auto"/>
+        <w:ind w:hanging="480"/>
+        <w:rPr>
+          <w:ins w:id="253" w:author="Dan Lane" w:date="2022-04-18T12:44:00Z"/>
+          <w:rFonts w:ascii="Times New Roman" w:eastAsia="Times New Roman" w:hAnsi="Times New Roman" w:cs="Times New Roman"/>
+        </w:rPr>
+      </w:pPr>
+      <w:ins w:id="254" w:author="Dan Lane" w:date="2022-04-18T12:44:00Z">
+        <w:r>
+          <w:rPr>
+            <w:rFonts w:ascii="Times New Roman" w:eastAsia="Times New Roman" w:hAnsi="Times New Roman" w:cs="Times New Roman"/>
+          </w:rPr>
+          <w:t xml:space="preserve">Schlozman, K. L., Brady, H. E., &amp; </w:t>
+        </w:r>
+        <w:proofErr w:type="spellStart"/>
+        <w:r>
+          <w:rPr>
+            <w:rFonts w:ascii="Times New Roman" w:eastAsia="Times New Roman" w:hAnsi="Times New Roman" w:cs="Times New Roman"/>
+          </w:rPr>
+          <w:t>Verba</w:t>
+        </w:r>
+        <w:proofErr w:type="spellEnd"/>
+        <w:r>
+          <w:rPr>
+            <w:rFonts w:ascii="Times New Roman" w:eastAsia="Times New Roman" w:hAnsi="Times New Roman" w:cs="Times New Roman"/>
+          </w:rPr>
+          <w:t xml:space="preserve">, S. (2018). </w:t>
+        </w:r>
+        <w:r>
+          <w:rPr>
+            <w:rFonts w:ascii="Times New Roman" w:eastAsia="Times New Roman" w:hAnsi="Times New Roman" w:cs="Times New Roman"/>
+            <w:i/>
+            <w:iCs/>
+          </w:rPr>
+          <w:t>Unequal and Unrepresented: Political Inequality and the People’s Voice in the New Gilded Age</w:t>
+        </w:r>
+        <w:r>
+          <w:rPr>
+            <w:rFonts w:ascii="Times New Roman" w:eastAsia="Times New Roman" w:hAnsi="Times New Roman" w:cs="Times New Roman"/>
+          </w:rPr>
+          <w:t>. Princeton University Press.</w:t>
+        </w:r>
+      </w:ins>
+    </w:p>
+    <w:p>
+      <w:pPr>
+        <w:rPr>
+          <w:ins w:id="255" w:author="Dan Lane" w:date="2022-04-18T12:05:00Z"/>
+          <w:rFonts w:ascii="Times New Roman" w:hAnsi="Times New Roman" w:cs="Times New Roman"/>
+        </w:rPr>
+      </w:pPr>
+    </w:p>
+    <w:p>
+      <w:pPr>
+        <w:rPr>
+          <w:rFonts w:ascii="Times New Roman" w:hAnsi="Times New Roman" w:cs="Times New Roman"/>
+        </w:rPr>
+      </w:pPr>
     </w:p>
     <w:p>
       <w:pPr>
@@ -6127,6 +8761,114 @@
         </w:rPr>
         <w:t>363-379.</w:t>
       </w:r>
+    </w:p>
+    <w:p>
+      <w:pPr>
+        <w:rPr>
+          <w:ins w:id="256" w:author="Dan Lane" w:date="2022-04-18T14:03:00Z"/>
+          <w:rFonts w:ascii="Times New Roman" w:hAnsi="Times New Roman" w:cs="Times New Roman"/>
+        </w:rPr>
+      </w:pPr>
+    </w:p>
+    <w:p>
+      <w:pPr>
+        <w:spacing w:line="480" w:lineRule="auto"/>
+        <w:ind w:hanging="480"/>
+        <w:rPr>
+          <w:ins w:id="257" w:author="Dan Lane" w:date="2022-04-18T14:03:00Z"/>
+          <w:rFonts w:ascii="Times New Roman" w:eastAsia="Times New Roman" w:hAnsi="Times New Roman" w:cs="Times New Roman"/>
+        </w:rPr>
+      </w:pPr>
+      <w:proofErr w:type="spellStart"/>
+      <w:ins w:id="258" w:author="Dan Lane" w:date="2022-04-18T14:03:00Z">
+        <w:r>
+          <w:rPr>
+            <w:rFonts w:ascii="Times New Roman" w:eastAsia="Times New Roman" w:hAnsi="Times New Roman" w:cs="Times New Roman"/>
+          </w:rPr>
+          <w:t>Xenos</w:t>
+        </w:r>
+        <w:proofErr w:type="spellEnd"/>
+        <w:r>
+          <w:rPr>
+            <w:rFonts w:ascii="Times New Roman" w:eastAsia="Times New Roman" w:hAnsi="Times New Roman" w:cs="Times New Roman"/>
+          </w:rPr>
+          <w:t xml:space="preserve">, M., </w:t>
+        </w:r>
+        <w:proofErr w:type="spellStart"/>
+        <w:r>
+          <w:rPr>
+            <w:rFonts w:ascii="Times New Roman" w:eastAsia="Times New Roman" w:hAnsi="Times New Roman" w:cs="Times New Roman"/>
+          </w:rPr>
+          <w:t>Vromen</w:t>
+        </w:r>
+        <w:proofErr w:type="spellEnd"/>
+        <w:r>
+          <w:rPr>
+            <w:rFonts w:ascii="Times New Roman" w:eastAsia="Times New Roman" w:hAnsi="Times New Roman" w:cs="Times New Roman"/>
+          </w:rPr>
+          <w:t xml:space="preserve">, A., &amp; Loader, B. D. (2014). The great equalizer? Patterns of social media use and youth political engagement in three advanced democracies. </w:t>
+        </w:r>
+        <w:r>
+          <w:rPr>
+            <w:rFonts w:ascii="Times New Roman" w:eastAsia="Times New Roman" w:hAnsi="Times New Roman" w:cs="Times New Roman"/>
+            <w:i/>
+            <w:iCs/>
+          </w:rPr>
+          <w:t>Information, Communication &amp; Society</w:t>
+        </w:r>
+        <w:r>
+          <w:rPr>
+            <w:rFonts w:ascii="Times New Roman" w:eastAsia="Times New Roman" w:hAnsi="Times New Roman" w:cs="Times New Roman"/>
+          </w:rPr>
+          <w:t xml:space="preserve">, </w:t>
+        </w:r>
+        <w:r>
+          <w:rPr>
+            <w:rFonts w:ascii="Times New Roman" w:eastAsia="Times New Roman" w:hAnsi="Times New Roman" w:cs="Times New Roman"/>
+            <w:i/>
+            <w:iCs/>
+          </w:rPr>
+          <w:t>17</w:t>
+        </w:r>
+        <w:r>
+          <w:rPr>
+            <w:rFonts w:ascii="Times New Roman" w:eastAsia="Times New Roman" w:hAnsi="Times New Roman" w:cs="Times New Roman"/>
+          </w:rPr>
+          <w:t xml:space="preserve">(2), 151–167. </w:t>
+        </w:r>
+        <w:r>
+          <w:rPr>
+            <w:rFonts w:ascii="Times New Roman" w:eastAsia="Times New Roman" w:hAnsi="Times New Roman" w:cs="Times New Roman"/>
+          </w:rPr>
+          <w:fldChar w:fldCharType="begin"/>
+        </w:r>
+        <w:r>
+          <w:rPr>
+            <w:rFonts w:ascii="Times New Roman" w:eastAsia="Times New Roman" w:hAnsi="Times New Roman" w:cs="Times New Roman"/>
+          </w:rPr>
+          <w:instrText xml:space="preserve"> HYPERLINK "https://doi.org/10.1080/1369118X.2013.871318" </w:instrText>
+        </w:r>
+        <w:r>
+          <w:rPr>
+            <w:rFonts w:ascii="Times New Roman" w:eastAsia="Times New Roman" w:hAnsi="Times New Roman" w:cs="Times New Roman"/>
+          </w:rPr>
+          <w:fldChar w:fldCharType="separate"/>
+        </w:r>
+        <w:r>
+          <w:rPr>
+            <w:rFonts w:ascii="Times New Roman" w:eastAsia="Times New Roman" w:hAnsi="Times New Roman" w:cs="Times New Roman"/>
+            <w:color w:val="0000FF"/>
+            <w:u w:val="single"/>
+          </w:rPr>
+          <w:t>https://doi.org/10.1080/1369118X.2013.871318</w:t>
+        </w:r>
+        <w:r>
+          <w:rPr>
+            <w:rFonts w:ascii="Times New Roman" w:eastAsia="Times New Roman" w:hAnsi="Times New Roman" w:cs="Times New Roman"/>
+          </w:rPr>
+          <w:fldChar w:fldCharType="end"/>
+        </w:r>
+      </w:ins>
     </w:p>
     <w:p>
       <w:pPr>
@@ -27743,13 +30485,7 @@
         <w:rPr>
           <w:rFonts w:ascii="Times New Roman" w:hAnsi="Times New Roman" w:cs="Times New Roman"/>
         </w:rPr>
-        <w:t xml:space="preserve"> Based on this analysis, we strongly </w:t>
-      </w:r>
-      <w:r>
-        <w:rPr>
-          <w:rFonts w:ascii="Times New Roman" w:hAnsi="Times New Roman" w:cs="Times New Roman"/>
-        </w:rPr>
-        <w:t>believe that the grouping variable obtained through the LCA model provides added value in terms of understanding whether and to what extent incidental exposure closes or widens gaps in news exposure and engagement.</w:t>
+        <w:t xml:space="preserve"> Based on this analysis, we strongly believe that the grouping variable obtained through the LCA model provides added value in terms of understanding whether and to what extent incidental exposure closes or widens gaps in news exposure and engagement.</w:t>
       </w:r>
       <w:r>
         <w:rPr>
@@ -27846,6 +30582,14 @@
     </w:sectPr>
   </w:body>
 </w:document>
+</file>
+
+<file path=word/people.xml><?xml version="1.0" encoding="utf-8"?>
+<w15:people xmlns:wpc="http://schemas.microsoft.com/office/word/2010/wordprocessingCanvas" xmlns:cx="http://schemas.microsoft.com/office/drawing/2014/chartex" xmlns:cx1="http://schemas.microsoft.com/office/drawing/2015/9/8/chartex" xmlns:cx2="http://schemas.microsoft.com/office/drawing/2015/10/21/chartex" xmlns:cx3="http://schemas.microsoft.com/office/drawing/2016/5/9/chartex" xmlns:cx4="http://schemas.microsoft.com/office/drawing/2016/5/10/chartex" xmlns:cx5="http://schemas.microsoft.com/office/drawing/2016/5/11/chartex" xmlns:cx6="http://schemas.microsoft.com/office/drawing/2016/5/12/chartex" xmlns:cx7="http://schemas.microsoft.com/office/drawing/2016/5/13/chartex" xmlns:cx8="http://schemas.microsoft.com/office/drawing/2016/5/14/chartex" xmlns:mc="http://schemas.openxmlformats.org/markup-compatibility/2006" xmlns:aink="http://schemas.microsoft.com/office/drawing/2016/ink" xmlns:am3d="http://schemas.microsoft.com/office/drawing/2017/model3d" xmlns:o="urn:schemas-microsoft-com:office:office" xmlns:oel="http://schemas.microsoft.com/office/2019/extlst" xmlns:r="http://schemas.openxmlformats.org/officeDocument/2006/relationships" xmlns:m="http://schemas.openxmlformats.org/officeDocument/2006/math" xmlns:v="urn:schemas-microsoft-com:vml" xmlns:wp14="http://schemas.microsoft.com/office/word/2010/wordprocessingDrawing" xmlns:wp="http://schemas.openxmlformats.org/drawingml/2006/wordprocessingDrawing" xmlns:w10="urn:schemas-microsoft-com:office:word" xmlns:w="http://schemas.openxmlformats.org/wordprocessingml/2006/main" xmlns:w14="http://schemas.microsoft.com/office/word/2010/wordml" xmlns:w15="http://schemas.microsoft.com/office/word/2012/wordml" xmlns:w16cex="http://schemas.microsoft.com/office/word/2018/wordml/cex" xmlns:w16cid="http://schemas.microsoft.com/office/word/2016/wordml/cid" xmlns:w16="http://schemas.microsoft.com/office/word/2018/wordml" xmlns:w16sdtdh="http://schemas.microsoft.com/office/word/2020/wordml/sdtdatahash" xmlns:w16se="http://schemas.microsoft.com/office/word/2015/wordml/symex" xmlns:wpg="http://schemas.microsoft.com/office/word/2010/wordprocessingGroup" xmlns:wpi="http://schemas.microsoft.com/office/word/2010/wordprocessingInk" xmlns:wne="http://schemas.microsoft.com/office/word/2006/wordml" xmlns:wps="http://schemas.microsoft.com/office/word/2010/wordprocessingShape" mc:Ignorable="w14 w15 w16se w16cid w16 w16cex w16sdtdh wp14">
+  <w15:person w15:author="Dan Lane">
+    <w15:presenceInfo w15:providerId="Windows Live" w15:userId="88b77a6a38676574"/>
+  </w15:person>
+</w15:people>
 </file>
 
 <file path=word/styles.xml><?xml version="1.0" encoding="utf-8"?>
@@ -28243,7 +30987,6 @@
   <w:style w:type="character" w:default="1" w:styleId="DefaultParagraphFont">
     <w:name w:val="Default Paragraph Font"/>
     <w:uiPriority w:val="1"/>
-    <w:semiHidden/>
     <w:unhideWhenUsed/>
   </w:style>
   <w:style w:type="table" w:default="1" w:styleId="TableNormal">
@@ -28291,6 +31034,25 @@
     <w:rPr>
       <w:rFonts w:eastAsiaTheme="minorEastAsia"/>
       <w:lang w:eastAsia="ko-KR"/>
+    </w:rPr>
+  </w:style>
+  <w:style w:type="paragraph" w:styleId="Revision">
+    <w:name w:val="Revision"/>
+    <w:hidden/>
+    <w:uiPriority w:val="99"/>
+    <w:semiHidden/>
+    <w:rsid w:val="00DE4A8C"/>
+  </w:style>
+  <w:style w:type="character" w:styleId="Hyperlink">
+    <w:name w:val="Hyperlink"/>
+    <w:basedOn w:val="DefaultParagraphFont"/>
+    <w:uiPriority w:val="99"/>
+    <w:semiHidden/>
+    <w:unhideWhenUsed/>
+    <w:rsid w:val="00945193"/>
+    <w:rPr>
+      <w:color w:val="0000FF"/>
+      <w:u w:val="single"/>
     </w:rPr>
   </w:style>
 </w:styles>

</xml_diff>

<commit_message>
Update including IE section
</commit_message>
<xml_diff>
--- a/INE/Working Doc New.docx
+++ b/INE/Working Doc New.docx
@@ -542,20 +542,12 @@
           <w:t>(</w:t>
         </w:r>
       </w:ins>
-      <w:proofErr w:type="spellStart"/>
       <w:ins w:id="61" w:author="Dan Lane" w:date="2022-04-18T12:06:00Z">
         <w:r>
           <w:rPr>
             <w:rFonts w:ascii="Times New Roman" w:hAnsi="Times New Roman" w:cs="Times New Roman"/>
           </w:rPr>
-          <w:t>Kalogeropoulos</w:t>
-        </w:r>
-        <w:proofErr w:type="spellEnd"/>
-        <w:r>
-          <w:rPr>
-            <w:rFonts w:ascii="Times New Roman" w:hAnsi="Times New Roman" w:cs="Times New Roman"/>
-          </w:rPr>
-          <w:t xml:space="preserve"> &amp; Nielsen, 2018</w:t>
+          <w:t>Kalogeropoulos &amp; Nielsen, 2018</w:t>
         </w:r>
         <w:r>
           <w:rPr>
@@ -564,20 +556,12 @@
           <w:t xml:space="preserve">; </w:t>
         </w:r>
       </w:ins>
-      <w:proofErr w:type="spellStart"/>
       <w:ins w:id="62" w:author="Dan Lane" w:date="2022-04-18T11:54:00Z">
         <w:r>
           <w:rPr>
             <w:rFonts w:ascii="Times New Roman" w:hAnsi="Times New Roman" w:cs="Times New Roman"/>
           </w:rPr>
-          <w:t>Merten</w:t>
-        </w:r>
-        <w:proofErr w:type="spellEnd"/>
-        <w:r>
-          <w:rPr>
-            <w:rFonts w:ascii="Times New Roman" w:hAnsi="Times New Roman" w:cs="Times New Roman"/>
-          </w:rPr>
-          <w:t xml:space="preserve"> et al., 2022)</w:t>
+          <w:t>Merten et al., 2022)</w:t>
         </w:r>
       </w:ins>
       <w:ins w:id="63" w:author="Dan Lane" w:date="2022-04-18T11:47:00Z">
@@ -926,19 +910,11 @@
           </w:rPr>
           <w:t xml:space="preserve"> </w:t>
         </w:r>
-        <w:proofErr w:type="spellStart"/>
         <w:r>
           <w:rPr>
             <w:rFonts w:ascii="Times New Roman" w:eastAsia="Times New Roman" w:hAnsi="Times New Roman" w:cs="Times New Roman"/>
           </w:rPr>
-          <w:t>Xenos</w:t>
-        </w:r>
-        <w:proofErr w:type="spellEnd"/>
-        <w:r>
-          <w:rPr>
-            <w:rFonts w:ascii="Times New Roman" w:eastAsia="Times New Roman" w:hAnsi="Times New Roman" w:cs="Times New Roman"/>
-          </w:rPr>
-          <w:t xml:space="preserve"> et al., 2014)</w:t>
+          <w:t>Xenos et al., 2014)</w:t>
         </w:r>
       </w:ins>
       <w:ins w:id="104" w:author="Dan Lane" w:date="2022-04-18T12:16:00Z">
@@ -1069,21 +1045,7 @@
           <w:rPr>
             <w:rFonts w:ascii="Times New Roman" w:hAnsi="Times New Roman" w:cs="Times New Roman"/>
           </w:rPr>
-          <w:t>(</w:t>
-        </w:r>
-        <w:proofErr w:type="spellStart"/>
-        <w:r>
-          <w:rPr>
-            <w:rFonts w:ascii="Times New Roman" w:hAnsi="Times New Roman" w:cs="Times New Roman"/>
-          </w:rPr>
-          <w:t>Kümpel</w:t>
-        </w:r>
-        <w:proofErr w:type="spellEnd"/>
-        <w:r>
-          <w:rPr>
-            <w:rFonts w:ascii="Times New Roman" w:hAnsi="Times New Roman" w:cs="Times New Roman"/>
-          </w:rPr>
-          <w:t>, 2020</w:t>
+          <w:t>(Kümpel, 2020</w:t>
         </w:r>
       </w:ins>
       <w:ins w:id="119" w:author="Dan Lane" w:date="2022-04-18T14:03:00Z">
@@ -1223,34 +1185,12 @@
           <w:t xml:space="preserve">Weeks et al., 2021; </w:t>
         </w:r>
       </w:ins>
-      <w:proofErr w:type="spellStart"/>
       <w:ins w:id="136" w:author="Dan Lane" w:date="2022-04-18T12:20:00Z">
         <w:r>
           <w:rPr>
             <w:rFonts w:ascii="Times New Roman" w:eastAsia="Times New Roman" w:hAnsi="Times New Roman" w:cs="Times New Roman"/>
           </w:rPr>
-          <w:t>Heiss</w:t>
-        </w:r>
-        <w:proofErr w:type="spellEnd"/>
-        <w:r>
-          <w:rPr>
-            <w:rFonts w:ascii="Times New Roman" w:eastAsia="Times New Roman" w:hAnsi="Times New Roman" w:cs="Times New Roman"/>
-          </w:rPr>
-          <w:t xml:space="preserve"> &amp; </w:t>
-        </w:r>
-        <w:proofErr w:type="spellStart"/>
-        <w:r>
-          <w:rPr>
-            <w:rFonts w:ascii="Times New Roman" w:eastAsia="Times New Roman" w:hAnsi="Times New Roman" w:cs="Times New Roman"/>
-          </w:rPr>
-          <w:t>Matthes</w:t>
-        </w:r>
-        <w:proofErr w:type="spellEnd"/>
-        <w:r>
-          <w:rPr>
-            <w:rFonts w:ascii="Times New Roman" w:eastAsia="Times New Roman" w:hAnsi="Times New Roman" w:cs="Times New Roman"/>
-          </w:rPr>
-          <w:t>, 2019)</w:t>
+          <w:t>Heiss &amp; Matthes, 2019)</w:t>
         </w:r>
       </w:ins>
       <w:ins w:id="137" w:author="Dan Lane" w:date="2022-04-18T12:22:00Z">
@@ -1282,35 +1222,7 @@
           <w:rPr>
             <w:rFonts w:ascii="Times New Roman" w:eastAsia="Times New Roman" w:hAnsi="Times New Roman" w:cs="Times New Roman"/>
           </w:rPr>
-          <w:t>(</w:t>
-        </w:r>
-        <w:proofErr w:type="spellStart"/>
-        <w:r>
-          <w:rPr>
-            <w:rFonts w:ascii="Times New Roman" w:eastAsia="Times New Roman" w:hAnsi="Times New Roman" w:cs="Times New Roman"/>
-          </w:rPr>
-          <w:t>Nanz</w:t>
-        </w:r>
-        <w:proofErr w:type="spellEnd"/>
-        <w:r>
-          <w:rPr>
-            <w:rFonts w:ascii="Times New Roman" w:eastAsia="Times New Roman" w:hAnsi="Times New Roman" w:cs="Times New Roman"/>
-          </w:rPr>
-          <w:t xml:space="preserve"> &amp; </w:t>
-        </w:r>
-        <w:proofErr w:type="spellStart"/>
-        <w:r>
-          <w:rPr>
-            <w:rFonts w:ascii="Times New Roman" w:eastAsia="Times New Roman" w:hAnsi="Times New Roman" w:cs="Times New Roman"/>
-          </w:rPr>
-          <w:t>Matthes</w:t>
-        </w:r>
-        <w:proofErr w:type="spellEnd"/>
-        <w:r>
-          <w:rPr>
-            <w:rFonts w:ascii="Times New Roman" w:eastAsia="Times New Roman" w:hAnsi="Times New Roman" w:cs="Times New Roman"/>
-          </w:rPr>
-          <w:t>, 2022)</w:t>
+          <w:t>(Nanz &amp; Matthes, 2022)</w:t>
         </w:r>
       </w:ins>
       <w:ins w:id="141" w:author="Dan Lane" w:date="2022-04-18T12:31:00Z">
@@ -1718,21 +1630,7 @@
           <w:rPr>
             <w:rFonts w:ascii="Times New Roman" w:eastAsia="Times New Roman" w:hAnsi="Times New Roman" w:cs="Times New Roman"/>
           </w:rPr>
-          <w:t xml:space="preserve">primarily </w:t>
-        </w:r>
-        <w:proofErr w:type="spellStart"/>
-        <w:r>
-          <w:rPr>
-            <w:rFonts w:ascii="Times New Roman" w:eastAsia="Times New Roman" w:hAnsi="Times New Roman" w:cs="Times New Roman"/>
-          </w:rPr>
-          <w:t>a</w:t>
-        </w:r>
-        <w:proofErr w:type="spellEnd"/>
-        <w:r>
-          <w:rPr>
-            <w:rFonts w:ascii="Times New Roman" w:eastAsia="Times New Roman" w:hAnsi="Times New Roman" w:cs="Times New Roman"/>
-          </w:rPr>
-          <w:t xml:space="preserve"> function of the</w:t>
+          <w:t>primarily a function of the</w:t>
         </w:r>
       </w:ins>
       <w:ins w:id="193" w:author="Dan Lane" w:date="2022-04-18T13:24:00Z">
@@ -1803,20 +1701,12 @@
           <w:t xml:space="preserve">As </w:t>
         </w:r>
       </w:ins>
-      <w:proofErr w:type="spellStart"/>
       <w:ins w:id="200" w:author="Dan Lane" w:date="2022-04-18T13:32:00Z">
         <w:r>
           <w:rPr>
             <w:rFonts w:ascii="Times New Roman" w:eastAsia="Times New Roman" w:hAnsi="Times New Roman" w:cs="Times New Roman"/>
           </w:rPr>
-          <w:t>Kümpel</w:t>
-        </w:r>
-        <w:proofErr w:type="spellEnd"/>
-        <w:r>
-          <w:rPr>
-            <w:rFonts w:ascii="Times New Roman" w:eastAsia="Times New Roman" w:hAnsi="Times New Roman" w:cs="Times New Roman"/>
-          </w:rPr>
-          <w:t xml:space="preserve"> </w:t>
+          <w:t xml:space="preserve">Kümpel </w:t>
         </w:r>
         <w:r>
           <w:rPr>
@@ -2072,12 +1962,16 @@
           </w:rPr>
           <w:t xml:space="preserve"> ‘news attraction</w:t>
         </w:r>
+      </w:ins>
+      <w:ins w:id="226" w:author="Dan Lane" w:date="2022-04-18T14:09:00Z">
         <w:r>
           <w:rPr>
             <w:rFonts w:ascii="Times New Roman" w:eastAsia="Times New Roman" w:hAnsi="Times New Roman" w:cs="Times New Roman"/>
           </w:rPr>
-          <w:t>,</w:t>
+          <w:t>.</w:t>
         </w:r>
+      </w:ins>
+      <w:ins w:id="227" w:author="Dan Lane" w:date="2022-04-18T13:52:00Z">
         <w:r>
           <w:rPr>
             <w:rFonts w:ascii="Times New Roman" w:eastAsia="Times New Roman" w:hAnsi="Times New Roman" w:cs="Times New Roman"/>
@@ -2098,7 +1992,7 @@
         <w:rPr>
           <w:rFonts w:ascii="Times New Roman" w:hAnsi="Times New Roman" w:cs="Times New Roman"/>
         </w:rPr>
-        <w:pPrChange w:id="226" w:author="Dan Lane" w:date="2022-04-18T14:05:00Z">
+        <w:pPrChange w:id="228" w:author="Dan Lane" w:date="2022-04-18T14:05:00Z">
           <w:pPr/>
         </w:pPrChange>
       </w:pPr>
@@ -2106,13 +2000,13 @@
     <w:p>
       <w:pPr>
         <w:rPr>
-          <w:del w:id="227" w:author="Dan Lane" w:date="2022-04-18T13:53:00Z"/>
+          <w:del w:id="229" w:author="Dan Lane" w:date="2022-04-18T13:53:00Z"/>
           <w:rFonts w:ascii="Times New Roman" w:hAnsi="Times New Roman" w:cs="Times New Roman"/>
           <w:b/>
           <w:bCs/>
         </w:rPr>
       </w:pPr>
-      <w:del w:id="228" w:author="Dan Lane" w:date="2022-04-18T13:52:00Z">
+      <w:del w:id="230" w:author="Dan Lane" w:date="2022-04-18T13:52:00Z">
         <w:r>
           <w:rPr>
             <w:rFonts w:ascii="Times New Roman" w:hAnsi="Times New Roman" w:cs="Times New Roman"/>
@@ -2135,7 +2029,7 @@
         </w:rPr>
         <w:tab/>
       </w:r>
-      <w:ins w:id="229" w:author="Dan Lane" w:date="2022-04-18T14:06:00Z">
+      <w:ins w:id="231" w:author="Dan Lane" w:date="2022-04-18T14:06:00Z">
         <w:r>
           <w:rPr>
             <w:rFonts w:ascii="Times New Roman" w:hAnsi="Times New Roman" w:cs="Times New Roman"/>
@@ -2143,7 +2037,7 @@
           <w:t xml:space="preserve">Responding to developments in incidental exposure research, </w:t>
         </w:r>
       </w:ins>
-      <w:del w:id="230" w:author="Dan Lane" w:date="2022-04-18T14:05:00Z">
+      <w:del w:id="232" w:author="Dan Lane" w:date="2022-04-18T14:05:00Z">
         <w:r>
           <w:rPr>
             <w:rFonts w:ascii="Times New Roman" w:hAnsi="Times New Roman" w:cs="Times New Roman"/>
@@ -2157,7 +2051,7 @@
         </w:rPr>
         <w:t>Thorson</w:t>
       </w:r>
-      <w:del w:id="231" w:author="Dan Lane" w:date="2022-04-18T14:06:00Z">
+      <w:del w:id="233" w:author="Dan Lane" w:date="2022-04-18T14:06:00Z">
         <w:r>
           <w:rPr>
             <w:rFonts w:ascii="Times New Roman" w:hAnsi="Times New Roman" w:cs="Times New Roman"/>
@@ -2189,21 +2083,7 @@
         <w:rPr>
           <w:rFonts w:ascii="Times New Roman" w:hAnsi="Times New Roman" w:cs="Times New Roman"/>
         </w:rPr>
-        <w:t>). Drawing from dictionary definitions of ‘attraction’ that define the term as “a force that attracts two objects” or “an evocation of interest,” she argues concept more accurately reflects the dynamics of news exposure in which platforms and curation algorithms play a critical role in the shaping news exposure through the datafication of user activity. In other words, individual activity creates a ‘force’ or ‘evocation’ that ultimately ‘attracts’ news and political information to the user. Thus, much of what scholars have considered to be incidental exposure—that is, news or political information people stumble upon in the course of using social media for other reasons—is not necessarily encountered accidentally. Rather, these encounters often reflect individual’s previous news-related choices and behaviors, as platforms and news organizations use digital traces of these actions to classify users as interested, and subsequently draw on this classification to select content for them to view (Thorson et al., 2019). Therefore, while news may be encountered “in moments of leisure” (</w:t>
-      </w:r>
-      <w:proofErr w:type="spellStart"/>
-      <w:r>
-        <w:rPr>
-          <w:rFonts w:ascii="Times New Roman" w:hAnsi="Times New Roman" w:cs="Times New Roman"/>
-        </w:rPr>
-        <w:t>Boczkowski</w:t>
-      </w:r>
-      <w:proofErr w:type="spellEnd"/>
-      <w:r>
-        <w:rPr>
-          <w:rFonts w:ascii="Times New Roman" w:hAnsi="Times New Roman" w:cs="Times New Roman"/>
-        </w:rPr>
-        <w:t xml:space="preserve"> et al., 2018)—that is, in the course of doing something else on a platform</w:t>
+        <w:t>). Drawing from dictionary definitions of ‘attraction’ that define the term as “a force that attracts two objects” or “an evocation of interest,” she argues concept more accurately reflects the dynamics of news exposure in which platforms and curation algorithms play a critical role in the shaping news exposure through the datafication of user activity. In other words, individual activity creates a ‘force’ or ‘evocation’ that ultimately ‘attracts’ news and political information to the user. Thus, much of what scholars have considered to be incidental exposure—that is, news or political information people stumble upon in the course of using social media for other reasons—is not necessarily encountered accidentally. Rather, these encounters often reflect individual’s previous news-related choices and behaviors, as platforms and news organizations use digital traces of these actions to classify users as interested, and subsequently draw on this classification to select content for them to view (Thorson et al., 2019). Therefore, while news may be encountered “in moments of leisure” (Boczkowski et al., 2018)—that is, in the course of doing something else on a platform</w:t>
       </w:r>
       <w:r>
         <w:rPr>
@@ -2215,21 +2095,7 @@
         <w:rPr>
           <w:rFonts w:ascii="Times New Roman" w:hAnsi="Times New Roman" w:cs="Times New Roman"/>
         </w:rPr>
-        <w:t xml:space="preserve">hese encounters may not entirely non-elective in that people previously have made choices that lead to these encounters. Thus, on social media platforms, the object of choice, as well as the temporality of choice, is often displaced, and choices themselves may not pertain to specific pieces of news content but rather to ‘types’ or categories of content (Barnidge &amp; </w:t>
-      </w:r>
-      <w:proofErr w:type="spellStart"/>
-      <w:r>
-        <w:rPr>
-          <w:rFonts w:ascii="Times New Roman" w:hAnsi="Times New Roman" w:cs="Times New Roman"/>
-        </w:rPr>
-        <w:t>Xenos</w:t>
-      </w:r>
-      <w:proofErr w:type="spellEnd"/>
-      <w:r>
-        <w:rPr>
-          <w:rFonts w:ascii="Times New Roman" w:hAnsi="Times New Roman" w:cs="Times New Roman"/>
-        </w:rPr>
-        <w:t xml:space="preserve">, 2021). </w:t>
+        <w:t xml:space="preserve">hese encounters may not entirely non-elective in that people previously have made choices that lead to these encounters. Thus, on social media platforms, the object of choice, as well as the temporality of choice, is often displaced, and choices themselves may not pertain to specific pieces of news content but rather to ‘types’ or categories of content (Barnidge &amp; Xenos, 2021). </w:t>
       </w:r>
       <w:r>
         <w:rPr>
@@ -2251,7 +2117,7 @@
         <w:tab/>
         <w:t>While Thorson (2020) offered ‘news attraction’ as a metaphor, we argue that it may also prove fruitful to develop the idea as an analytic concept</w:t>
       </w:r>
-      <w:ins w:id="232" w:author="Dan Lane" w:date="2022-04-18T14:07:00Z">
+      <w:ins w:id="234" w:author="Dan Lane" w:date="2022-04-18T14:07:00Z">
         <w:r>
           <w:rPr>
             <w:rFonts w:ascii="Times New Roman" w:hAnsi="Times New Roman" w:cs="Times New Roman"/>
@@ -2276,49 +2142,7 @@
         <w:rPr>
           <w:rFonts w:ascii="Times New Roman" w:hAnsi="Times New Roman" w:cs="Times New Roman"/>
         </w:rPr>
-        <w:t xml:space="preserve">). Yet, in line with the ‘news attraction’ metaphor, we know from prior literature that the factors shaping incidental exposure go beyond personal interests, and include environmental perceptions (Weeks &amp; Lane, 2020), characteristics of ego-centric social networks (Barnidge &amp; </w:t>
-      </w:r>
-      <w:proofErr w:type="spellStart"/>
-      <w:r>
-        <w:rPr>
-          <w:rFonts w:ascii="Times New Roman" w:hAnsi="Times New Roman" w:cs="Times New Roman"/>
-        </w:rPr>
-        <w:t>Xenos</w:t>
-      </w:r>
-      <w:proofErr w:type="spellEnd"/>
-      <w:r>
-        <w:rPr>
-          <w:rFonts w:ascii="Times New Roman" w:hAnsi="Times New Roman" w:cs="Times New Roman"/>
-        </w:rPr>
-        <w:t>, 2021), and processes of algorithmic classification based on prior user activity such as engaging with news and political information or following news organizations and/or information actors like journalists and politicians (Thorson et al., 2019). Therefore, there is a need to systematically develop a concept that incorporates these various influences on the process of news exposure and also separates those factors from ‘</w:t>
-      </w:r>
-      <w:proofErr w:type="spellStart"/>
-      <w:r>
-        <w:rPr>
-          <w:rFonts w:ascii="Times New Roman" w:hAnsi="Times New Roman" w:cs="Times New Roman"/>
-        </w:rPr>
-        <w:t>incidentality</w:t>
-      </w:r>
-      <w:proofErr w:type="spellEnd"/>
-      <w:r>
-        <w:rPr>
-          <w:rFonts w:ascii="Times New Roman" w:hAnsi="Times New Roman" w:cs="Times New Roman"/>
-        </w:rPr>
-        <w:t>’ associated with exposure to any given story or piece of content (</w:t>
-      </w:r>
-      <w:proofErr w:type="spellStart"/>
-      <w:r>
-        <w:rPr>
-          <w:rFonts w:ascii="Times New Roman" w:hAnsi="Times New Roman" w:cs="Times New Roman"/>
-        </w:rPr>
-        <w:t>Michelstein</w:t>
-      </w:r>
-      <w:proofErr w:type="spellEnd"/>
-      <w:r>
-        <w:rPr>
-          <w:rFonts w:ascii="Times New Roman" w:hAnsi="Times New Roman" w:cs="Times New Roman"/>
-        </w:rPr>
-        <w:t xml:space="preserve"> et al., 2020). We believe that doing so will bring clarity to the debate over equalizing versus stratificational and provide leverage over the question of whether incidental exposure closes or widens gaps in exposure to and engagement with news and political information.</w:t>
+        <w:t>). Yet, in line with the ‘news attraction’ metaphor, we know from prior literature that the factors shaping incidental exposure go beyond personal interests, and include environmental perceptions (Weeks &amp; Lane, 2020), characteristics of ego-centric social networks (Barnidge &amp; Xenos, 2021), and processes of algorithmic classification based on prior user activity such as engaging with news and political information or following news organizations and/or information actors like journalists and politicians (Thorson et al., 2019). Therefore, there is a need to systematically develop a concept that incorporates these various influences on the process of news exposure and also separates those factors from ‘incidentality’ associated with exposure to any given story or piece of content (Michelstein et al., 2020). We believe that doing so will bring clarity to the debate over equalizing versus stratificational and provide leverage over the question of whether incidental exposure closes or widens gaps in exposure to and engagement with news and political information.</w:t>
       </w:r>
     </w:p>
     <w:p>
@@ -2345,21 +2169,7 @@
         <w:rPr>
           <w:rFonts w:ascii="Times New Roman" w:hAnsi="Times New Roman" w:cs="Times New Roman"/>
         </w:rPr>
-        <w:t xml:space="preserve">), helping to create what </w:t>
-      </w:r>
-      <w:proofErr w:type="spellStart"/>
-      <w:r>
-        <w:rPr>
-          <w:rFonts w:ascii="Times New Roman" w:hAnsi="Times New Roman" w:cs="Times New Roman"/>
-        </w:rPr>
-        <w:t>Kümpel</w:t>
-      </w:r>
-      <w:proofErr w:type="spellEnd"/>
-      <w:r>
-        <w:rPr>
-          <w:rFonts w:ascii="Times New Roman" w:hAnsi="Times New Roman" w:cs="Times New Roman"/>
-        </w:rPr>
-        <w:t xml:space="preserve"> (2020) has called ‘Matthew Effect’ (i.e., a ‘rich-get-richer’ dynamic) of news on social media platforms. And while the capacity of research to directly observe curation algorithms is limited, prior research has provided some indirect evidence that is algorithms play a large role in shaping incidental exposure, specifically by showing how previous engagements with news content predict a future exposure (Barnidge, 2021; </w:t>
+        <w:t xml:space="preserve">), helping to create what Kümpel (2020) has called ‘Matthew Effect’ (i.e., a ‘rich-get-richer’ dynamic) of news on social media platforms. And while the capacity of research to directly observe curation algorithms is limited, prior research has provided some indirect evidence that is algorithms play a large role in shaping incidental exposure, specifically by showing how previous engagements with news content predict a future exposure (Barnidge, 2021; </w:t>
       </w:r>
       <w:r>
         <w:rPr>
@@ -2372,21 +2182,7 @@
         <w:rPr>
           <w:rFonts w:ascii="Times New Roman" w:hAnsi="Times New Roman" w:cs="Times New Roman"/>
         </w:rPr>
-        <w:t xml:space="preserve">). In addition to these two factors, prior research has identified several other influences on the process of news exposure on social media. For example, Weeks and Lane (2020) theorize that ‘environmental perceptions’—that is, individuals’ perceptions of whether social media platforms are suitable venues for obtaining news and political information—play a primal role in processes of exposure by shaping how people approach and use particular platforms. Additionally, recent research shows that characteristics of individuals’ ego-centric networks such as network size and diversity (Barnidge &amp; </w:t>
-      </w:r>
-      <w:proofErr w:type="spellStart"/>
-      <w:r>
-        <w:rPr>
-          <w:rFonts w:ascii="Times New Roman" w:hAnsi="Times New Roman" w:cs="Times New Roman"/>
-        </w:rPr>
-        <w:t>Xenos</w:t>
-      </w:r>
-      <w:proofErr w:type="spellEnd"/>
-      <w:r>
-        <w:rPr>
-          <w:rFonts w:ascii="Times New Roman" w:hAnsi="Times New Roman" w:cs="Times New Roman"/>
-        </w:rPr>
-        <w:t xml:space="preserve">, 2020), as well as the extent to which people follow accounts to get news content (Thorson et al., 2019), also affect processes of news exposure, in large part because content is not only selected by news algorithms, it is also curated by social contacts (Thorson &amp; Wells, 2016). </w:t>
+        <w:t xml:space="preserve">). In addition to these two factors, prior research has identified several other influences on the process of news exposure on social media. For example, Weeks and Lane (2020) theorize that ‘environmental perceptions’—that is, individuals’ perceptions of whether social media platforms are suitable venues for obtaining news and political information—play a primal role in processes of exposure by shaping how people approach and use particular platforms. Additionally, recent research shows that characteristics of individuals’ ego-centric networks such as network size and diversity (Barnidge &amp; Xenos, 2020), as well as the extent to which people follow accounts to get news content (Thorson et al., 2019), also affect processes of news exposure, in large part because content is not only selected by news algorithms, it is also curated by social contacts (Thorson &amp; Wells, 2016). </w:t>
       </w:r>
     </w:p>
     <w:p>
@@ -2446,49 +2242,7 @@
         <w:rPr>
           <w:rFonts w:ascii="Times New Roman" w:hAnsi="Times New Roman" w:cs="Times New Roman"/>
         </w:rPr>
-        <w:t xml:space="preserve">). That is, news attraction is an important antecedent of exposure as well as key predictor of engagement, while at the same time exposure to and, in particular, engagement with news likely increases news attraction. Thus, these three concepts form a ‘virtuous circle’ (or ‘unvirtuous,’ depending on your perspective), contributing to a ‘rich-get-richer’ dynamic and potentially exacerbating digital inequalities related to news exposure (Barnidge &amp; </w:t>
-      </w:r>
-      <w:proofErr w:type="spellStart"/>
-      <w:r>
-        <w:rPr>
-          <w:rFonts w:ascii="Times New Roman" w:hAnsi="Times New Roman" w:cs="Times New Roman"/>
-        </w:rPr>
-        <w:t>Xenos</w:t>
-      </w:r>
-      <w:proofErr w:type="spellEnd"/>
-      <w:r>
-        <w:rPr>
-          <w:rFonts w:ascii="Times New Roman" w:hAnsi="Times New Roman" w:cs="Times New Roman"/>
-        </w:rPr>
-        <w:t xml:space="preserve">, 2021). But critically, this conceptualization of news attraction separates its empirical indicators from the </w:t>
-      </w:r>
-      <w:proofErr w:type="spellStart"/>
-      <w:r>
-        <w:rPr>
-          <w:rFonts w:ascii="Times New Roman" w:hAnsi="Times New Roman" w:cs="Times New Roman"/>
-        </w:rPr>
-        <w:t>incidentality</w:t>
-      </w:r>
-      <w:proofErr w:type="spellEnd"/>
-      <w:r>
-        <w:rPr>
-          <w:rFonts w:ascii="Times New Roman" w:hAnsi="Times New Roman" w:cs="Times New Roman"/>
-        </w:rPr>
-        <w:t xml:space="preserve"> of exposure to any given piece of news content. Thus, we recognize the possibility that incidental encounters with the news could occur among individuals who are both ‘high’ and ‘low’ in news attraction, and doing so allows us to isolate </w:t>
-      </w:r>
-      <w:proofErr w:type="spellStart"/>
-      <w:r>
-        <w:rPr>
-          <w:rFonts w:ascii="Times New Roman" w:hAnsi="Times New Roman" w:cs="Times New Roman"/>
-        </w:rPr>
-        <w:t>incidentality</w:t>
-      </w:r>
-      <w:proofErr w:type="spellEnd"/>
-      <w:r>
-        <w:rPr>
-          <w:rFonts w:ascii="Times New Roman" w:hAnsi="Times New Roman" w:cs="Times New Roman"/>
-        </w:rPr>
-        <w:t xml:space="preserve"> and assess the extent to which incidental exposure occurs among each group. The logic of this assessment can be used to derive three predictions about equalizing or stratificational effects. First, and in an effort to provide predictive validity for the news attraction concept, news attraction should be </w:t>
+        <w:t xml:space="preserve">). That is, news attraction is an important antecedent of exposure as well as key predictor of engagement, while at the same time exposure to and, in particular, engagement with news likely increases news attraction. Thus, these three concepts form a ‘virtuous circle’ (or ‘unvirtuous,’ depending on your perspective), contributing to a ‘rich-get-richer’ dynamic and potentially exacerbating digital inequalities related to news exposure (Barnidge &amp; Xenos, 2021). But critically, this conceptualization of news attraction separates its empirical indicators from the incidentality of exposure to any given piece of news content. Thus, we recognize the possibility that incidental encounters with the news could occur among individuals who are both ‘high’ and ‘low’ in news attraction, and doing so allows us to isolate incidentality and assess the extent to which incidental exposure occurs among each group. The logic of this assessment can be used to derive three predictions about equalizing or stratificational effects. First, and in an effort to provide predictive validity for the news attraction concept, news attraction should be </w:t>
       </w:r>
       <w:r>
         <w:rPr>
@@ -2773,21 +2527,7 @@
         <w:rPr>
           <w:rFonts w:ascii="Times New Roman" w:hAnsi="Times New Roman" w:cs="Times New Roman"/>
         </w:rPr>
-        <w:t xml:space="preserve"> responses in temporal proximity to actual content known to be circulating on social media. The research team collected external media data from Facebook’s proprietary platform, </w:t>
-      </w:r>
-      <w:proofErr w:type="spellStart"/>
-      <w:r>
-        <w:rPr>
-          <w:rFonts w:ascii="Times New Roman" w:hAnsi="Times New Roman" w:cs="Times New Roman"/>
-        </w:rPr>
-        <w:t>CrowdTangle</w:t>
-      </w:r>
-      <w:proofErr w:type="spellEnd"/>
-      <w:r>
-        <w:rPr>
-          <w:rFonts w:ascii="Times New Roman" w:hAnsi="Times New Roman" w:cs="Times New Roman"/>
-        </w:rPr>
-        <w:t>.</w:t>
+        <w:t xml:space="preserve"> responses in temporal proximity to actual content known to be circulating on social media. The research team collected external media data from Facebook’s proprietary platform, CrowdTangle.</w:t>
       </w:r>
       <w:r>
         <w:rPr>
@@ -3296,35 +3036,7 @@
         <w:rPr>
           <w:rFonts w:ascii="Times New Roman" w:hAnsi="Times New Roman" w:cs="Times New Roman"/>
         </w:rPr>
-        <w:t xml:space="preserve">van </w:t>
-      </w:r>
-      <w:proofErr w:type="spellStart"/>
-      <w:r>
-        <w:rPr>
-          <w:rFonts w:ascii="Times New Roman" w:hAnsi="Times New Roman" w:cs="Times New Roman"/>
-        </w:rPr>
-        <w:t>Buuren</w:t>
-      </w:r>
-      <w:proofErr w:type="spellEnd"/>
-      <w:r>
-        <w:rPr>
-          <w:rFonts w:ascii="Times New Roman" w:hAnsi="Times New Roman" w:cs="Times New Roman"/>
-        </w:rPr>
-        <w:t xml:space="preserve"> &amp; </w:t>
-      </w:r>
-      <w:proofErr w:type="spellStart"/>
-      <w:r>
-        <w:rPr>
-          <w:rFonts w:ascii="Times New Roman" w:hAnsi="Times New Roman" w:cs="Times New Roman"/>
-        </w:rPr>
-        <w:t>Groothuis-Oudshoorn</w:t>
-      </w:r>
-      <w:proofErr w:type="spellEnd"/>
-      <w:r>
-        <w:rPr>
-          <w:rFonts w:ascii="Times New Roman" w:hAnsi="Times New Roman" w:cs="Times New Roman"/>
-        </w:rPr>
-        <w:t>, 2011</w:t>
+        <w:t>van Buuren &amp; Groothuis-Oudshoorn, 2011</w:t>
       </w:r>
       <w:r>
         <w:rPr>
@@ -3572,33 +3284,11 @@
         </w:rPr>
         <w:t>t is important to clarify whether exposure was incidental (</w:t>
       </w:r>
-      <w:proofErr w:type="spellStart"/>
-      <w:r>
-        <w:rPr>
-          <w:rFonts w:ascii="Times New Roman" w:hAnsi="Times New Roman" w:cs="Times New Roman"/>
-        </w:rPr>
-        <w:t>Nanz</w:t>
-      </w:r>
-      <w:proofErr w:type="spellEnd"/>
-      <w:r>
-        <w:rPr>
-          <w:rFonts w:ascii="Times New Roman" w:hAnsi="Times New Roman" w:cs="Times New Roman"/>
-        </w:rPr>
-        <w:t xml:space="preserve"> &amp; </w:t>
-      </w:r>
-      <w:proofErr w:type="spellStart"/>
-      <w:r>
-        <w:rPr>
-          <w:rFonts w:ascii="Times New Roman" w:hAnsi="Times New Roman" w:cs="Times New Roman"/>
-        </w:rPr>
-        <w:t>Matthes</w:t>
-      </w:r>
-      <w:proofErr w:type="spellEnd"/>
-      <w:r>
-        <w:rPr>
-          <w:rFonts w:ascii="Times New Roman" w:hAnsi="Times New Roman" w:cs="Times New Roman"/>
-        </w:rPr>
-        <w:t xml:space="preserve">, </w:t>
+      <w:r>
+        <w:rPr>
+          <w:rFonts w:ascii="Times New Roman" w:hAnsi="Times New Roman" w:cs="Times New Roman"/>
+        </w:rPr>
+        <w:t xml:space="preserve">Nanz &amp; Matthes, </w:t>
       </w:r>
       <w:r>
         <w:rPr>
@@ -4864,21 +4554,7 @@
         <w:rPr>
           <w:rFonts w:ascii="Times New Roman" w:hAnsi="Times New Roman" w:cs="Times New Roman"/>
         </w:rPr>
-        <w:t xml:space="preserve">Barnidge &amp; </w:t>
-      </w:r>
-      <w:proofErr w:type="spellStart"/>
-      <w:r>
-        <w:rPr>
-          <w:rFonts w:ascii="Times New Roman" w:hAnsi="Times New Roman" w:cs="Times New Roman"/>
-        </w:rPr>
-        <w:t>Xenos</w:t>
-      </w:r>
-      <w:proofErr w:type="spellEnd"/>
-      <w:r>
-        <w:rPr>
-          <w:rFonts w:ascii="Times New Roman" w:hAnsi="Times New Roman" w:cs="Times New Roman"/>
-        </w:rPr>
-        <w:t>, 2021</w:t>
+        <w:t>Barnidge &amp; Xenos, 2021</w:t>
       </w:r>
       <w:r>
         <w:rPr>
@@ -7650,21 +7326,7 @@
         <w:rPr>
           <w:rFonts w:ascii="Times New Roman" w:hAnsi="Times New Roman" w:cs="Times New Roman"/>
         </w:rPr>
-        <w:t xml:space="preserve">Barnidge, M., &amp; </w:t>
-      </w:r>
-      <w:proofErr w:type="spellStart"/>
-      <w:r>
-        <w:rPr>
-          <w:rFonts w:ascii="Times New Roman" w:hAnsi="Times New Roman" w:cs="Times New Roman"/>
-        </w:rPr>
-        <w:t>Xenos</w:t>
-      </w:r>
-      <w:proofErr w:type="spellEnd"/>
-      <w:r>
-        <w:rPr>
-          <w:rFonts w:ascii="Times New Roman" w:hAnsi="Times New Roman" w:cs="Times New Roman"/>
-        </w:rPr>
-        <w:t xml:space="preserve">, M. A. (2021). Social media news deserts: Digital inequalities and </w:t>
+        <w:t xml:space="preserve">Barnidge, M., &amp; Xenos, M. A. (2021). Social media news deserts: Digital inequalities and </w:t>
       </w:r>
       <w:r>
         <w:rPr>
@@ -7715,31 +7377,22 @@
     <w:p>
       <w:pPr>
         <w:rPr>
-          <w:ins w:id="233" w:author="Dan Lane" w:date="2022-04-18T12:20:00Z"/>
-          <w:rFonts w:ascii="Times New Roman" w:hAnsi="Times New Roman" w:cs="Times New Roman"/>
-        </w:rPr>
-      </w:pPr>
-      <w:proofErr w:type="spellStart"/>
+          <w:ins w:id="235" w:author="Dan Lane" w:date="2022-04-18T12:20:00Z"/>
+          <w:rFonts w:ascii="Times New Roman" w:hAnsi="Times New Roman" w:cs="Times New Roman"/>
+        </w:rPr>
+      </w:pPr>
       <w:r>
         <w:rPr>
           <w:rFonts w:ascii="Times New Roman" w:hAnsi="Times New Roman" w:cs="Times New Roman"/>
           <w:highlight w:val="yellow"/>
         </w:rPr>
-        <w:t>Boczkowski</w:t>
-      </w:r>
-      <w:proofErr w:type="spellEnd"/>
-      <w:r>
-        <w:rPr>
-          <w:rFonts w:ascii="Times New Roman" w:hAnsi="Times New Roman" w:cs="Times New Roman"/>
-          <w:highlight w:val="yellow"/>
-        </w:rPr>
-        <w:t xml:space="preserve"> et al., 2018</w:t>
-      </w:r>
-    </w:p>
-    <w:p>
-      <w:pPr>
-        <w:rPr>
-          <w:ins w:id="234" w:author="Dan Lane" w:date="2022-04-18T12:20:00Z"/>
+        <w:t>Boczkowski et al., 2018</w:t>
+      </w:r>
+    </w:p>
+    <w:p>
+      <w:pPr>
+        <w:rPr>
+          <w:ins w:id="236" w:author="Dan Lane" w:date="2022-04-18T12:20:00Z"/>
           <w:rFonts w:ascii="Times New Roman" w:hAnsi="Times New Roman" w:cs="Times New Roman"/>
         </w:rPr>
       </w:pPr>
@@ -7749,38 +7402,16 @@
         <w:spacing w:line="480" w:lineRule="auto"/>
         <w:ind w:hanging="480"/>
         <w:rPr>
-          <w:ins w:id="235" w:author="Dan Lane" w:date="2022-04-18T12:20:00Z"/>
+          <w:ins w:id="237" w:author="Dan Lane" w:date="2022-04-18T12:20:00Z"/>
           <w:rFonts w:ascii="Times New Roman" w:eastAsia="Times New Roman" w:hAnsi="Times New Roman" w:cs="Times New Roman"/>
         </w:rPr>
       </w:pPr>
-      <w:proofErr w:type="spellStart"/>
-      <w:ins w:id="236" w:author="Dan Lane" w:date="2022-04-18T12:20:00Z">
+      <w:ins w:id="238" w:author="Dan Lane" w:date="2022-04-18T12:20:00Z">
         <w:r>
           <w:rPr>
             <w:rFonts w:ascii="Times New Roman" w:eastAsia="Times New Roman" w:hAnsi="Times New Roman" w:cs="Times New Roman"/>
           </w:rPr>
-          <w:t>Heiss</w:t>
-        </w:r>
-        <w:proofErr w:type="spellEnd"/>
-        <w:r>
-          <w:rPr>
-            <w:rFonts w:ascii="Times New Roman" w:eastAsia="Times New Roman" w:hAnsi="Times New Roman" w:cs="Times New Roman"/>
-          </w:rPr>
-          <w:t xml:space="preserve">, R., &amp; </w:t>
-        </w:r>
-        <w:proofErr w:type="spellStart"/>
-        <w:r>
-          <w:rPr>
-            <w:rFonts w:ascii="Times New Roman" w:eastAsia="Times New Roman" w:hAnsi="Times New Roman" w:cs="Times New Roman"/>
-          </w:rPr>
-          <w:t>Matthes</w:t>
-        </w:r>
-        <w:proofErr w:type="spellEnd"/>
-        <w:r>
-          <w:rPr>
-            <w:rFonts w:ascii="Times New Roman" w:eastAsia="Times New Roman" w:hAnsi="Times New Roman" w:cs="Times New Roman"/>
-          </w:rPr>
-          <w:t xml:space="preserve">, J. (2019). Does incidental exposure on social media equalize or reinforce participatory gaps? Evidence from a panel study. </w:t>
+          <w:t xml:space="preserve">Heiss, R., &amp; Matthes, J. (2019). Does incidental exposure on social media equalize or reinforce participatory gaps? Evidence from a panel study. </w:t>
         </w:r>
         <w:r>
           <w:rPr>
@@ -7847,7 +7478,7 @@
     <w:p>
       <w:pPr>
         <w:rPr>
-          <w:ins w:id="237" w:author="Dan Lane" w:date="2022-04-18T12:20:00Z"/>
+          <w:ins w:id="239" w:author="Dan Lane" w:date="2022-04-18T12:20:00Z"/>
           <w:rFonts w:ascii="Times New Roman" w:hAnsi="Times New Roman" w:cs="Times New Roman"/>
         </w:rPr>
       </w:pPr>
@@ -7910,51 +7541,33 @@
           <w:rFonts w:ascii="Times New Roman" w:hAnsi="Times New Roman" w:cs="Times New Roman"/>
         </w:rPr>
       </w:pPr>
-      <w:proofErr w:type="spellStart"/>
       <w:r>
         <w:rPr>
           <w:rFonts w:ascii="Times New Roman" w:hAnsi="Times New Roman" w:cs="Times New Roman"/>
           <w:highlight w:val="yellow"/>
         </w:rPr>
-        <w:t>Kümpel</w:t>
-      </w:r>
-      <w:proofErr w:type="spellEnd"/>
+        <w:t>Kümpel (2020)</w:t>
+      </w:r>
+    </w:p>
+    <w:p>
+      <w:pPr>
+        <w:rPr>
+          <w:ins w:id="240" w:author="Dan Lane" w:date="2022-04-18T11:55:00Z"/>
+          <w:rFonts w:ascii="Times New Roman" w:hAnsi="Times New Roman" w:cs="Times New Roman"/>
+        </w:rPr>
+      </w:pPr>
       <w:r>
         <w:rPr>
           <w:rFonts w:ascii="Times New Roman" w:hAnsi="Times New Roman" w:cs="Times New Roman"/>
           <w:highlight w:val="yellow"/>
         </w:rPr>
-        <w:t xml:space="preserve"> (2020)</w:t>
-      </w:r>
-    </w:p>
-    <w:p>
-      <w:pPr>
-        <w:rPr>
-          <w:ins w:id="238" w:author="Dan Lane" w:date="2022-04-18T11:55:00Z"/>
-          <w:rFonts w:ascii="Times New Roman" w:hAnsi="Times New Roman" w:cs="Times New Roman"/>
-        </w:rPr>
-      </w:pPr>
-      <w:proofErr w:type="spellStart"/>
-      <w:r>
-        <w:rPr>
-          <w:rFonts w:ascii="Times New Roman" w:hAnsi="Times New Roman" w:cs="Times New Roman"/>
-          <w:highlight w:val="yellow"/>
-        </w:rPr>
-        <w:t>Michelstein</w:t>
-      </w:r>
-      <w:proofErr w:type="spellEnd"/>
-      <w:r>
-        <w:rPr>
-          <w:rFonts w:ascii="Times New Roman" w:hAnsi="Times New Roman" w:cs="Times New Roman"/>
-          <w:highlight w:val="yellow"/>
-        </w:rPr>
-        <w:t xml:space="preserve"> et al., 2020</w:t>
-      </w:r>
-    </w:p>
-    <w:p>
-      <w:pPr>
-        <w:rPr>
-          <w:ins w:id="239" w:author="Dan Lane" w:date="2022-04-18T11:55:00Z"/>
+        <w:t>Michelstein et al., 2020</w:t>
+      </w:r>
+    </w:p>
+    <w:p>
+      <w:pPr>
+        <w:rPr>
+          <w:ins w:id="241" w:author="Dan Lane" w:date="2022-04-18T11:55:00Z"/>
           <w:rFonts w:ascii="Times New Roman" w:hAnsi="Times New Roman" w:cs="Times New Roman"/>
         </w:rPr>
       </w:pPr>
@@ -7964,52 +7577,16 @@
         <w:spacing w:line="480" w:lineRule="auto"/>
         <w:ind w:hanging="480"/>
         <w:rPr>
-          <w:ins w:id="240" w:author="Dan Lane" w:date="2022-04-18T11:55:00Z"/>
+          <w:ins w:id="242" w:author="Dan Lane" w:date="2022-04-18T11:55:00Z"/>
           <w:rFonts w:ascii="Times New Roman" w:eastAsia="Times New Roman" w:hAnsi="Times New Roman" w:cs="Times New Roman"/>
         </w:rPr>
       </w:pPr>
-      <w:proofErr w:type="spellStart"/>
-      <w:ins w:id="241" w:author="Dan Lane" w:date="2022-04-18T11:55:00Z">
+      <w:ins w:id="243" w:author="Dan Lane" w:date="2022-04-18T11:55:00Z">
         <w:r>
           <w:rPr>
             <w:rFonts w:ascii="Times New Roman" w:eastAsia="Times New Roman" w:hAnsi="Times New Roman" w:cs="Times New Roman"/>
           </w:rPr>
-          <w:t>Merten</w:t>
-        </w:r>
-        <w:proofErr w:type="spellEnd"/>
-        <w:r>
-          <w:rPr>
-            <w:rFonts w:ascii="Times New Roman" w:eastAsia="Times New Roman" w:hAnsi="Times New Roman" w:cs="Times New Roman"/>
-          </w:rPr>
-          <w:t xml:space="preserve">, L., </w:t>
-        </w:r>
-        <w:proofErr w:type="spellStart"/>
-        <w:r>
-          <w:rPr>
-            <w:rFonts w:ascii="Times New Roman" w:eastAsia="Times New Roman" w:hAnsi="Times New Roman" w:cs="Times New Roman"/>
-          </w:rPr>
-          <w:t>Metoui</w:t>
-        </w:r>
-        <w:proofErr w:type="spellEnd"/>
-        <w:r>
-          <w:rPr>
-            <w:rFonts w:ascii="Times New Roman" w:eastAsia="Times New Roman" w:hAnsi="Times New Roman" w:cs="Times New Roman"/>
-          </w:rPr>
-          <w:t xml:space="preserve">, N., </w:t>
-        </w:r>
-        <w:proofErr w:type="spellStart"/>
-        <w:r>
-          <w:rPr>
-            <w:rFonts w:ascii="Times New Roman" w:eastAsia="Times New Roman" w:hAnsi="Times New Roman" w:cs="Times New Roman"/>
-          </w:rPr>
-          <w:t>Makhortykh</w:t>
-        </w:r>
-        <w:proofErr w:type="spellEnd"/>
-        <w:r>
-          <w:rPr>
-            <w:rFonts w:ascii="Times New Roman" w:eastAsia="Times New Roman" w:hAnsi="Times New Roman" w:cs="Times New Roman"/>
-          </w:rPr>
-          <w:t xml:space="preserve">, M., Trilling, D., &amp; Moeller, J. (2022). News Won’t Find Me? Exploring Inequalities in Social Media News Use With Tracking Data. </w:t>
+          <w:t xml:space="preserve">Merten, L., Metoui, N., Makhortykh, M., Trilling, D., &amp; Moeller, J. (2022). News Won’t Find Me? Exploring Inequalities in Social Media News Use With Tracking Data. </w:t>
         </w:r>
         <w:r>
           <w:rPr>
@@ -8051,37 +7628,15 @@
     <w:p>
       <w:pPr>
         <w:rPr>
-          <w:ins w:id="242" w:author="Dan Lane" w:date="2022-04-18T12:22:00Z"/>
-          <w:rFonts w:ascii="Times New Roman" w:hAnsi="Times New Roman" w:cs="Times New Roman"/>
-        </w:rPr>
-      </w:pPr>
-      <w:proofErr w:type="spellStart"/>
-      <w:r>
-        <w:rPr>
-          <w:rFonts w:ascii="Times New Roman" w:hAnsi="Times New Roman" w:cs="Times New Roman"/>
-        </w:rPr>
-        <w:t>Nanz</w:t>
-      </w:r>
-      <w:proofErr w:type="spellEnd"/>
-      <w:r>
-        <w:rPr>
-          <w:rFonts w:ascii="Times New Roman" w:hAnsi="Times New Roman" w:cs="Times New Roman"/>
-        </w:rPr>
-        <w:t xml:space="preserve">, A., &amp; </w:t>
-      </w:r>
-      <w:proofErr w:type="spellStart"/>
-      <w:r>
-        <w:rPr>
-          <w:rFonts w:ascii="Times New Roman" w:hAnsi="Times New Roman" w:cs="Times New Roman"/>
-        </w:rPr>
-        <w:t>Matthes</w:t>
-      </w:r>
-      <w:proofErr w:type="spellEnd"/>
-      <w:r>
-        <w:rPr>
-          <w:rFonts w:ascii="Times New Roman" w:hAnsi="Times New Roman" w:cs="Times New Roman"/>
-        </w:rPr>
-        <w:t xml:space="preserve">, J. (2020). Learning from incidental exposure to political information in </w:t>
+          <w:ins w:id="244" w:author="Dan Lane" w:date="2022-04-18T12:22:00Z"/>
+          <w:rFonts w:ascii="Times New Roman" w:hAnsi="Times New Roman" w:cs="Times New Roman"/>
+        </w:rPr>
+      </w:pPr>
+      <w:r>
+        <w:rPr>
+          <w:rFonts w:ascii="Times New Roman" w:hAnsi="Times New Roman" w:cs="Times New Roman"/>
+        </w:rPr>
+        <w:t xml:space="preserve">Nanz, A., &amp; Matthes, J. (2020). Learning from incidental exposure to political information in </w:t>
       </w:r>
       <w:r>
         <w:rPr>
@@ -8113,7 +7668,7 @@
     <w:p>
       <w:pPr>
         <w:rPr>
-          <w:ins w:id="243" w:author="Dan Lane" w:date="2022-04-18T12:22:00Z"/>
+          <w:ins w:id="245" w:author="Dan Lane" w:date="2022-04-18T12:22:00Z"/>
           <w:rFonts w:ascii="Times New Roman" w:hAnsi="Times New Roman" w:cs="Times New Roman"/>
         </w:rPr>
       </w:pPr>
@@ -8123,38 +7678,16 @@
         <w:spacing w:line="480" w:lineRule="auto"/>
         <w:ind w:hanging="480"/>
         <w:rPr>
-          <w:ins w:id="244" w:author="Dan Lane" w:date="2022-04-18T12:22:00Z"/>
+          <w:ins w:id="246" w:author="Dan Lane" w:date="2022-04-18T12:22:00Z"/>
           <w:rFonts w:ascii="Times New Roman" w:eastAsia="Times New Roman" w:hAnsi="Times New Roman" w:cs="Times New Roman"/>
         </w:rPr>
       </w:pPr>
-      <w:proofErr w:type="spellStart"/>
-      <w:ins w:id="245" w:author="Dan Lane" w:date="2022-04-18T12:22:00Z">
+      <w:ins w:id="247" w:author="Dan Lane" w:date="2022-04-18T12:22:00Z">
         <w:r>
           <w:rPr>
             <w:rFonts w:ascii="Times New Roman" w:eastAsia="Times New Roman" w:hAnsi="Times New Roman" w:cs="Times New Roman"/>
           </w:rPr>
-          <w:t>Nanz</w:t>
-        </w:r>
-        <w:proofErr w:type="spellEnd"/>
-        <w:r>
-          <w:rPr>
-            <w:rFonts w:ascii="Times New Roman" w:eastAsia="Times New Roman" w:hAnsi="Times New Roman" w:cs="Times New Roman"/>
-          </w:rPr>
-          <w:t xml:space="preserve">, A., &amp; </w:t>
-        </w:r>
-        <w:proofErr w:type="spellStart"/>
-        <w:r>
-          <w:rPr>
-            <w:rFonts w:ascii="Times New Roman" w:eastAsia="Times New Roman" w:hAnsi="Times New Roman" w:cs="Times New Roman"/>
-          </w:rPr>
-          <w:t>Matthes</w:t>
-        </w:r>
-        <w:proofErr w:type="spellEnd"/>
-        <w:r>
-          <w:rPr>
-            <w:rFonts w:ascii="Times New Roman" w:eastAsia="Times New Roman" w:hAnsi="Times New Roman" w:cs="Times New Roman"/>
-          </w:rPr>
-          <w:t xml:space="preserve">, J. (2022). Democratic Consequences of Incidental Exposure to Political Information: A Meta-Analysis. </w:t>
+          <w:t xml:space="preserve">Nanz, A., &amp; Matthes, J. (2022). Democratic Consequences of Incidental Exposure to Political Information: A Meta-Analysis. </w:t>
         </w:r>
         <w:r>
           <w:rPr>
@@ -8214,7 +7747,7 @@
     <w:p>
       <w:pPr>
         <w:rPr>
-          <w:ins w:id="246" w:author="Dan Lane" w:date="2022-04-18T12:20:00Z"/>
+          <w:ins w:id="248" w:author="Dan Lane" w:date="2022-04-18T12:20:00Z"/>
           <w:rFonts w:ascii="Times New Roman" w:hAnsi="Times New Roman" w:cs="Times New Roman"/>
         </w:rPr>
       </w:pPr>
@@ -8229,15 +7762,15 @@
     <w:p>
       <w:pPr>
         <w:rPr>
-          <w:ins w:id="247" w:author="Dan Lane" w:date="2022-04-18T12:05:00Z"/>
-          <w:rFonts w:ascii="Times New Roman" w:hAnsi="Times New Roman" w:cs="Times New Roman"/>
-        </w:rPr>
-      </w:pPr>
-    </w:p>
-    <w:p>
-      <w:pPr>
-        <w:rPr>
-          <w:ins w:id="248" w:author="Dan Lane" w:date="2022-04-18T12:05:00Z"/>
+          <w:ins w:id="249" w:author="Dan Lane" w:date="2022-04-18T12:05:00Z"/>
+          <w:rFonts w:ascii="Times New Roman" w:hAnsi="Times New Roman" w:cs="Times New Roman"/>
+        </w:rPr>
+      </w:pPr>
+    </w:p>
+    <w:p>
+      <w:pPr>
+        <w:rPr>
+          <w:ins w:id="250" w:author="Dan Lane" w:date="2022-04-18T12:05:00Z"/>
           <w:rFonts w:ascii="Times New Roman" w:hAnsi="Times New Roman" w:cs="Times New Roman"/>
         </w:rPr>
       </w:pPr>
@@ -8247,24 +7780,16 @@
         <w:spacing w:line="480" w:lineRule="auto"/>
         <w:ind w:hanging="480"/>
         <w:rPr>
-          <w:ins w:id="249" w:author="Dan Lane" w:date="2022-04-18T12:41:00Z"/>
+          <w:ins w:id="251" w:author="Dan Lane" w:date="2022-04-18T12:41:00Z"/>
           <w:rFonts w:ascii="Times New Roman" w:eastAsia="Times New Roman" w:hAnsi="Times New Roman" w:cs="Times New Roman"/>
         </w:rPr>
       </w:pPr>
-      <w:proofErr w:type="spellStart"/>
-      <w:ins w:id="250" w:author="Dan Lane" w:date="2022-04-18T12:05:00Z">
+      <w:ins w:id="252" w:author="Dan Lane" w:date="2022-04-18T12:05:00Z">
         <w:r>
           <w:rPr>
             <w:rFonts w:ascii="Times New Roman" w:eastAsia="Times New Roman" w:hAnsi="Times New Roman" w:cs="Times New Roman"/>
           </w:rPr>
-          <w:t>Kalogeropoulos</w:t>
-        </w:r>
-        <w:proofErr w:type="spellEnd"/>
-        <w:r>
-          <w:rPr>
-            <w:rFonts w:ascii="Times New Roman" w:eastAsia="Times New Roman" w:hAnsi="Times New Roman" w:cs="Times New Roman"/>
-          </w:rPr>
-          <w:t xml:space="preserve">, A., &amp; Nielsen, R. K. (2018). </w:t>
+          <w:t xml:space="preserve">Kalogeropoulos, A., &amp; Nielsen, R. K. (2018). </w:t>
         </w:r>
         <w:r>
           <w:rPr>
@@ -8319,56 +7844,34 @@
         <w:spacing w:line="480" w:lineRule="auto"/>
         <w:ind w:hanging="480"/>
         <w:rPr>
-          <w:ins w:id="251" w:author="Dan Lane" w:date="2022-04-18T12:05:00Z"/>
+          <w:ins w:id="253" w:author="Dan Lane" w:date="2022-04-18T12:05:00Z"/>
           <w:rFonts w:ascii="Times New Roman" w:eastAsia="Times New Roman" w:hAnsi="Times New Roman" w:cs="Times New Roman"/>
         </w:rPr>
       </w:pPr>
-      <w:proofErr w:type="spellStart"/>
-      <w:ins w:id="252" w:author="Dan Lane" w:date="2022-04-18T12:41:00Z">
+      <w:ins w:id="254" w:author="Dan Lane" w:date="2022-04-18T12:41:00Z">
         <w:r>
           <w:rPr>
             <w:rFonts w:ascii="Times New Roman" w:eastAsia="Times New Roman" w:hAnsi="Times New Roman" w:cs="Times New Roman"/>
           </w:rPr>
-          <w:t>Kümpel</w:t>
+          <w:t>Kümpel, A. S. (2020). The Matthew Effect in social media news use: Assessing inequalities in news exposure and news engagement on social network sites (SNS). Journalism, 21(8), 1083–1098. https://doi.org/10.1177/1464884920915374</w:t>
         </w:r>
-        <w:proofErr w:type="spellEnd"/>
+      </w:ins>
+    </w:p>
+    <w:p>
+      <w:pPr>
+        <w:spacing w:line="480" w:lineRule="auto"/>
+        <w:ind w:hanging="480"/>
+        <w:rPr>
+          <w:ins w:id="255" w:author="Dan Lane" w:date="2022-04-18T12:44:00Z"/>
+          <w:rFonts w:ascii="Times New Roman" w:eastAsia="Times New Roman" w:hAnsi="Times New Roman" w:cs="Times New Roman"/>
+        </w:rPr>
+      </w:pPr>
+      <w:ins w:id="256" w:author="Dan Lane" w:date="2022-04-18T12:44:00Z">
         <w:r>
           <w:rPr>
             <w:rFonts w:ascii="Times New Roman" w:eastAsia="Times New Roman" w:hAnsi="Times New Roman" w:cs="Times New Roman"/>
           </w:rPr>
-          <w:t>, A. S. (2020). The Matthew Effect in social media news use: Assessing inequalities in news exposure and news engagement on social network sites (SNS). Journalism, 21(8), 1083–1098. https://doi.org/10.1177/1464884920915374</w:t>
-        </w:r>
-      </w:ins>
-    </w:p>
-    <w:p>
-      <w:pPr>
-        <w:spacing w:line="480" w:lineRule="auto"/>
-        <w:ind w:hanging="480"/>
-        <w:rPr>
-          <w:ins w:id="253" w:author="Dan Lane" w:date="2022-04-18T12:44:00Z"/>
-          <w:rFonts w:ascii="Times New Roman" w:eastAsia="Times New Roman" w:hAnsi="Times New Roman" w:cs="Times New Roman"/>
-        </w:rPr>
-      </w:pPr>
-      <w:ins w:id="254" w:author="Dan Lane" w:date="2022-04-18T12:44:00Z">
-        <w:r>
-          <w:rPr>
-            <w:rFonts w:ascii="Times New Roman" w:eastAsia="Times New Roman" w:hAnsi="Times New Roman" w:cs="Times New Roman"/>
-          </w:rPr>
-          <w:t xml:space="preserve">Schlozman, K. L., Brady, H. E., &amp; </w:t>
-        </w:r>
-        <w:proofErr w:type="spellStart"/>
-        <w:r>
-          <w:rPr>
-            <w:rFonts w:ascii="Times New Roman" w:eastAsia="Times New Roman" w:hAnsi="Times New Roman" w:cs="Times New Roman"/>
-          </w:rPr>
-          <w:t>Verba</w:t>
-        </w:r>
-        <w:proofErr w:type="spellEnd"/>
-        <w:r>
-          <w:rPr>
-            <w:rFonts w:ascii="Times New Roman" w:eastAsia="Times New Roman" w:hAnsi="Times New Roman" w:cs="Times New Roman"/>
-          </w:rPr>
-          <w:t xml:space="preserve">, S. (2018). </w:t>
+          <w:t xml:space="preserve">Schlozman, K. L., Brady, H. E., &amp; Verba, S. (2018). </w:t>
         </w:r>
         <w:r>
           <w:rPr>
@@ -8389,7 +7892,7 @@
     <w:p>
       <w:pPr>
         <w:rPr>
-          <w:ins w:id="255" w:author="Dan Lane" w:date="2022-04-18T12:05:00Z"/>
+          <w:ins w:id="257" w:author="Dan Lane" w:date="2022-04-18T12:05:00Z"/>
           <w:rFonts w:ascii="Times New Roman" w:hAnsi="Times New Roman" w:cs="Times New Roman"/>
         </w:rPr>
       </w:pPr>
@@ -8533,35 +8036,7 @@
         <w:rPr>
           <w:rFonts w:ascii="Times New Roman" w:hAnsi="Times New Roman" w:cs="Times New Roman"/>
         </w:rPr>
-        <w:t xml:space="preserve">Van </w:t>
-      </w:r>
-      <w:proofErr w:type="spellStart"/>
-      <w:r>
-        <w:rPr>
-          <w:rFonts w:ascii="Times New Roman" w:hAnsi="Times New Roman" w:cs="Times New Roman"/>
-        </w:rPr>
-        <w:t>Buuren</w:t>
-      </w:r>
-      <w:proofErr w:type="spellEnd"/>
-      <w:r>
-        <w:rPr>
-          <w:rFonts w:ascii="Times New Roman" w:hAnsi="Times New Roman" w:cs="Times New Roman"/>
-        </w:rPr>
-        <w:t xml:space="preserve">, S., &amp; </w:t>
-      </w:r>
-      <w:proofErr w:type="spellStart"/>
-      <w:r>
-        <w:rPr>
-          <w:rFonts w:ascii="Times New Roman" w:hAnsi="Times New Roman" w:cs="Times New Roman"/>
-        </w:rPr>
-        <w:t>Groothuis-Oudshoorn</w:t>
-      </w:r>
-      <w:proofErr w:type="spellEnd"/>
-      <w:r>
-        <w:rPr>
-          <w:rFonts w:ascii="Times New Roman" w:hAnsi="Times New Roman" w:cs="Times New Roman"/>
-        </w:rPr>
-        <w:t>, K. (2011). mice: Multivariate imputation by chained</w:t>
+        <w:t>Van Buuren, S., &amp; Groothuis-Oudshoorn, K. (2011). mice: Multivariate imputation by chained</w:t>
       </w:r>
       <w:r>
         <w:rPr>
@@ -8765,7 +8240,7 @@
     <w:p>
       <w:pPr>
         <w:rPr>
-          <w:ins w:id="256" w:author="Dan Lane" w:date="2022-04-18T14:03:00Z"/>
+          <w:ins w:id="258" w:author="Dan Lane" w:date="2022-04-18T14:03:00Z"/>
           <w:rFonts w:ascii="Times New Roman" w:hAnsi="Times New Roman" w:cs="Times New Roman"/>
         </w:rPr>
       </w:pPr>
@@ -8775,38 +8250,16 @@
         <w:spacing w:line="480" w:lineRule="auto"/>
         <w:ind w:hanging="480"/>
         <w:rPr>
-          <w:ins w:id="257" w:author="Dan Lane" w:date="2022-04-18T14:03:00Z"/>
+          <w:ins w:id="259" w:author="Dan Lane" w:date="2022-04-18T14:03:00Z"/>
           <w:rFonts w:ascii="Times New Roman" w:eastAsia="Times New Roman" w:hAnsi="Times New Roman" w:cs="Times New Roman"/>
         </w:rPr>
       </w:pPr>
-      <w:proofErr w:type="spellStart"/>
-      <w:ins w:id="258" w:author="Dan Lane" w:date="2022-04-18T14:03:00Z">
+      <w:ins w:id="260" w:author="Dan Lane" w:date="2022-04-18T14:03:00Z">
         <w:r>
           <w:rPr>
             <w:rFonts w:ascii="Times New Roman" w:eastAsia="Times New Roman" w:hAnsi="Times New Roman" w:cs="Times New Roman"/>
           </w:rPr>
-          <w:t>Xenos</w:t>
-        </w:r>
-        <w:proofErr w:type="spellEnd"/>
-        <w:r>
-          <w:rPr>
-            <w:rFonts w:ascii="Times New Roman" w:eastAsia="Times New Roman" w:hAnsi="Times New Roman" w:cs="Times New Roman"/>
-          </w:rPr>
-          <w:t xml:space="preserve">, M., </w:t>
-        </w:r>
-        <w:proofErr w:type="spellStart"/>
-        <w:r>
-          <w:rPr>
-            <w:rFonts w:ascii="Times New Roman" w:eastAsia="Times New Roman" w:hAnsi="Times New Roman" w:cs="Times New Roman"/>
-          </w:rPr>
-          <w:t>Vromen</w:t>
-        </w:r>
-        <w:proofErr w:type="spellEnd"/>
-        <w:r>
-          <w:rPr>
-            <w:rFonts w:ascii="Times New Roman" w:eastAsia="Times New Roman" w:hAnsi="Times New Roman" w:cs="Times New Roman"/>
-          </w:rPr>
-          <w:t xml:space="preserve">, A., &amp; Loader, B. D. (2014). The great equalizer? Patterns of social media use and youth political engagement in three advanced democracies. </w:t>
+          <w:t xml:space="preserve">Xenos, M., Vromen, A., &amp; Loader, B. D. (2014). The great equalizer? Patterns of social media use and youth political engagement in three advanced democracies. </w:t>
         </w:r>
         <w:r>
           <w:rPr>
@@ -16004,7 +15457,6 @@
                 <w:vertAlign w:val="subscript"/>
               </w:rPr>
             </w:pPr>
-            <w:proofErr w:type="spellStart"/>
             <w:r>
               <w:rPr>
                 <w:rFonts w:ascii="Times New Roman" w:hAnsi="Times New Roman" w:cs="Times New Roman"/>
@@ -16018,7 +15470,6 @@
               </w:rPr>
               <w:t>Frame</w:t>
             </w:r>
-            <w:proofErr w:type="spellEnd"/>
           </w:p>
         </w:tc>
         <w:tc>
@@ -20089,21 +19540,7 @@
               <w:rPr>
                 <w:rFonts w:ascii="Times New Roman" w:hAnsi="Times New Roman" w:cs="Times New Roman"/>
               </w:rPr>
-              <w:t>News Attraction (Mod—</w:t>
-            </w:r>
-            <w:proofErr w:type="spellStart"/>
-            <w:r>
-              <w:rPr>
-                <w:rFonts w:ascii="Times New Roman" w:hAnsi="Times New Roman" w:cs="Times New Roman"/>
-              </w:rPr>
-              <w:t>Unmot</w:t>
-            </w:r>
-            <w:proofErr w:type="spellEnd"/>
-            <w:r>
-              <w:rPr>
-                <w:rFonts w:ascii="Times New Roman" w:hAnsi="Times New Roman" w:cs="Times New Roman"/>
-              </w:rPr>
-              <w:t>)</w:t>
+              <w:t>News Attraction (Mod—Unmot)</w:t>
             </w:r>
             <w:r>
               <w:rPr>
@@ -21267,21 +20704,7 @@
               <w:rPr>
                 <w:rFonts w:ascii="Times New Roman" w:hAnsi="Times New Roman" w:cs="Times New Roman"/>
               </w:rPr>
-              <w:t xml:space="preserve"> Mod: Moderate. </w:t>
-            </w:r>
-            <w:proofErr w:type="spellStart"/>
-            <w:r>
-              <w:rPr>
-                <w:rFonts w:ascii="Times New Roman" w:hAnsi="Times New Roman" w:cs="Times New Roman"/>
-              </w:rPr>
-              <w:t>Unmot</w:t>
-            </w:r>
-            <w:proofErr w:type="spellEnd"/>
-            <w:r>
-              <w:rPr>
-                <w:rFonts w:ascii="Times New Roman" w:hAnsi="Times New Roman" w:cs="Times New Roman"/>
-              </w:rPr>
-              <w:t>: Unmotivated. Mot: Motivated.</w:t>
+              <w:t xml:space="preserve"> Mod: Moderate. Unmot: Unmotivated. Mot: Motivated.</w:t>
             </w:r>
           </w:p>
         </w:tc>
@@ -22546,25 +21969,7 @@
           <w:i/>
           <w:iCs/>
         </w:rPr>
-        <w:t>Attraction Groups by Exposure Type (</w:t>
-      </w:r>
-      <w:proofErr w:type="spellStart"/>
-      <w:r>
-        <w:rPr>
-          <w:rFonts w:ascii="Times New Roman" w:hAnsi="Times New Roman" w:cs="Times New Roman"/>
-          <w:i/>
-          <w:iCs/>
-        </w:rPr>
-        <w:t>Purp</w:t>
-      </w:r>
-      <w:proofErr w:type="spellEnd"/>
-      <w:r>
-        <w:rPr>
-          <w:rFonts w:ascii="Times New Roman" w:hAnsi="Times New Roman" w:cs="Times New Roman"/>
-          <w:i/>
-          <w:iCs/>
-        </w:rPr>
-        <w:t>. = Purposeful &amp; Inc. = Incidental)</w:t>
+        <w:t>Attraction Groups by Exposure Type (Purp. = Purposeful &amp; Inc. = Incidental)</w:t>
       </w:r>
     </w:p>
     <w:p>
@@ -22833,25 +22238,7 @@
           <w:i/>
           <w:iCs/>
         </w:rPr>
-        <w:t>Differences in High-Effort News Engagement Between Attraction Groups by Exposure Type (</w:t>
-      </w:r>
-      <w:proofErr w:type="spellStart"/>
-      <w:r>
-        <w:rPr>
-          <w:rFonts w:ascii="Times New Roman" w:hAnsi="Times New Roman" w:cs="Times New Roman"/>
-          <w:i/>
-          <w:iCs/>
-        </w:rPr>
-        <w:t>Purp</w:t>
-      </w:r>
-      <w:proofErr w:type="spellEnd"/>
-      <w:r>
-        <w:rPr>
-          <w:rFonts w:ascii="Times New Roman" w:hAnsi="Times New Roman" w:cs="Times New Roman"/>
-          <w:i/>
-          <w:iCs/>
-        </w:rPr>
-        <w:t>. = Purposeful &amp; Inc. = Incidental)</w:t>
+        <w:t>Differences in High-Effort News Engagement Between Attraction Groups by Exposure Type (Purp. = Purposeful &amp; Inc. = Incidental)</w:t>
       </w:r>
     </w:p>
     <w:p>

</xml_diff>